<commit_message>
complete project - modular
</commit_message>
<xml_diff>
--- a/02 Mach Day - 12 Rag Agentic AI with Langgraph Part 2.docx
+++ b/02 Mach Day - 12 Rag Agentic AI with Langgraph Part 2.docx
@@ -22155,6 +22155,511 @@
           <w:lang w:val="en-US" w:eastAsia="zh-CN"/>
         </w:rPr>
       </w:pPr>
+      <w:r>
+        <w:rPr>
+          <w:rFonts w:hint="default"/>
+          <w:lang w:val="en-US" w:eastAsia="zh-CN"/>
+        </w:rPr>
+        <w:t>2.20.00</w:t>
+      </w:r>
+    </w:p>
+    <w:p>
+      <w:pPr>
+        <w:pStyle w:val="5"/>
+        <w:keepNext w:val="0"/>
+        <w:keepLines w:val="0"/>
+        <w:widowControl/>
+        <w:numPr>
+          <w:numId w:val="0"/>
+        </w:numPr>
+        <w:suppressLineNumbers w:val="0"/>
+        <w:spacing w:before="0" w:beforeAutospacing="0" w:after="0" w:afterAutospacing="0"/>
+        <w:ind w:leftChars="0"/>
+        <w:jc w:val="left"/>
+        <w:rPr>
+          <w:rFonts w:hint="default"/>
+          <w:lang w:val="en-US" w:eastAsia="zh-CN"/>
+        </w:rPr>
+      </w:pPr>
+      <w:r>
+        <w:rPr>
+          <w:rFonts w:hint="default"/>
+          <w:lang w:val="en-US" w:eastAsia="zh-CN"/>
+        </w:rPr>
+        <w:t>Update main.py</w:t>
+      </w:r>
+    </w:p>
+    <w:p>
+      <w:pPr>
+        <w:keepNext w:val="0"/>
+        <w:keepLines w:val="0"/>
+        <w:widowControl/>
+        <w:suppressLineNumbers w:val="0"/>
+        <w:shd w:val="clear" w:fill="1E1E1E"/>
+        <w:spacing w:line="228" w:lineRule="atLeast"/>
+        <w:jc w:val="left"/>
+        <w:rPr>
+          <w:rFonts w:ascii="Consolas" w:hAnsi="Consolas" w:eastAsia="Consolas" w:cs="Consolas"/>
+          <w:b w:val="0"/>
+          <w:bCs w:val="0"/>
+          <w:color w:val="D4D4D4"/>
+          <w:sz w:val="16"/>
+          <w:szCs w:val="16"/>
+        </w:rPr>
+      </w:pPr>
+      <w:r>
+        <w:rPr>
+          <w:rFonts w:hint="default" w:ascii="Consolas" w:hAnsi="Consolas" w:eastAsia="Consolas" w:cs="Consolas"/>
+          <w:b w:val="0"/>
+          <w:bCs w:val="0"/>
+          <w:color w:val="D4D4D4"/>
+          <w:kern w:val="0"/>
+          <w:sz w:val="16"/>
+          <w:szCs w:val="16"/>
+          <w:shd w:val="clear" w:fill="1E1E1E"/>
+          <w:lang w:val="en-US" w:eastAsia="zh-CN" w:bidi="ar"/>
+        </w:rPr>
+        <w:t xml:space="preserve">                </w:t>
+      </w:r>
+      <w:r>
+        <w:rPr>
+          <w:rFonts w:hint="default" w:ascii="Consolas" w:hAnsi="Consolas" w:eastAsia="Consolas" w:cs="Consolas"/>
+          <w:b w:val="0"/>
+          <w:bCs w:val="0"/>
+          <w:color w:val="6A9955"/>
+          <w:kern w:val="0"/>
+          <w:sz w:val="16"/>
+          <w:szCs w:val="16"/>
+          <w:shd w:val="clear" w:fill="1E1E1E"/>
+          <w:lang w:val="en-US" w:eastAsia="zh-CN" w:bidi="ar"/>
+        </w:rPr>
+        <w:t>### Graph Builder</w:t>
+      </w:r>
+    </w:p>
+    <w:p>
+      <w:pPr>
+        <w:keepNext w:val="0"/>
+        <w:keepLines w:val="0"/>
+        <w:widowControl/>
+        <w:suppressLineNumbers w:val="0"/>
+        <w:shd w:val="clear" w:fill="1E1E1E"/>
+        <w:spacing w:line="228" w:lineRule="atLeast"/>
+        <w:jc w:val="left"/>
+        <w:rPr>
+          <w:rFonts w:hint="default" w:ascii="Consolas" w:hAnsi="Consolas" w:eastAsia="Consolas" w:cs="Consolas"/>
+          <w:b w:val="0"/>
+          <w:bCs w:val="0"/>
+          <w:color w:val="D4D4D4"/>
+          <w:sz w:val="16"/>
+          <w:szCs w:val="16"/>
+        </w:rPr>
+      </w:pPr>
+      <w:r>
+        <w:rPr>
+          <w:rFonts w:hint="default" w:ascii="Consolas" w:hAnsi="Consolas" w:eastAsia="Consolas" w:cs="Consolas"/>
+          <w:b w:val="0"/>
+          <w:bCs w:val="0"/>
+          <w:color w:val="D4D4D4"/>
+          <w:kern w:val="0"/>
+          <w:sz w:val="16"/>
+          <w:szCs w:val="16"/>
+          <w:shd w:val="clear" w:fill="1E1E1E"/>
+          <w:lang w:val="en-US" w:eastAsia="zh-CN" w:bidi="ar"/>
+        </w:rPr>
+        <w:t>                graph_builder=GraphBuilder(model)</w:t>
+      </w:r>
+    </w:p>
+    <w:p>
+      <w:pPr>
+        <w:keepNext w:val="0"/>
+        <w:keepLines w:val="0"/>
+        <w:widowControl/>
+        <w:suppressLineNumbers w:val="0"/>
+        <w:shd w:val="clear" w:fill="1E1E1E"/>
+        <w:spacing w:line="228" w:lineRule="atLeast"/>
+        <w:jc w:val="left"/>
+        <w:rPr>
+          <w:rFonts w:hint="default" w:ascii="Consolas" w:hAnsi="Consolas" w:eastAsia="Consolas" w:cs="Consolas"/>
+          <w:b w:val="0"/>
+          <w:bCs w:val="0"/>
+          <w:color w:val="D4D4D4"/>
+          <w:sz w:val="16"/>
+          <w:szCs w:val="16"/>
+        </w:rPr>
+      </w:pPr>
+      <w:r>
+        <w:rPr>
+          <w:rFonts w:hint="default" w:ascii="Consolas" w:hAnsi="Consolas" w:eastAsia="Consolas" w:cs="Consolas"/>
+          <w:b w:val="0"/>
+          <w:bCs w:val="0"/>
+          <w:color w:val="D4D4D4"/>
+          <w:kern w:val="0"/>
+          <w:sz w:val="16"/>
+          <w:szCs w:val="16"/>
+          <w:shd w:val="clear" w:fill="1E1E1E"/>
+          <w:lang w:val="en-US" w:eastAsia="zh-CN" w:bidi="ar"/>
+        </w:rPr>
+        <w:t xml:space="preserve">                </w:t>
+      </w:r>
+      <w:r>
+        <w:rPr>
+          <w:rFonts w:hint="default" w:ascii="Consolas" w:hAnsi="Consolas" w:eastAsia="Consolas" w:cs="Consolas"/>
+          <w:b w:val="0"/>
+          <w:bCs w:val="0"/>
+          <w:color w:val="569CD6"/>
+          <w:kern w:val="0"/>
+          <w:sz w:val="16"/>
+          <w:szCs w:val="16"/>
+          <w:shd w:val="clear" w:fill="1E1E1E"/>
+          <w:lang w:val="en-US" w:eastAsia="zh-CN" w:bidi="ar"/>
+        </w:rPr>
+        <w:t>try</w:t>
+      </w:r>
+      <w:r>
+        <w:rPr>
+          <w:rFonts w:hint="default" w:ascii="Consolas" w:hAnsi="Consolas" w:eastAsia="Consolas" w:cs="Consolas"/>
+          <w:b w:val="0"/>
+          <w:bCs w:val="0"/>
+          <w:color w:val="D4D4D4"/>
+          <w:kern w:val="0"/>
+          <w:sz w:val="16"/>
+          <w:szCs w:val="16"/>
+          <w:shd w:val="clear" w:fill="1E1E1E"/>
+          <w:lang w:val="en-US" w:eastAsia="zh-CN" w:bidi="ar"/>
+        </w:rPr>
+        <w:t>:</w:t>
+      </w:r>
+    </w:p>
+    <w:p>
+      <w:pPr>
+        <w:keepNext w:val="0"/>
+        <w:keepLines w:val="0"/>
+        <w:widowControl/>
+        <w:suppressLineNumbers w:val="0"/>
+        <w:shd w:val="clear" w:fill="1E1E1E"/>
+        <w:spacing w:line="228" w:lineRule="atLeast"/>
+        <w:jc w:val="left"/>
+        <w:rPr>
+          <w:rFonts w:hint="default" w:ascii="Consolas" w:hAnsi="Consolas" w:eastAsia="Consolas" w:cs="Consolas"/>
+          <w:b w:val="0"/>
+          <w:bCs w:val="0"/>
+          <w:color w:val="D4D4D4"/>
+          <w:sz w:val="16"/>
+          <w:szCs w:val="16"/>
+        </w:rPr>
+      </w:pPr>
+      <w:r>
+        <w:rPr>
+          <w:rFonts w:hint="default" w:ascii="Consolas" w:hAnsi="Consolas" w:eastAsia="Consolas" w:cs="Consolas"/>
+          <w:b w:val="0"/>
+          <w:bCs w:val="0"/>
+          <w:color w:val="D4D4D4"/>
+          <w:kern w:val="0"/>
+          <w:sz w:val="16"/>
+          <w:szCs w:val="16"/>
+          <w:shd w:val="clear" w:fill="1E1E1E"/>
+          <w:lang w:val="en-US" w:eastAsia="zh-CN" w:bidi="ar"/>
+        </w:rPr>
+        <w:t>                    graph = graph_builder.setup_graph(usecase)</w:t>
+      </w:r>
+    </w:p>
+    <w:p>
+      <w:pPr>
+        <w:keepNext w:val="0"/>
+        <w:keepLines w:val="0"/>
+        <w:widowControl/>
+        <w:suppressLineNumbers w:val="0"/>
+        <w:shd w:val="clear" w:fill="1E1E1E"/>
+        <w:spacing w:line="228" w:lineRule="atLeast"/>
+        <w:jc w:val="left"/>
+        <w:rPr>
+          <w:rFonts w:hint="default" w:ascii="Consolas" w:hAnsi="Consolas" w:eastAsia="Consolas" w:cs="Consolas"/>
+          <w:b w:val="0"/>
+          <w:bCs w:val="0"/>
+          <w:color w:val="D4D4D4"/>
+          <w:sz w:val="16"/>
+          <w:szCs w:val="16"/>
+        </w:rPr>
+      </w:pPr>
+      <w:r>
+        <w:rPr>
+          <w:rFonts w:hint="default" w:ascii="Consolas" w:hAnsi="Consolas" w:eastAsia="Consolas" w:cs="Consolas"/>
+          <w:b w:val="0"/>
+          <w:bCs w:val="0"/>
+          <w:color w:val="D4D4D4"/>
+          <w:kern w:val="0"/>
+          <w:sz w:val="16"/>
+          <w:szCs w:val="16"/>
+          <w:shd w:val="clear" w:fill="1E1E1E"/>
+          <w:lang w:val="en-US" w:eastAsia="zh-CN" w:bidi="ar"/>
+        </w:rPr>
+        <w:t>                    DisplayResultStreamlit(usecase,graph,user_message).display_result_on_ui()</w:t>
+      </w:r>
+    </w:p>
+    <w:p>
+      <w:pPr>
+        <w:keepNext w:val="0"/>
+        <w:keepLines w:val="0"/>
+        <w:widowControl/>
+        <w:suppressLineNumbers w:val="0"/>
+        <w:shd w:val="clear" w:fill="1E1E1E"/>
+        <w:spacing w:line="228" w:lineRule="atLeast"/>
+        <w:jc w:val="left"/>
+        <w:rPr>
+          <w:rFonts w:hint="default" w:ascii="Consolas" w:hAnsi="Consolas" w:eastAsia="Consolas" w:cs="Consolas"/>
+          <w:b w:val="0"/>
+          <w:bCs w:val="0"/>
+          <w:color w:val="D4D4D4"/>
+          <w:sz w:val="16"/>
+          <w:szCs w:val="16"/>
+        </w:rPr>
+      </w:pPr>
+      <w:r>
+        <w:rPr>
+          <w:rFonts w:hint="default" w:ascii="Consolas" w:hAnsi="Consolas" w:eastAsia="Consolas" w:cs="Consolas"/>
+          <w:b w:val="0"/>
+          <w:bCs w:val="0"/>
+          <w:color w:val="D4D4D4"/>
+          <w:kern w:val="0"/>
+          <w:sz w:val="16"/>
+          <w:szCs w:val="16"/>
+          <w:shd w:val="clear" w:fill="1E1E1E"/>
+          <w:lang w:val="en-US" w:eastAsia="zh-CN" w:bidi="ar"/>
+        </w:rPr>
+        <w:t xml:space="preserve">                </w:t>
+      </w:r>
+      <w:r>
+        <w:rPr>
+          <w:rFonts w:hint="default" w:ascii="Consolas" w:hAnsi="Consolas" w:eastAsia="Consolas" w:cs="Consolas"/>
+          <w:b w:val="0"/>
+          <w:bCs w:val="0"/>
+          <w:color w:val="569CD6"/>
+          <w:kern w:val="0"/>
+          <w:sz w:val="16"/>
+          <w:szCs w:val="16"/>
+          <w:shd w:val="clear" w:fill="1E1E1E"/>
+          <w:lang w:val="en-US" w:eastAsia="zh-CN" w:bidi="ar"/>
+        </w:rPr>
+        <w:t>except</w:t>
+      </w:r>
+      <w:r>
+        <w:rPr>
+          <w:rFonts w:hint="default" w:ascii="Consolas" w:hAnsi="Consolas" w:eastAsia="Consolas" w:cs="Consolas"/>
+          <w:b w:val="0"/>
+          <w:bCs w:val="0"/>
+          <w:color w:val="D4D4D4"/>
+          <w:kern w:val="0"/>
+          <w:sz w:val="16"/>
+          <w:szCs w:val="16"/>
+          <w:shd w:val="clear" w:fill="1E1E1E"/>
+          <w:lang w:val="en-US" w:eastAsia="zh-CN" w:bidi="ar"/>
+        </w:rPr>
+        <w:t xml:space="preserve"> Exception </w:t>
+      </w:r>
+      <w:r>
+        <w:rPr>
+          <w:rFonts w:hint="default" w:ascii="Consolas" w:hAnsi="Consolas" w:eastAsia="Consolas" w:cs="Consolas"/>
+          <w:b w:val="0"/>
+          <w:bCs w:val="0"/>
+          <w:color w:val="569CD6"/>
+          <w:kern w:val="0"/>
+          <w:sz w:val="16"/>
+          <w:szCs w:val="16"/>
+          <w:shd w:val="clear" w:fill="1E1E1E"/>
+          <w:lang w:val="en-US" w:eastAsia="zh-CN" w:bidi="ar"/>
+        </w:rPr>
+        <w:t>as</w:t>
+      </w:r>
+      <w:r>
+        <w:rPr>
+          <w:rFonts w:hint="default" w:ascii="Consolas" w:hAnsi="Consolas" w:eastAsia="Consolas" w:cs="Consolas"/>
+          <w:b w:val="0"/>
+          <w:bCs w:val="0"/>
+          <w:color w:val="D4D4D4"/>
+          <w:kern w:val="0"/>
+          <w:sz w:val="16"/>
+          <w:szCs w:val="16"/>
+          <w:shd w:val="clear" w:fill="1E1E1E"/>
+          <w:lang w:val="en-US" w:eastAsia="zh-CN" w:bidi="ar"/>
+        </w:rPr>
+        <w:t xml:space="preserve"> e:</w:t>
+      </w:r>
+    </w:p>
+    <w:p>
+      <w:pPr>
+        <w:keepNext w:val="0"/>
+        <w:keepLines w:val="0"/>
+        <w:widowControl/>
+        <w:suppressLineNumbers w:val="0"/>
+        <w:shd w:val="clear" w:fill="1E1E1E"/>
+        <w:spacing w:line="228" w:lineRule="atLeast"/>
+        <w:jc w:val="left"/>
+        <w:rPr>
+          <w:rFonts w:hint="default" w:ascii="Consolas" w:hAnsi="Consolas" w:eastAsia="Consolas" w:cs="Consolas"/>
+          <w:b w:val="0"/>
+          <w:bCs w:val="0"/>
+          <w:color w:val="D4D4D4"/>
+          <w:sz w:val="16"/>
+          <w:szCs w:val="16"/>
+        </w:rPr>
+      </w:pPr>
+      <w:r>
+        <w:rPr>
+          <w:rFonts w:hint="default" w:ascii="Consolas" w:hAnsi="Consolas" w:eastAsia="Consolas" w:cs="Consolas"/>
+          <w:b w:val="0"/>
+          <w:bCs w:val="0"/>
+          <w:color w:val="D4D4D4"/>
+          <w:kern w:val="0"/>
+          <w:sz w:val="16"/>
+          <w:szCs w:val="16"/>
+          <w:shd w:val="clear" w:fill="1E1E1E"/>
+          <w:lang w:val="en-US" w:eastAsia="zh-CN" w:bidi="ar"/>
+        </w:rPr>
+        <w:t>                    st.error(</w:t>
+      </w:r>
+      <w:r>
+        <w:rPr>
+          <w:rFonts w:hint="default" w:ascii="Consolas" w:hAnsi="Consolas" w:eastAsia="Consolas" w:cs="Consolas"/>
+          <w:b w:val="0"/>
+          <w:bCs w:val="0"/>
+          <w:color w:val="569CD6"/>
+          <w:kern w:val="0"/>
+          <w:sz w:val="16"/>
+          <w:szCs w:val="16"/>
+          <w:shd w:val="clear" w:fill="1E1E1E"/>
+          <w:lang w:val="en-US" w:eastAsia="zh-CN" w:bidi="ar"/>
+        </w:rPr>
+        <w:t>f</w:t>
+      </w:r>
+      <w:r>
+        <w:rPr>
+          <w:rFonts w:hint="default" w:ascii="Consolas" w:hAnsi="Consolas" w:eastAsia="Consolas" w:cs="Consolas"/>
+          <w:b w:val="0"/>
+          <w:bCs w:val="0"/>
+          <w:color w:val="CE9178"/>
+          <w:kern w:val="0"/>
+          <w:sz w:val="16"/>
+          <w:szCs w:val="16"/>
+          <w:shd w:val="clear" w:fill="1E1E1E"/>
+          <w:lang w:val="en-US" w:eastAsia="zh-CN" w:bidi="ar"/>
+        </w:rPr>
+        <w:t xml:space="preserve">"Error: Graph setup failed - </w:t>
+      </w:r>
+      <w:r>
+        <w:rPr>
+          <w:rFonts w:hint="default" w:ascii="Consolas" w:hAnsi="Consolas" w:eastAsia="Consolas" w:cs="Consolas"/>
+          <w:b w:val="0"/>
+          <w:bCs w:val="0"/>
+          <w:color w:val="D4D4D4"/>
+          <w:kern w:val="0"/>
+          <w:sz w:val="16"/>
+          <w:szCs w:val="16"/>
+          <w:shd w:val="clear" w:fill="1E1E1E"/>
+          <w:lang w:val="en-US" w:eastAsia="zh-CN" w:bidi="ar"/>
+        </w:rPr>
+        <w:t>{e}</w:t>
+      </w:r>
+      <w:r>
+        <w:rPr>
+          <w:rFonts w:hint="default" w:ascii="Consolas" w:hAnsi="Consolas" w:eastAsia="Consolas" w:cs="Consolas"/>
+          <w:b w:val="0"/>
+          <w:bCs w:val="0"/>
+          <w:color w:val="CE9178"/>
+          <w:kern w:val="0"/>
+          <w:sz w:val="16"/>
+          <w:szCs w:val="16"/>
+          <w:shd w:val="clear" w:fill="1E1E1E"/>
+          <w:lang w:val="en-US" w:eastAsia="zh-CN" w:bidi="ar"/>
+        </w:rPr>
+        <w:t>"</w:t>
+      </w:r>
+      <w:r>
+        <w:rPr>
+          <w:rFonts w:hint="default" w:ascii="Consolas" w:hAnsi="Consolas" w:eastAsia="Consolas" w:cs="Consolas"/>
+          <w:b w:val="0"/>
+          <w:bCs w:val="0"/>
+          <w:color w:val="D4D4D4"/>
+          <w:kern w:val="0"/>
+          <w:sz w:val="16"/>
+          <w:szCs w:val="16"/>
+          <w:shd w:val="clear" w:fill="1E1E1E"/>
+          <w:lang w:val="en-US" w:eastAsia="zh-CN" w:bidi="ar"/>
+        </w:rPr>
+        <w:t>)</w:t>
+      </w:r>
+    </w:p>
+    <w:p>
+      <w:pPr>
+        <w:keepNext w:val="0"/>
+        <w:keepLines w:val="0"/>
+        <w:widowControl/>
+        <w:suppressLineNumbers w:val="0"/>
+        <w:shd w:val="clear" w:fill="1E1E1E"/>
+        <w:spacing w:line="228" w:lineRule="atLeast"/>
+        <w:jc w:val="left"/>
+        <w:rPr>
+          <w:rFonts w:hint="default" w:ascii="Consolas" w:hAnsi="Consolas" w:eastAsia="Consolas" w:cs="Consolas"/>
+          <w:b w:val="0"/>
+          <w:bCs w:val="0"/>
+          <w:color w:val="D4D4D4"/>
+          <w:sz w:val="16"/>
+          <w:szCs w:val="16"/>
+        </w:rPr>
+      </w:pPr>
+      <w:r>
+        <w:rPr>
+          <w:rFonts w:hint="default" w:ascii="Consolas" w:hAnsi="Consolas" w:eastAsia="Consolas" w:cs="Consolas"/>
+          <w:b w:val="0"/>
+          <w:bCs w:val="0"/>
+          <w:color w:val="D4D4D4"/>
+          <w:kern w:val="0"/>
+          <w:sz w:val="16"/>
+          <w:szCs w:val="16"/>
+          <w:shd w:val="clear" w:fill="1E1E1E"/>
+          <w:lang w:val="en-US" w:eastAsia="zh-CN" w:bidi="ar"/>
+        </w:rPr>
+        <w:t xml:space="preserve">                    </w:t>
+      </w:r>
+      <w:r>
+        <w:rPr>
+          <w:rFonts w:hint="default" w:ascii="Consolas" w:hAnsi="Consolas" w:eastAsia="Consolas" w:cs="Consolas"/>
+          <w:b w:val="0"/>
+          <w:bCs w:val="0"/>
+          <w:color w:val="569CD6"/>
+          <w:kern w:val="0"/>
+          <w:sz w:val="16"/>
+          <w:szCs w:val="16"/>
+          <w:shd w:val="clear" w:fill="1E1E1E"/>
+          <w:lang w:val="en-US" w:eastAsia="zh-CN" w:bidi="ar"/>
+        </w:rPr>
+        <w:t>return</w:t>
+      </w:r>
+    </w:p>
+    <w:p>
+      <w:pPr>
+        <w:pStyle w:val="5"/>
+        <w:keepNext w:val="0"/>
+        <w:keepLines w:val="0"/>
+        <w:widowControl/>
+        <w:numPr>
+          <w:numId w:val="0"/>
+        </w:numPr>
+        <w:suppressLineNumbers w:val="0"/>
+        <w:spacing w:before="0" w:beforeAutospacing="0" w:after="0" w:afterAutospacing="0"/>
+        <w:ind w:leftChars="0"/>
+        <w:jc w:val="left"/>
+        <w:rPr>
+          <w:rFonts w:hint="default"/>
+          <w:lang w:val="en-US" w:eastAsia="zh-CN"/>
+        </w:rPr>
+      </w:pPr>
+      <w:r>
+        <w:rPr>
+          <w:rFonts w:hint="default"/>
+          <w:lang w:val="en-US" w:eastAsia="zh-CN"/>
+        </w:rPr>
+        <w:t>2.30.00</w:t>
+      </w:r>
       <w:bookmarkStart w:id="0" w:name="_GoBack"/>
       <w:bookmarkEnd w:id="0"/>
     </w:p>

</xml_diff>

<commit_message>
added yaml to deploy into huggingface
</commit_message>
<xml_diff>
--- a/02 Mach Day - 12 Rag Agentic AI with Langgraph Part 2.docx
+++ b/02 Mach Day - 12 Rag Agentic AI with Langgraph Part 2.docx
@@ -22660,6 +22660,4438 @@
         </w:rPr>
         <w:t>2.30.00</w:t>
       </w:r>
+    </w:p>
+    <w:p>
+      <w:pPr>
+        <w:pStyle w:val="5"/>
+        <w:keepNext w:val="0"/>
+        <w:keepLines w:val="0"/>
+        <w:widowControl/>
+        <w:numPr>
+          <w:numId w:val="0"/>
+        </w:numPr>
+        <w:suppressLineNumbers w:val="0"/>
+        <w:spacing w:before="0" w:beforeAutospacing="0" w:after="0" w:afterAutospacing="0"/>
+        <w:ind w:leftChars="0"/>
+        <w:jc w:val="left"/>
+        <w:rPr>
+          <w:rFonts w:hint="default"/>
+          <w:lang w:val="en-US" w:eastAsia="zh-CN"/>
+        </w:rPr>
+      </w:pPr>
+      <w:r>
+        <w:rPr>
+          <w:rFonts w:hint="default"/>
+          <w:lang w:val="en-US" w:eastAsia="zh-CN"/>
+        </w:rPr>
+        <w:t>Update display_result.py file</w:t>
+      </w:r>
+    </w:p>
+    <w:p>
+      <w:pPr>
+        <w:keepNext w:val="0"/>
+        <w:keepLines w:val="0"/>
+        <w:widowControl/>
+        <w:suppressLineNumbers w:val="0"/>
+        <w:shd w:val="clear" w:fill="1E1E1E"/>
+        <w:spacing w:line="228" w:lineRule="atLeast"/>
+        <w:jc w:val="left"/>
+        <w:rPr>
+          <w:rFonts w:ascii="Consolas" w:hAnsi="Consolas" w:eastAsia="Consolas" w:cs="Consolas"/>
+          <w:b w:val="0"/>
+          <w:bCs w:val="0"/>
+          <w:color w:val="D4D4D4"/>
+          <w:sz w:val="16"/>
+          <w:szCs w:val="16"/>
+        </w:rPr>
+      </w:pPr>
+      <w:r>
+        <w:rPr>
+          <w:rFonts w:hint="default" w:ascii="Consolas" w:hAnsi="Consolas" w:eastAsia="Consolas" w:cs="Consolas"/>
+          <w:b w:val="0"/>
+          <w:bCs w:val="0"/>
+          <w:color w:val="569CD6"/>
+          <w:kern w:val="0"/>
+          <w:sz w:val="16"/>
+          <w:szCs w:val="16"/>
+          <w:shd w:val="clear" w:fill="1E1E1E"/>
+          <w:lang w:val="en-US" w:eastAsia="zh-CN" w:bidi="ar"/>
+        </w:rPr>
+        <w:t>import</w:t>
+      </w:r>
+      <w:r>
+        <w:rPr>
+          <w:rFonts w:hint="default" w:ascii="Consolas" w:hAnsi="Consolas" w:eastAsia="Consolas" w:cs="Consolas"/>
+          <w:b w:val="0"/>
+          <w:bCs w:val="0"/>
+          <w:color w:val="D4D4D4"/>
+          <w:kern w:val="0"/>
+          <w:sz w:val="16"/>
+          <w:szCs w:val="16"/>
+          <w:shd w:val="clear" w:fill="1E1E1E"/>
+          <w:lang w:val="en-US" w:eastAsia="zh-CN" w:bidi="ar"/>
+        </w:rPr>
+        <w:t xml:space="preserve"> streamlit </w:t>
+      </w:r>
+      <w:r>
+        <w:rPr>
+          <w:rFonts w:hint="default" w:ascii="Consolas" w:hAnsi="Consolas" w:eastAsia="Consolas" w:cs="Consolas"/>
+          <w:b w:val="0"/>
+          <w:bCs w:val="0"/>
+          <w:color w:val="569CD6"/>
+          <w:kern w:val="0"/>
+          <w:sz w:val="16"/>
+          <w:szCs w:val="16"/>
+          <w:shd w:val="clear" w:fill="1E1E1E"/>
+          <w:lang w:val="en-US" w:eastAsia="zh-CN" w:bidi="ar"/>
+        </w:rPr>
+        <w:t>as</w:t>
+      </w:r>
+      <w:r>
+        <w:rPr>
+          <w:rFonts w:hint="default" w:ascii="Consolas" w:hAnsi="Consolas" w:eastAsia="Consolas" w:cs="Consolas"/>
+          <w:b w:val="0"/>
+          <w:bCs w:val="0"/>
+          <w:color w:val="D4D4D4"/>
+          <w:kern w:val="0"/>
+          <w:sz w:val="16"/>
+          <w:szCs w:val="16"/>
+          <w:shd w:val="clear" w:fill="1E1E1E"/>
+          <w:lang w:val="en-US" w:eastAsia="zh-CN" w:bidi="ar"/>
+        </w:rPr>
+        <w:t xml:space="preserve"> st</w:t>
+      </w:r>
+    </w:p>
+    <w:p>
+      <w:pPr>
+        <w:keepNext w:val="0"/>
+        <w:keepLines w:val="0"/>
+        <w:widowControl/>
+        <w:suppressLineNumbers w:val="0"/>
+        <w:shd w:val="clear" w:fill="1E1E1E"/>
+        <w:spacing w:line="228" w:lineRule="atLeast"/>
+        <w:jc w:val="left"/>
+        <w:rPr>
+          <w:rFonts w:hint="default" w:ascii="Consolas" w:hAnsi="Consolas" w:eastAsia="Consolas" w:cs="Consolas"/>
+          <w:b w:val="0"/>
+          <w:bCs w:val="0"/>
+          <w:color w:val="D4D4D4"/>
+          <w:sz w:val="16"/>
+          <w:szCs w:val="16"/>
+        </w:rPr>
+      </w:pPr>
+      <w:r>
+        <w:rPr>
+          <w:rFonts w:hint="default" w:ascii="Consolas" w:hAnsi="Consolas" w:eastAsia="Consolas" w:cs="Consolas"/>
+          <w:b w:val="0"/>
+          <w:bCs w:val="0"/>
+          <w:color w:val="569CD6"/>
+          <w:kern w:val="0"/>
+          <w:sz w:val="16"/>
+          <w:szCs w:val="16"/>
+          <w:shd w:val="clear" w:fill="1E1E1E"/>
+          <w:lang w:val="en-US" w:eastAsia="zh-CN" w:bidi="ar"/>
+        </w:rPr>
+        <w:t>from</w:t>
+      </w:r>
+      <w:r>
+        <w:rPr>
+          <w:rFonts w:hint="default" w:ascii="Consolas" w:hAnsi="Consolas" w:eastAsia="Consolas" w:cs="Consolas"/>
+          <w:b w:val="0"/>
+          <w:bCs w:val="0"/>
+          <w:color w:val="D4D4D4"/>
+          <w:kern w:val="0"/>
+          <w:sz w:val="16"/>
+          <w:szCs w:val="16"/>
+          <w:shd w:val="clear" w:fill="1E1E1E"/>
+          <w:lang w:val="en-US" w:eastAsia="zh-CN" w:bidi="ar"/>
+        </w:rPr>
+        <w:t xml:space="preserve"> langchain_core.messages </w:t>
+      </w:r>
+      <w:r>
+        <w:rPr>
+          <w:rFonts w:hint="default" w:ascii="Consolas" w:hAnsi="Consolas" w:eastAsia="Consolas" w:cs="Consolas"/>
+          <w:b w:val="0"/>
+          <w:bCs w:val="0"/>
+          <w:color w:val="569CD6"/>
+          <w:kern w:val="0"/>
+          <w:sz w:val="16"/>
+          <w:szCs w:val="16"/>
+          <w:shd w:val="clear" w:fill="1E1E1E"/>
+          <w:lang w:val="en-US" w:eastAsia="zh-CN" w:bidi="ar"/>
+        </w:rPr>
+        <w:t>import</w:t>
+      </w:r>
+      <w:r>
+        <w:rPr>
+          <w:rFonts w:hint="default" w:ascii="Consolas" w:hAnsi="Consolas" w:eastAsia="Consolas" w:cs="Consolas"/>
+          <w:b w:val="0"/>
+          <w:bCs w:val="0"/>
+          <w:color w:val="D4D4D4"/>
+          <w:kern w:val="0"/>
+          <w:sz w:val="16"/>
+          <w:szCs w:val="16"/>
+          <w:shd w:val="clear" w:fill="1E1E1E"/>
+          <w:lang w:val="en-US" w:eastAsia="zh-CN" w:bidi="ar"/>
+        </w:rPr>
+        <w:t xml:space="preserve"> HumanMessage,AIMessage,ToolMessage</w:t>
+      </w:r>
+    </w:p>
+    <w:p>
+      <w:pPr>
+        <w:keepNext w:val="0"/>
+        <w:keepLines w:val="0"/>
+        <w:widowControl/>
+        <w:suppressLineNumbers w:val="0"/>
+        <w:shd w:val="clear" w:fill="1E1E1E"/>
+        <w:spacing w:line="228" w:lineRule="atLeast"/>
+        <w:jc w:val="left"/>
+        <w:rPr>
+          <w:rFonts w:hint="default" w:ascii="Consolas" w:hAnsi="Consolas" w:eastAsia="Consolas" w:cs="Consolas"/>
+          <w:b w:val="0"/>
+          <w:bCs w:val="0"/>
+          <w:color w:val="D4D4D4"/>
+          <w:sz w:val="16"/>
+          <w:szCs w:val="16"/>
+        </w:rPr>
+      </w:pPr>
+      <w:r>
+        <w:rPr>
+          <w:rFonts w:hint="default" w:ascii="Consolas" w:hAnsi="Consolas" w:eastAsia="Consolas" w:cs="Consolas"/>
+          <w:b w:val="0"/>
+          <w:bCs w:val="0"/>
+          <w:color w:val="569CD6"/>
+          <w:kern w:val="0"/>
+          <w:sz w:val="16"/>
+          <w:szCs w:val="16"/>
+          <w:shd w:val="clear" w:fill="1E1E1E"/>
+          <w:lang w:val="en-US" w:eastAsia="zh-CN" w:bidi="ar"/>
+        </w:rPr>
+        <w:t>import</w:t>
+      </w:r>
+      <w:r>
+        <w:rPr>
+          <w:rFonts w:hint="default" w:ascii="Consolas" w:hAnsi="Consolas" w:eastAsia="Consolas" w:cs="Consolas"/>
+          <w:b w:val="0"/>
+          <w:bCs w:val="0"/>
+          <w:color w:val="D4D4D4"/>
+          <w:kern w:val="0"/>
+          <w:sz w:val="16"/>
+          <w:szCs w:val="16"/>
+          <w:shd w:val="clear" w:fill="1E1E1E"/>
+          <w:lang w:val="en-US" w:eastAsia="zh-CN" w:bidi="ar"/>
+        </w:rPr>
+        <w:t xml:space="preserve"> json</w:t>
+      </w:r>
+    </w:p>
+    <w:p>
+      <w:pPr>
+        <w:keepNext w:val="0"/>
+        <w:keepLines w:val="0"/>
+        <w:widowControl/>
+        <w:suppressLineNumbers w:val="0"/>
+        <w:shd w:val="clear" w:fill="1E1E1E"/>
+        <w:spacing w:after="168" w:afterAutospacing="0" w:line="228" w:lineRule="atLeast"/>
+        <w:jc w:val="left"/>
+        <w:rPr>
+          <w:rFonts w:hint="default" w:ascii="Consolas" w:hAnsi="Consolas" w:eastAsia="Consolas" w:cs="Consolas"/>
+          <w:b w:val="0"/>
+          <w:bCs w:val="0"/>
+          <w:color w:val="D4D4D4"/>
+          <w:sz w:val="16"/>
+          <w:szCs w:val="16"/>
+        </w:rPr>
+      </w:pPr>
+    </w:p>
+    <w:p>
+      <w:pPr>
+        <w:keepNext w:val="0"/>
+        <w:keepLines w:val="0"/>
+        <w:widowControl/>
+        <w:suppressLineNumbers w:val="0"/>
+        <w:shd w:val="clear" w:fill="1E1E1E"/>
+        <w:spacing w:line="228" w:lineRule="atLeast"/>
+        <w:jc w:val="left"/>
+        <w:rPr>
+          <w:rFonts w:hint="default" w:ascii="Consolas" w:hAnsi="Consolas" w:eastAsia="Consolas" w:cs="Consolas"/>
+          <w:b w:val="0"/>
+          <w:bCs w:val="0"/>
+          <w:color w:val="D4D4D4"/>
+          <w:sz w:val="16"/>
+          <w:szCs w:val="16"/>
+        </w:rPr>
+      </w:pPr>
+      <w:r>
+        <w:rPr>
+          <w:rFonts w:hint="default" w:ascii="Consolas" w:hAnsi="Consolas" w:eastAsia="Consolas" w:cs="Consolas"/>
+          <w:b w:val="0"/>
+          <w:bCs w:val="0"/>
+          <w:color w:val="569CD6"/>
+          <w:kern w:val="0"/>
+          <w:sz w:val="16"/>
+          <w:szCs w:val="16"/>
+          <w:shd w:val="clear" w:fill="1E1E1E"/>
+          <w:lang w:val="en-US" w:eastAsia="zh-CN" w:bidi="ar"/>
+        </w:rPr>
+        <w:t>class</w:t>
+      </w:r>
+      <w:r>
+        <w:rPr>
+          <w:rFonts w:hint="default" w:ascii="Consolas" w:hAnsi="Consolas" w:eastAsia="Consolas" w:cs="Consolas"/>
+          <w:b w:val="0"/>
+          <w:bCs w:val="0"/>
+          <w:color w:val="D4D4D4"/>
+          <w:kern w:val="0"/>
+          <w:sz w:val="16"/>
+          <w:szCs w:val="16"/>
+          <w:shd w:val="clear" w:fill="1E1E1E"/>
+          <w:lang w:val="en-US" w:eastAsia="zh-CN" w:bidi="ar"/>
+        </w:rPr>
+        <w:t xml:space="preserve"> DisplayResultStreamlit:</w:t>
+      </w:r>
+    </w:p>
+    <w:p>
+      <w:pPr>
+        <w:keepNext w:val="0"/>
+        <w:keepLines w:val="0"/>
+        <w:widowControl/>
+        <w:suppressLineNumbers w:val="0"/>
+        <w:shd w:val="clear" w:fill="1E1E1E"/>
+        <w:spacing w:line="228" w:lineRule="atLeast"/>
+        <w:jc w:val="left"/>
+        <w:rPr>
+          <w:rFonts w:hint="default" w:ascii="Consolas" w:hAnsi="Consolas" w:eastAsia="Consolas" w:cs="Consolas"/>
+          <w:b w:val="0"/>
+          <w:bCs w:val="0"/>
+          <w:color w:val="D4D4D4"/>
+          <w:sz w:val="16"/>
+          <w:szCs w:val="16"/>
+        </w:rPr>
+      </w:pPr>
+      <w:r>
+        <w:rPr>
+          <w:rFonts w:hint="default" w:ascii="Consolas" w:hAnsi="Consolas" w:eastAsia="Consolas" w:cs="Consolas"/>
+          <w:b w:val="0"/>
+          <w:bCs w:val="0"/>
+          <w:color w:val="D4D4D4"/>
+          <w:kern w:val="0"/>
+          <w:sz w:val="16"/>
+          <w:szCs w:val="16"/>
+          <w:shd w:val="clear" w:fill="1E1E1E"/>
+          <w:lang w:val="en-US" w:eastAsia="zh-CN" w:bidi="ar"/>
+        </w:rPr>
+        <w:t xml:space="preserve">    </w:t>
+      </w:r>
+      <w:r>
+        <w:rPr>
+          <w:rFonts w:hint="default" w:ascii="Consolas" w:hAnsi="Consolas" w:eastAsia="Consolas" w:cs="Consolas"/>
+          <w:b w:val="0"/>
+          <w:bCs w:val="0"/>
+          <w:color w:val="569CD6"/>
+          <w:kern w:val="0"/>
+          <w:sz w:val="16"/>
+          <w:szCs w:val="16"/>
+          <w:shd w:val="clear" w:fill="1E1E1E"/>
+          <w:lang w:val="en-US" w:eastAsia="zh-CN" w:bidi="ar"/>
+        </w:rPr>
+        <w:t>def</w:t>
+      </w:r>
+      <w:r>
+        <w:rPr>
+          <w:rFonts w:hint="default" w:ascii="Consolas" w:hAnsi="Consolas" w:eastAsia="Consolas" w:cs="Consolas"/>
+          <w:b w:val="0"/>
+          <w:bCs w:val="0"/>
+          <w:color w:val="D4D4D4"/>
+          <w:kern w:val="0"/>
+          <w:sz w:val="16"/>
+          <w:szCs w:val="16"/>
+          <w:shd w:val="clear" w:fill="1E1E1E"/>
+          <w:lang w:val="en-US" w:eastAsia="zh-CN" w:bidi="ar"/>
+        </w:rPr>
+        <w:t xml:space="preserve"> __init__(self,usecase,graph,user_message):</w:t>
+      </w:r>
+    </w:p>
+    <w:p>
+      <w:pPr>
+        <w:keepNext w:val="0"/>
+        <w:keepLines w:val="0"/>
+        <w:widowControl/>
+        <w:suppressLineNumbers w:val="0"/>
+        <w:shd w:val="clear" w:fill="1E1E1E"/>
+        <w:spacing w:line="228" w:lineRule="atLeast"/>
+        <w:jc w:val="left"/>
+        <w:rPr>
+          <w:rFonts w:hint="default" w:ascii="Consolas" w:hAnsi="Consolas" w:eastAsia="Consolas" w:cs="Consolas"/>
+          <w:b w:val="0"/>
+          <w:bCs w:val="0"/>
+          <w:color w:val="D4D4D4"/>
+          <w:sz w:val="16"/>
+          <w:szCs w:val="16"/>
+        </w:rPr>
+      </w:pPr>
+      <w:r>
+        <w:rPr>
+          <w:rFonts w:hint="default" w:ascii="Consolas" w:hAnsi="Consolas" w:eastAsia="Consolas" w:cs="Consolas"/>
+          <w:b w:val="0"/>
+          <w:bCs w:val="0"/>
+          <w:color w:val="D4D4D4"/>
+          <w:kern w:val="0"/>
+          <w:sz w:val="16"/>
+          <w:szCs w:val="16"/>
+          <w:shd w:val="clear" w:fill="1E1E1E"/>
+          <w:lang w:val="en-US" w:eastAsia="zh-CN" w:bidi="ar"/>
+        </w:rPr>
+        <w:t xml:space="preserve">        </w:t>
+      </w:r>
+      <w:r>
+        <w:rPr>
+          <w:rFonts w:hint="default" w:ascii="Consolas" w:hAnsi="Consolas" w:eastAsia="Consolas" w:cs="Consolas"/>
+          <w:b w:val="0"/>
+          <w:bCs w:val="0"/>
+          <w:color w:val="569CD6"/>
+          <w:kern w:val="0"/>
+          <w:sz w:val="16"/>
+          <w:szCs w:val="16"/>
+          <w:shd w:val="clear" w:fill="1E1E1E"/>
+          <w:lang w:val="en-US" w:eastAsia="zh-CN" w:bidi="ar"/>
+        </w:rPr>
+        <w:t>self</w:t>
+      </w:r>
+      <w:r>
+        <w:rPr>
+          <w:rFonts w:hint="default" w:ascii="Consolas" w:hAnsi="Consolas" w:eastAsia="Consolas" w:cs="Consolas"/>
+          <w:b w:val="0"/>
+          <w:bCs w:val="0"/>
+          <w:color w:val="D4D4D4"/>
+          <w:kern w:val="0"/>
+          <w:sz w:val="16"/>
+          <w:szCs w:val="16"/>
+          <w:shd w:val="clear" w:fill="1E1E1E"/>
+          <w:lang w:val="en-US" w:eastAsia="zh-CN" w:bidi="ar"/>
+        </w:rPr>
+        <w:t>.usecase= usecase</w:t>
+      </w:r>
+    </w:p>
+    <w:p>
+      <w:pPr>
+        <w:keepNext w:val="0"/>
+        <w:keepLines w:val="0"/>
+        <w:widowControl/>
+        <w:suppressLineNumbers w:val="0"/>
+        <w:shd w:val="clear" w:fill="1E1E1E"/>
+        <w:spacing w:line="228" w:lineRule="atLeast"/>
+        <w:jc w:val="left"/>
+        <w:rPr>
+          <w:rFonts w:hint="default" w:ascii="Consolas" w:hAnsi="Consolas" w:eastAsia="Consolas" w:cs="Consolas"/>
+          <w:b w:val="0"/>
+          <w:bCs w:val="0"/>
+          <w:color w:val="D4D4D4"/>
+          <w:sz w:val="16"/>
+          <w:szCs w:val="16"/>
+        </w:rPr>
+      </w:pPr>
+      <w:r>
+        <w:rPr>
+          <w:rFonts w:hint="default" w:ascii="Consolas" w:hAnsi="Consolas" w:eastAsia="Consolas" w:cs="Consolas"/>
+          <w:b w:val="0"/>
+          <w:bCs w:val="0"/>
+          <w:color w:val="D4D4D4"/>
+          <w:kern w:val="0"/>
+          <w:sz w:val="16"/>
+          <w:szCs w:val="16"/>
+          <w:shd w:val="clear" w:fill="1E1E1E"/>
+          <w:lang w:val="en-US" w:eastAsia="zh-CN" w:bidi="ar"/>
+        </w:rPr>
+        <w:t xml:space="preserve">        </w:t>
+      </w:r>
+      <w:r>
+        <w:rPr>
+          <w:rFonts w:hint="default" w:ascii="Consolas" w:hAnsi="Consolas" w:eastAsia="Consolas" w:cs="Consolas"/>
+          <w:b w:val="0"/>
+          <w:bCs w:val="0"/>
+          <w:color w:val="569CD6"/>
+          <w:kern w:val="0"/>
+          <w:sz w:val="16"/>
+          <w:szCs w:val="16"/>
+          <w:shd w:val="clear" w:fill="1E1E1E"/>
+          <w:lang w:val="en-US" w:eastAsia="zh-CN" w:bidi="ar"/>
+        </w:rPr>
+        <w:t>self</w:t>
+      </w:r>
+      <w:r>
+        <w:rPr>
+          <w:rFonts w:hint="default" w:ascii="Consolas" w:hAnsi="Consolas" w:eastAsia="Consolas" w:cs="Consolas"/>
+          <w:b w:val="0"/>
+          <w:bCs w:val="0"/>
+          <w:color w:val="D4D4D4"/>
+          <w:kern w:val="0"/>
+          <w:sz w:val="16"/>
+          <w:szCs w:val="16"/>
+          <w:shd w:val="clear" w:fill="1E1E1E"/>
+          <w:lang w:val="en-US" w:eastAsia="zh-CN" w:bidi="ar"/>
+        </w:rPr>
+        <w:t>.graph = graph</w:t>
+      </w:r>
+    </w:p>
+    <w:p>
+      <w:pPr>
+        <w:keepNext w:val="0"/>
+        <w:keepLines w:val="0"/>
+        <w:widowControl/>
+        <w:suppressLineNumbers w:val="0"/>
+        <w:shd w:val="clear" w:fill="1E1E1E"/>
+        <w:spacing w:line="228" w:lineRule="atLeast"/>
+        <w:jc w:val="left"/>
+        <w:rPr>
+          <w:rFonts w:hint="default" w:ascii="Consolas" w:hAnsi="Consolas" w:eastAsia="Consolas" w:cs="Consolas"/>
+          <w:b w:val="0"/>
+          <w:bCs w:val="0"/>
+          <w:color w:val="D4D4D4"/>
+          <w:sz w:val="16"/>
+          <w:szCs w:val="16"/>
+        </w:rPr>
+      </w:pPr>
+      <w:r>
+        <w:rPr>
+          <w:rFonts w:hint="default" w:ascii="Consolas" w:hAnsi="Consolas" w:eastAsia="Consolas" w:cs="Consolas"/>
+          <w:b w:val="0"/>
+          <w:bCs w:val="0"/>
+          <w:color w:val="D4D4D4"/>
+          <w:kern w:val="0"/>
+          <w:sz w:val="16"/>
+          <w:szCs w:val="16"/>
+          <w:shd w:val="clear" w:fill="1E1E1E"/>
+          <w:lang w:val="en-US" w:eastAsia="zh-CN" w:bidi="ar"/>
+        </w:rPr>
+        <w:t xml:space="preserve">        </w:t>
+      </w:r>
+      <w:r>
+        <w:rPr>
+          <w:rFonts w:hint="default" w:ascii="Consolas" w:hAnsi="Consolas" w:eastAsia="Consolas" w:cs="Consolas"/>
+          <w:b w:val="0"/>
+          <w:bCs w:val="0"/>
+          <w:color w:val="569CD6"/>
+          <w:kern w:val="0"/>
+          <w:sz w:val="16"/>
+          <w:szCs w:val="16"/>
+          <w:shd w:val="clear" w:fill="1E1E1E"/>
+          <w:lang w:val="en-US" w:eastAsia="zh-CN" w:bidi="ar"/>
+        </w:rPr>
+        <w:t>self</w:t>
+      </w:r>
+      <w:r>
+        <w:rPr>
+          <w:rFonts w:hint="default" w:ascii="Consolas" w:hAnsi="Consolas" w:eastAsia="Consolas" w:cs="Consolas"/>
+          <w:b w:val="0"/>
+          <w:bCs w:val="0"/>
+          <w:color w:val="D4D4D4"/>
+          <w:kern w:val="0"/>
+          <w:sz w:val="16"/>
+          <w:szCs w:val="16"/>
+          <w:shd w:val="clear" w:fill="1E1E1E"/>
+          <w:lang w:val="en-US" w:eastAsia="zh-CN" w:bidi="ar"/>
+        </w:rPr>
+        <w:t>.user_message = user_message</w:t>
+      </w:r>
+    </w:p>
+    <w:p>
+      <w:pPr>
+        <w:keepNext w:val="0"/>
+        <w:keepLines w:val="0"/>
+        <w:widowControl/>
+        <w:suppressLineNumbers w:val="0"/>
+        <w:jc w:val="left"/>
+      </w:pPr>
+    </w:p>
+    <w:p>
+      <w:pPr>
+        <w:keepNext w:val="0"/>
+        <w:keepLines w:val="0"/>
+        <w:widowControl/>
+        <w:suppressLineNumbers w:val="0"/>
+        <w:shd w:val="clear" w:fill="1E1E1E"/>
+        <w:spacing w:line="228" w:lineRule="atLeast"/>
+        <w:jc w:val="left"/>
+        <w:rPr>
+          <w:rFonts w:hint="default" w:ascii="Consolas" w:hAnsi="Consolas" w:eastAsia="Consolas" w:cs="Consolas"/>
+          <w:b w:val="0"/>
+          <w:bCs w:val="0"/>
+          <w:color w:val="D4D4D4"/>
+          <w:sz w:val="16"/>
+          <w:szCs w:val="16"/>
+        </w:rPr>
+      </w:pPr>
+      <w:r>
+        <w:rPr>
+          <w:rFonts w:hint="default" w:ascii="Consolas" w:hAnsi="Consolas" w:eastAsia="Consolas" w:cs="Consolas"/>
+          <w:b w:val="0"/>
+          <w:bCs w:val="0"/>
+          <w:color w:val="D4D4D4"/>
+          <w:kern w:val="0"/>
+          <w:sz w:val="16"/>
+          <w:szCs w:val="16"/>
+          <w:shd w:val="clear" w:fill="1E1E1E"/>
+          <w:lang w:val="en-US" w:eastAsia="zh-CN" w:bidi="ar"/>
+        </w:rPr>
+        <w:t xml:space="preserve">    </w:t>
+      </w:r>
+      <w:r>
+        <w:rPr>
+          <w:rFonts w:hint="default" w:ascii="Consolas" w:hAnsi="Consolas" w:eastAsia="Consolas" w:cs="Consolas"/>
+          <w:b w:val="0"/>
+          <w:bCs w:val="0"/>
+          <w:color w:val="569CD6"/>
+          <w:kern w:val="0"/>
+          <w:sz w:val="16"/>
+          <w:szCs w:val="16"/>
+          <w:shd w:val="clear" w:fill="1E1E1E"/>
+          <w:lang w:val="en-US" w:eastAsia="zh-CN" w:bidi="ar"/>
+        </w:rPr>
+        <w:t>def</w:t>
+      </w:r>
+      <w:r>
+        <w:rPr>
+          <w:rFonts w:hint="default" w:ascii="Consolas" w:hAnsi="Consolas" w:eastAsia="Consolas" w:cs="Consolas"/>
+          <w:b w:val="0"/>
+          <w:bCs w:val="0"/>
+          <w:color w:val="D4D4D4"/>
+          <w:kern w:val="0"/>
+          <w:sz w:val="16"/>
+          <w:szCs w:val="16"/>
+          <w:shd w:val="clear" w:fill="1E1E1E"/>
+          <w:lang w:val="en-US" w:eastAsia="zh-CN" w:bidi="ar"/>
+        </w:rPr>
+        <w:t xml:space="preserve"> display_result_on_ui(self):</w:t>
+      </w:r>
+    </w:p>
+    <w:p>
+      <w:pPr>
+        <w:keepNext w:val="0"/>
+        <w:keepLines w:val="0"/>
+        <w:widowControl/>
+        <w:suppressLineNumbers w:val="0"/>
+        <w:shd w:val="clear" w:fill="1E1E1E"/>
+        <w:spacing w:line="228" w:lineRule="atLeast"/>
+        <w:jc w:val="left"/>
+        <w:rPr>
+          <w:rFonts w:hint="default" w:ascii="Consolas" w:hAnsi="Consolas" w:eastAsia="Consolas" w:cs="Consolas"/>
+          <w:b w:val="0"/>
+          <w:bCs w:val="0"/>
+          <w:color w:val="D4D4D4"/>
+          <w:sz w:val="16"/>
+          <w:szCs w:val="16"/>
+        </w:rPr>
+      </w:pPr>
+      <w:r>
+        <w:rPr>
+          <w:rFonts w:hint="default" w:ascii="Consolas" w:hAnsi="Consolas" w:eastAsia="Consolas" w:cs="Consolas"/>
+          <w:b w:val="0"/>
+          <w:bCs w:val="0"/>
+          <w:color w:val="D4D4D4"/>
+          <w:kern w:val="0"/>
+          <w:sz w:val="16"/>
+          <w:szCs w:val="16"/>
+          <w:shd w:val="clear" w:fill="1E1E1E"/>
+          <w:lang w:val="en-US" w:eastAsia="zh-CN" w:bidi="ar"/>
+        </w:rPr>
+        <w:t xml:space="preserve">        usecase= </w:t>
+      </w:r>
+      <w:r>
+        <w:rPr>
+          <w:rFonts w:hint="default" w:ascii="Consolas" w:hAnsi="Consolas" w:eastAsia="Consolas" w:cs="Consolas"/>
+          <w:b w:val="0"/>
+          <w:bCs w:val="0"/>
+          <w:color w:val="569CD6"/>
+          <w:kern w:val="0"/>
+          <w:sz w:val="16"/>
+          <w:szCs w:val="16"/>
+          <w:shd w:val="clear" w:fill="1E1E1E"/>
+          <w:lang w:val="en-US" w:eastAsia="zh-CN" w:bidi="ar"/>
+        </w:rPr>
+        <w:t>self</w:t>
+      </w:r>
+      <w:r>
+        <w:rPr>
+          <w:rFonts w:hint="default" w:ascii="Consolas" w:hAnsi="Consolas" w:eastAsia="Consolas" w:cs="Consolas"/>
+          <w:b w:val="0"/>
+          <w:bCs w:val="0"/>
+          <w:color w:val="D4D4D4"/>
+          <w:kern w:val="0"/>
+          <w:sz w:val="16"/>
+          <w:szCs w:val="16"/>
+          <w:shd w:val="clear" w:fill="1E1E1E"/>
+          <w:lang w:val="en-US" w:eastAsia="zh-CN" w:bidi="ar"/>
+        </w:rPr>
+        <w:t>.usecase</w:t>
+      </w:r>
+    </w:p>
+    <w:p>
+      <w:pPr>
+        <w:keepNext w:val="0"/>
+        <w:keepLines w:val="0"/>
+        <w:widowControl/>
+        <w:suppressLineNumbers w:val="0"/>
+        <w:shd w:val="clear" w:fill="1E1E1E"/>
+        <w:spacing w:line="228" w:lineRule="atLeast"/>
+        <w:jc w:val="left"/>
+        <w:rPr>
+          <w:rFonts w:hint="default" w:ascii="Consolas" w:hAnsi="Consolas" w:eastAsia="Consolas" w:cs="Consolas"/>
+          <w:b w:val="0"/>
+          <w:bCs w:val="0"/>
+          <w:color w:val="D4D4D4"/>
+          <w:sz w:val="16"/>
+          <w:szCs w:val="16"/>
+        </w:rPr>
+      </w:pPr>
+      <w:r>
+        <w:rPr>
+          <w:rFonts w:hint="default" w:ascii="Consolas" w:hAnsi="Consolas" w:eastAsia="Consolas" w:cs="Consolas"/>
+          <w:b w:val="0"/>
+          <w:bCs w:val="0"/>
+          <w:color w:val="D4D4D4"/>
+          <w:kern w:val="0"/>
+          <w:sz w:val="16"/>
+          <w:szCs w:val="16"/>
+          <w:shd w:val="clear" w:fill="1E1E1E"/>
+          <w:lang w:val="en-US" w:eastAsia="zh-CN" w:bidi="ar"/>
+        </w:rPr>
+        <w:t xml:space="preserve">        graph = </w:t>
+      </w:r>
+      <w:r>
+        <w:rPr>
+          <w:rFonts w:hint="default" w:ascii="Consolas" w:hAnsi="Consolas" w:eastAsia="Consolas" w:cs="Consolas"/>
+          <w:b w:val="0"/>
+          <w:bCs w:val="0"/>
+          <w:color w:val="569CD6"/>
+          <w:kern w:val="0"/>
+          <w:sz w:val="16"/>
+          <w:szCs w:val="16"/>
+          <w:shd w:val="clear" w:fill="1E1E1E"/>
+          <w:lang w:val="en-US" w:eastAsia="zh-CN" w:bidi="ar"/>
+        </w:rPr>
+        <w:t>self</w:t>
+      </w:r>
+      <w:r>
+        <w:rPr>
+          <w:rFonts w:hint="default" w:ascii="Consolas" w:hAnsi="Consolas" w:eastAsia="Consolas" w:cs="Consolas"/>
+          <w:b w:val="0"/>
+          <w:bCs w:val="0"/>
+          <w:color w:val="D4D4D4"/>
+          <w:kern w:val="0"/>
+          <w:sz w:val="16"/>
+          <w:szCs w:val="16"/>
+          <w:shd w:val="clear" w:fill="1E1E1E"/>
+          <w:lang w:val="en-US" w:eastAsia="zh-CN" w:bidi="ar"/>
+        </w:rPr>
+        <w:t>.graph</w:t>
+      </w:r>
+    </w:p>
+    <w:p>
+      <w:pPr>
+        <w:keepNext w:val="0"/>
+        <w:keepLines w:val="0"/>
+        <w:widowControl/>
+        <w:suppressLineNumbers w:val="0"/>
+        <w:shd w:val="clear" w:fill="1E1E1E"/>
+        <w:spacing w:line="228" w:lineRule="atLeast"/>
+        <w:jc w:val="left"/>
+        <w:rPr>
+          <w:rFonts w:hint="default" w:ascii="Consolas" w:hAnsi="Consolas" w:eastAsia="Consolas" w:cs="Consolas"/>
+          <w:b w:val="0"/>
+          <w:bCs w:val="0"/>
+          <w:color w:val="D4D4D4"/>
+          <w:sz w:val="16"/>
+          <w:szCs w:val="16"/>
+        </w:rPr>
+      </w:pPr>
+      <w:r>
+        <w:rPr>
+          <w:rFonts w:hint="default" w:ascii="Consolas" w:hAnsi="Consolas" w:eastAsia="Consolas" w:cs="Consolas"/>
+          <w:b w:val="0"/>
+          <w:bCs w:val="0"/>
+          <w:color w:val="D4D4D4"/>
+          <w:kern w:val="0"/>
+          <w:sz w:val="16"/>
+          <w:szCs w:val="16"/>
+          <w:shd w:val="clear" w:fill="1E1E1E"/>
+          <w:lang w:val="en-US" w:eastAsia="zh-CN" w:bidi="ar"/>
+        </w:rPr>
+        <w:t xml:space="preserve">        user_message = </w:t>
+      </w:r>
+      <w:r>
+        <w:rPr>
+          <w:rFonts w:hint="default" w:ascii="Consolas" w:hAnsi="Consolas" w:eastAsia="Consolas" w:cs="Consolas"/>
+          <w:b w:val="0"/>
+          <w:bCs w:val="0"/>
+          <w:color w:val="569CD6"/>
+          <w:kern w:val="0"/>
+          <w:sz w:val="16"/>
+          <w:szCs w:val="16"/>
+          <w:shd w:val="clear" w:fill="1E1E1E"/>
+          <w:lang w:val="en-US" w:eastAsia="zh-CN" w:bidi="ar"/>
+        </w:rPr>
+        <w:t>self</w:t>
+      </w:r>
+      <w:r>
+        <w:rPr>
+          <w:rFonts w:hint="default" w:ascii="Consolas" w:hAnsi="Consolas" w:eastAsia="Consolas" w:cs="Consolas"/>
+          <w:b w:val="0"/>
+          <w:bCs w:val="0"/>
+          <w:color w:val="D4D4D4"/>
+          <w:kern w:val="0"/>
+          <w:sz w:val="16"/>
+          <w:szCs w:val="16"/>
+          <w:shd w:val="clear" w:fill="1E1E1E"/>
+          <w:lang w:val="en-US" w:eastAsia="zh-CN" w:bidi="ar"/>
+        </w:rPr>
+        <w:t>.user_message</w:t>
+      </w:r>
+    </w:p>
+    <w:p>
+      <w:pPr>
+        <w:keepNext w:val="0"/>
+        <w:keepLines w:val="0"/>
+        <w:widowControl/>
+        <w:suppressLineNumbers w:val="0"/>
+        <w:shd w:val="clear" w:fill="1E1E1E"/>
+        <w:spacing w:line="228" w:lineRule="atLeast"/>
+        <w:jc w:val="left"/>
+        <w:rPr>
+          <w:rFonts w:hint="default" w:ascii="Consolas" w:hAnsi="Consolas" w:eastAsia="Consolas" w:cs="Consolas"/>
+          <w:b w:val="0"/>
+          <w:bCs w:val="0"/>
+          <w:color w:val="D4D4D4"/>
+          <w:sz w:val="16"/>
+          <w:szCs w:val="16"/>
+        </w:rPr>
+      </w:pPr>
+      <w:r>
+        <w:rPr>
+          <w:rFonts w:hint="default" w:ascii="Consolas" w:hAnsi="Consolas" w:eastAsia="Consolas" w:cs="Consolas"/>
+          <w:b w:val="0"/>
+          <w:bCs w:val="0"/>
+          <w:color w:val="D4D4D4"/>
+          <w:kern w:val="0"/>
+          <w:sz w:val="16"/>
+          <w:szCs w:val="16"/>
+          <w:shd w:val="clear" w:fill="1E1E1E"/>
+          <w:lang w:val="en-US" w:eastAsia="zh-CN" w:bidi="ar"/>
+        </w:rPr>
+        <w:t xml:space="preserve">        </w:t>
+      </w:r>
+      <w:r>
+        <w:rPr>
+          <w:rFonts w:hint="default" w:ascii="Consolas" w:hAnsi="Consolas" w:eastAsia="Consolas" w:cs="Consolas"/>
+          <w:b w:val="0"/>
+          <w:bCs w:val="0"/>
+          <w:color w:val="569CD6"/>
+          <w:kern w:val="0"/>
+          <w:sz w:val="16"/>
+          <w:szCs w:val="16"/>
+          <w:shd w:val="clear" w:fill="1E1E1E"/>
+          <w:lang w:val="en-US" w:eastAsia="zh-CN" w:bidi="ar"/>
+        </w:rPr>
+        <w:t>if</w:t>
+      </w:r>
+      <w:r>
+        <w:rPr>
+          <w:rFonts w:hint="default" w:ascii="Consolas" w:hAnsi="Consolas" w:eastAsia="Consolas" w:cs="Consolas"/>
+          <w:b w:val="0"/>
+          <w:bCs w:val="0"/>
+          <w:color w:val="D4D4D4"/>
+          <w:kern w:val="0"/>
+          <w:sz w:val="16"/>
+          <w:szCs w:val="16"/>
+          <w:shd w:val="clear" w:fill="1E1E1E"/>
+          <w:lang w:val="en-US" w:eastAsia="zh-CN" w:bidi="ar"/>
+        </w:rPr>
+        <w:t xml:space="preserve"> usecase ==</w:t>
+      </w:r>
+      <w:r>
+        <w:rPr>
+          <w:rFonts w:hint="default" w:ascii="Consolas" w:hAnsi="Consolas" w:eastAsia="Consolas" w:cs="Consolas"/>
+          <w:b w:val="0"/>
+          <w:bCs w:val="0"/>
+          <w:color w:val="CE9178"/>
+          <w:kern w:val="0"/>
+          <w:sz w:val="16"/>
+          <w:szCs w:val="16"/>
+          <w:shd w:val="clear" w:fill="1E1E1E"/>
+          <w:lang w:val="en-US" w:eastAsia="zh-CN" w:bidi="ar"/>
+        </w:rPr>
+        <w:t>"Basic Chatbot"</w:t>
+      </w:r>
+      <w:r>
+        <w:rPr>
+          <w:rFonts w:hint="default" w:ascii="Consolas" w:hAnsi="Consolas" w:eastAsia="Consolas" w:cs="Consolas"/>
+          <w:b w:val="0"/>
+          <w:bCs w:val="0"/>
+          <w:color w:val="D4D4D4"/>
+          <w:kern w:val="0"/>
+          <w:sz w:val="16"/>
+          <w:szCs w:val="16"/>
+          <w:shd w:val="clear" w:fill="1E1E1E"/>
+          <w:lang w:val="en-US" w:eastAsia="zh-CN" w:bidi="ar"/>
+        </w:rPr>
+        <w:t>:</w:t>
+      </w:r>
+    </w:p>
+    <w:p>
+      <w:pPr>
+        <w:keepNext w:val="0"/>
+        <w:keepLines w:val="0"/>
+        <w:widowControl/>
+        <w:suppressLineNumbers w:val="0"/>
+        <w:shd w:val="clear" w:fill="1E1E1E"/>
+        <w:spacing w:line="228" w:lineRule="atLeast"/>
+        <w:jc w:val="left"/>
+        <w:rPr>
+          <w:rFonts w:hint="default" w:ascii="Consolas" w:hAnsi="Consolas" w:eastAsia="Consolas" w:cs="Consolas"/>
+          <w:b w:val="0"/>
+          <w:bCs w:val="0"/>
+          <w:color w:val="D4D4D4"/>
+          <w:sz w:val="16"/>
+          <w:szCs w:val="16"/>
+        </w:rPr>
+      </w:pPr>
+      <w:r>
+        <w:rPr>
+          <w:rFonts w:hint="default" w:ascii="Consolas" w:hAnsi="Consolas" w:eastAsia="Consolas" w:cs="Consolas"/>
+          <w:b w:val="0"/>
+          <w:bCs w:val="0"/>
+          <w:color w:val="D4D4D4"/>
+          <w:kern w:val="0"/>
+          <w:sz w:val="16"/>
+          <w:szCs w:val="16"/>
+          <w:shd w:val="clear" w:fill="1E1E1E"/>
+          <w:lang w:val="en-US" w:eastAsia="zh-CN" w:bidi="ar"/>
+        </w:rPr>
+        <w:t xml:space="preserve">                </w:t>
+      </w:r>
+      <w:r>
+        <w:rPr>
+          <w:rFonts w:hint="default" w:ascii="Consolas" w:hAnsi="Consolas" w:eastAsia="Consolas" w:cs="Consolas"/>
+          <w:b w:val="0"/>
+          <w:bCs w:val="0"/>
+          <w:color w:val="569CD6"/>
+          <w:kern w:val="0"/>
+          <w:sz w:val="16"/>
+          <w:szCs w:val="16"/>
+          <w:shd w:val="clear" w:fill="1E1E1E"/>
+          <w:lang w:val="en-US" w:eastAsia="zh-CN" w:bidi="ar"/>
+        </w:rPr>
+        <w:t>for</w:t>
+      </w:r>
+      <w:r>
+        <w:rPr>
+          <w:rFonts w:hint="default" w:ascii="Consolas" w:hAnsi="Consolas" w:eastAsia="Consolas" w:cs="Consolas"/>
+          <w:b w:val="0"/>
+          <w:bCs w:val="0"/>
+          <w:color w:val="D4D4D4"/>
+          <w:kern w:val="0"/>
+          <w:sz w:val="16"/>
+          <w:szCs w:val="16"/>
+          <w:shd w:val="clear" w:fill="1E1E1E"/>
+          <w:lang w:val="en-US" w:eastAsia="zh-CN" w:bidi="ar"/>
+        </w:rPr>
+        <w:t xml:space="preserve"> event </w:t>
+      </w:r>
+      <w:r>
+        <w:rPr>
+          <w:rFonts w:hint="default" w:ascii="Consolas" w:hAnsi="Consolas" w:eastAsia="Consolas" w:cs="Consolas"/>
+          <w:b w:val="0"/>
+          <w:bCs w:val="0"/>
+          <w:color w:val="569CD6"/>
+          <w:kern w:val="0"/>
+          <w:sz w:val="16"/>
+          <w:szCs w:val="16"/>
+          <w:shd w:val="clear" w:fill="1E1E1E"/>
+          <w:lang w:val="en-US" w:eastAsia="zh-CN" w:bidi="ar"/>
+        </w:rPr>
+        <w:t>in</w:t>
+      </w:r>
+      <w:r>
+        <w:rPr>
+          <w:rFonts w:hint="default" w:ascii="Consolas" w:hAnsi="Consolas" w:eastAsia="Consolas" w:cs="Consolas"/>
+          <w:b w:val="0"/>
+          <w:bCs w:val="0"/>
+          <w:color w:val="D4D4D4"/>
+          <w:kern w:val="0"/>
+          <w:sz w:val="16"/>
+          <w:szCs w:val="16"/>
+          <w:shd w:val="clear" w:fill="1E1E1E"/>
+          <w:lang w:val="en-US" w:eastAsia="zh-CN" w:bidi="ar"/>
+        </w:rPr>
+        <w:t xml:space="preserve"> graph.stream({</w:t>
+      </w:r>
+      <w:r>
+        <w:rPr>
+          <w:rFonts w:hint="default" w:ascii="Consolas" w:hAnsi="Consolas" w:eastAsia="Consolas" w:cs="Consolas"/>
+          <w:b w:val="0"/>
+          <w:bCs w:val="0"/>
+          <w:color w:val="CE9178"/>
+          <w:kern w:val="0"/>
+          <w:sz w:val="16"/>
+          <w:szCs w:val="16"/>
+          <w:shd w:val="clear" w:fill="1E1E1E"/>
+          <w:lang w:val="en-US" w:eastAsia="zh-CN" w:bidi="ar"/>
+        </w:rPr>
+        <w:t>'messages'</w:t>
+      </w:r>
+      <w:r>
+        <w:rPr>
+          <w:rFonts w:hint="default" w:ascii="Consolas" w:hAnsi="Consolas" w:eastAsia="Consolas" w:cs="Consolas"/>
+          <w:b w:val="0"/>
+          <w:bCs w:val="0"/>
+          <w:color w:val="D4D4D4"/>
+          <w:kern w:val="0"/>
+          <w:sz w:val="16"/>
+          <w:szCs w:val="16"/>
+          <w:shd w:val="clear" w:fill="1E1E1E"/>
+          <w:lang w:val="en-US" w:eastAsia="zh-CN" w:bidi="ar"/>
+        </w:rPr>
+        <w:t>:(</w:t>
+      </w:r>
+      <w:r>
+        <w:rPr>
+          <w:rFonts w:hint="default" w:ascii="Consolas" w:hAnsi="Consolas" w:eastAsia="Consolas" w:cs="Consolas"/>
+          <w:b w:val="0"/>
+          <w:bCs w:val="0"/>
+          <w:color w:val="CE9178"/>
+          <w:kern w:val="0"/>
+          <w:sz w:val="16"/>
+          <w:szCs w:val="16"/>
+          <w:shd w:val="clear" w:fill="1E1E1E"/>
+          <w:lang w:val="en-US" w:eastAsia="zh-CN" w:bidi="ar"/>
+        </w:rPr>
+        <w:t>"user"</w:t>
+      </w:r>
+      <w:r>
+        <w:rPr>
+          <w:rFonts w:hint="default" w:ascii="Consolas" w:hAnsi="Consolas" w:eastAsia="Consolas" w:cs="Consolas"/>
+          <w:b w:val="0"/>
+          <w:bCs w:val="0"/>
+          <w:color w:val="D4D4D4"/>
+          <w:kern w:val="0"/>
+          <w:sz w:val="16"/>
+          <w:szCs w:val="16"/>
+          <w:shd w:val="clear" w:fill="1E1E1E"/>
+          <w:lang w:val="en-US" w:eastAsia="zh-CN" w:bidi="ar"/>
+        </w:rPr>
+        <w:t>,user_message)}):</w:t>
+      </w:r>
+    </w:p>
+    <w:p>
+      <w:pPr>
+        <w:keepNext w:val="0"/>
+        <w:keepLines w:val="0"/>
+        <w:widowControl/>
+        <w:suppressLineNumbers w:val="0"/>
+        <w:shd w:val="clear" w:fill="1E1E1E"/>
+        <w:spacing w:line="228" w:lineRule="atLeast"/>
+        <w:jc w:val="left"/>
+        <w:rPr>
+          <w:rFonts w:hint="default" w:ascii="Consolas" w:hAnsi="Consolas" w:eastAsia="Consolas" w:cs="Consolas"/>
+          <w:b w:val="0"/>
+          <w:bCs w:val="0"/>
+          <w:color w:val="D4D4D4"/>
+          <w:sz w:val="16"/>
+          <w:szCs w:val="16"/>
+        </w:rPr>
+      </w:pPr>
+      <w:r>
+        <w:rPr>
+          <w:rFonts w:hint="default" w:ascii="Consolas" w:hAnsi="Consolas" w:eastAsia="Consolas" w:cs="Consolas"/>
+          <w:b w:val="0"/>
+          <w:bCs w:val="0"/>
+          <w:color w:val="D4D4D4"/>
+          <w:kern w:val="0"/>
+          <w:sz w:val="16"/>
+          <w:szCs w:val="16"/>
+          <w:shd w:val="clear" w:fill="1E1E1E"/>
+          <w:lang w:val="en-US" w:eastAsia="zh-CN" w:bidi="ar"/>
+        </w:rPr>
+        <w:t>                    print(event.values())</w:t>
+      </w:r>
+    </w:p>
+    <w:p>
+      <w:pPr>
+        <w:keepNext w:val="0"/>
+        <w:keepLines w:val="0"/>
+        <w:widowControl/>
+        <w:suppressLineNumbers w:val="0"/>
+        <w:shd w:val="clear" w:fill="1E1E1E"/>
+        <w:spacing w:line="228" w:lineRule="atLeast"/>
+        <w:jc w:val="left"/>
+        <w:rPr>
+          <w:rFonts w:hint="default" w:ascii="Consolas" w:hAnsi="Consolas" w:eastAsia="Consolas" w:cs="Consolas"/>
+          <w:b w:val="0"/>
+          <w:bCs w:val="0"/>
+          <w:color w:val="D4D4D4"/>
+          <w:sz w:val="16"/>
+          <w:szCs w:val="16"/>
+        </w:rPr>
+      </w:pPr>
+      <w:r>
+        <w:rPr>
+          <w:rFonts w:hint="default" w:ascii="Consolas" w:hAnsi="Consolas" w:eastAsia="Consolas" w:cs="Consolas"/>
+          <w:b w:val="0"/>
+          <w:bCs w:val="0"/>
+          <w:color w:val="D4D4D4"/>
+          <w:kern w:val="0"/>
+          <w:sz w:val="16"/>
+          <w:szCs w:val="16"/>
+          <w:shd w:val="clear" w:fill="1E1E1E"/>
+          <w:lang w:val="en-US" w:eastAsia="zh-CN" w:bidi="ar"/>
+        </w:rPr>
+        <w:t xml:space="preserve">                    </w:t>
+      </w:r>
+      <w:r>
+        <w:rPr>
+          <w:rFonts w:hint="default" w:ascii="Consolas" w:hAnsi="Consolas" w:eastAsia="Consolas" w:cs="Consolas"/>
+          <w:b w:val="0"/>
+          <w:bCs w:val="0"/>
+          <w:color w:val="569CD6"/>
+          <w:kern w:val="0"/>
+          <w:sz w:val="16"/>
+          <w:szCs w:val="16"/>
+          <w:shd w:val="clear" w:fill="1E1E1E"/>
+          <w:lang w:val="en-US" w:eastAsia="zh-CN" w:bidi="ar"/>
+        </w:rPr>
+        <w:t>for</w:t>
+      </w:r>
+      <w:r>
+        <w:rPr>
+          <w:rFonts w:hint="default" w:ascii="Consolas" w:hAnsi="Consolas" w:eastAsia="Consolas" w:cs="Consolas"/>
+          <w:b w:val="0"/>
+          <w:bCs w:val="0"/>
+          <w:color w:val="D4D4D4"/>
+          <w:kern w:val="0"/>
+          <w:sz w:val="16"/>
+          <w:szCs w:val="16"/>
+          <w:shd w:val="clear" w:fill="1E1E1E"/>
+          <w:lang w:val="en-US" w:eastAsia="zh-CN" w:bidi="ar"/>
+        </w:rPr>
+        <w:t xml:space="preserve"> value </w:t>
+      </w:r>
+      <w:r>
+        <w:rPr>
+          <w:rFonts w:hint="default" w:ascii="Consolas" w:hAnsi="Consolas" w:eastAsia="Consolas" w:cs="Consolas"/>
+          <w:b w:val="0"/>
+          <w:bCs w:val="0"/>
+          <w:color w:val="569CD6"/>
+          <w:kern w:val="0"/>
+          <w:sz w:val="16"/>
+          <w:szCs w:val="16"/>
+          <w:shd w:val="clear" w:fill="1E1E1E"/>
+          <w:lang w:val="en-US" w:eastAsia="zh-CN" w:bidi="ar"/>
+        </w:rPr>
+        <w:t>in</w:t>
+      </w:r>
+      <w:r>
+        <w:rPr>
+          <w:rFonts w:hint="default" w:ascii="Consolas" w:hAnsi="Consolas" w:eastAsia="Consolas" w:cs="Consolas"/>
+          <w:b w:val="0"/>
+          <w:bCs w:val="0"/>
+          <w:color w:val="D4D4D4"/>
+          <w:kern w:val="0"/>
+          <w:sz w:val="16"/>
+          <w:szCs w:val="16"/>
+          <w:shd w:val="clear" w:fill="1E1E1E"/>
+          <w:lang w:val="en-US" w:eastAsia="zh-CN" w:bidi="ar"/>
+        </w:rPr>
+        <w:t xml:space="preserve"> event.values():</w:t>
+      </w:r>
+    </w:p>
+    <w:p>
+      <w:pPr>
+        <w:keepNext w:val="0"/>
+        <w:keepLines w:val="0"/>
+        <w:widowControl/>
+        <w:suppressLineNumbers w:val="0"/>
+        <w:shd w:val="clear" w:fill="1E1E1E"/>
+        <w:spacing w:line="228" w:lineRule="atLeast"/>
+        <w:jc w:val="left"/>
+        <w:rPr>
+          <w:rFonts w:hint="default" w:ascii="Consolas" w:hAnsi="Consolas" w:eastAsia="Consolas" w:cs="Consolas"/>
+          <w:b w:val="0"/>
+          <w:bCs w:val="0"/>
+          <w:color w:val="D4D4D4"/>
+          <w:sz w:val="16"/>
+          <w:szCs w:val="16"/>
+        </w:rPr>
+      </w:pPr>
+      <w:r>
+        <w:rPr>
+          <w:rFonts w:hint="default" w:ascii="Consolas" w:hAnsi="Consolas" w:eastAsia="Consolas" w:cs="Consolas"/>
+          <w:b w:val="0"/>
+          <w:bCs w:val="0"/>
+          <w:color w:val="D4D4D4"/>
+          <w:kern w:val="0"/>
+          <w:sz w:val="16"/>
+          <w:szCs w:val="16"/>
+          <w:shd w:val="clear" w:fill="1E1E1E"/>
+          <w:lang w:val="en-US" w:eastAsia="zh-CN" w:bidi="ar"/>
+        </w:rPr>
+        <w:t>                        print(value[</w:t>
+      </w:r>
+      <w:r>
+        <w:rPr>
+          <w:rFonts w:hint="default" w:ascii="Consolas" w:hAnsi="Consolas" w:eastAsia="Consolas" w:cs="Consolas"/>
+          <w:b w:val="0"/>
+          <w:bCs w:val="0"/>
+          <w:color w:val="CE9178"/>
+          <w:kern w:val="0"/>
+          <w:sz w:val="16"/>
+          <w:szCs w:val="16"/>
+          <w:shd w:val="clear" w:fill="1E1E1E"/>
+          <w:lang w:val="en-US" w:eastAsia="zh-CN" w:bidi="ar"/>
+        </w:rPr>
+        <w:t>'messages'</w:t>
+      </w:r>
+      <w:r>
+        <w:rPr>
+          <w:rFonts w:hint="default" w:ascii="Consolas" w:hAnsi="Consolas" w:eastAsia="Consolas" w:cs="Consolas"/>
+          <w:b w:val="0"/>
+          <w:bCs w:val="0"/>
+          <w:color w:val="D4D4D4"/>
+          <w:kern w:val="0"/>
+          <w:sz w:val="16"/>
+          <w:szCs w:val="16"/>
+          <w:shd w:val="clear" w:fill="1E1E1E"/>
+          <w:lang w:val="en-US" w:eastAsia="zh-CN" w:bidi="ar"/>
+        </w:rPr>
+        <w:t>])</w:t>
+      </w:r>
+    </w:p>
+    <w:p>
+      <w:pPr>
+        <w:keepNext w:val="0"/>
+        <w:keepLines w:val="0"/>
+        <w:widowControl/>
+        <w:suppressLineNumbers w:val="0"/>
+        <w:shd w:val="clear" w:fill="1E1E1E"/>
+        <w:spacing w:line="228" w:lineRule="atLeast"/>
+        <w:jc w:val="left"/>
+        <w:rPr>
+          <w:rFonts w:hint="default" w:ascii="Consolas" w:hAnsi="Consolas" w:eastAsia="Consolas" w:cs="Consolas"/>
+          <w:b w:val="0"/>
+          <w:bCs w:val="0"/>
+          <w:color w:val="D4D4D4"/>
+          <w:sz w:val="16"/>
+          <w:szCs w:val="16"/>
+        </w:rPr>
+      </w:pPr>
+      <w:r>
+        <w:rPr>
+          <w:rFonts w:hint="default" w:ascii="Consolas" w:hAnsi="Consolas" w:eastAsia="Consolas" w:cs="Consolas"/>
+          <w:b w:val="0"/>
+          <w:bCs w:val="0"/>
+          <w:color w:val="D4D4D4"/>
+          <w:kern w:val="0"/>
+          <w:sz w:val="16"/>
+          <w:szCs w:val="16"/>
+          <w:shd w:val="clear" w:fill="1E1E1E"/>
+          <w:lang w:val="en-US" w:eastAsia="zh-CN" w:bidi="ar"/>
+        </w:rPr>
+        <w:t xml:space="preserve">                        </w:t>
+      </w:r>
+      <w:r>
+        <w:rPr>
+          <w:rFonts w:hint="default" w:ascii="Consolas" w:hAnsi="Consolas" w:eastAsia="Consolas" w:cs="Consolas"/>
+          <w:b w:val="0"/>
+          <w:bCs w:val="0"/>
+          <w:color w:val="569CD6"/>
+          <w:kern w:val="0"/>
+          <w:sz w:val="16"/>
+          <w:szCs w:val="16"/>
+          <w:shd w:val="clear" w:fill="1E1E1E"/>
+          <w:lang w:val="en-US" w:eastAsia="zh-CN" w:bidi="ar"/>
+        </w:rPr>
+        <w:t>with</w:t>
+      </w:r>
+      <w:r>
+        <w:rPr>
+          <w:rFonts w:hint="default" w:ascii="Consolas" w:hAnsi="Consolas" w:eastAsia="Consolas" w:cs="Consolas"/>
+          <w:b w:val="0"/>
+          <w:bCs w:val="0"/>
+          <w:color w:val="D4D4D4"/>
+          <w:kern w:val="0"/>
+          <w:sz w:val="16"/>
+          <w:szCs w:val="16"/>
+          <w:shd w:val="clear" w:fill="1E1E1E"/>
+          <w:lang w:val="en-US" w:eastAsia="zh-CN" w:bidi="ar"/>
+        </w:rPr>
+        <w:t xml:space="preserve"> st.chat_message(</w:t>
+      </w:r>
+      <w:r>
+        <w:rPr>
+          <w:rFonts w:hint="default" w:ascii="Consolas" w:hAnsi="Consolas" w:eastAsia="Consolas" w:cs="Consolas"/>
+          <w:b w:val="0"/>
+          <w:bCs w:val="0"/>
+          <w:color w:val="CE9178"/>
+          <w:kern w:val="0"/>
+          <w:sz w:val="16"/>
+          <w:szCs w:val="16"/>
+          <w:shd w:val="clear" w:fill="1E1E1E"/>
+          <w:lang w:val="en-US" w:eastAsia="zh-CN" w:bidi="ar"/>
+        </w:rPr>
+        <w:t>"user"</w:t>
+      </w:r>
+      <w:r>
+        <w:rPr>
+          <w:rFonts w:hint="default" w:ascii="Consolas" w:hAnsi="Consolas" w:eastAsia="Consolas" w:cs="Consolas"/>
+          <w:b w:val="0"/>
+          <w:bCs w:val="0"/>
+          <w:color w:val="D4D4D4"/>
+          <w:kern w:val="0"/>
+          <w:sz w:val="16"/>
+          <w:szCs w:val="16"/>
+          <w:shd w:val="clear" w:fill="1E1E1E"/>
+          <w:lang w:val="en-US" w:eastAsia="zh-CN" w:bidi="ar"/>
+        </w:rPr>
+        <w:t>):</w:t>
+      </w:r>
+    </w:p>
+    <w:p>
+      <w:pPr>
+        <w:keepNext w:val="0"/>
+        <w:keepLines w:val="0"/>
+        <w:widowControl/>
+        <w:suppressLineNumbers w:val="0"/>
+        <w:shd w:val="clear" w:fill="1E1E1E"/>
+        <w:spacing w:line="228" w:lineRule="atLeast"/>
+        <w:jc w:val="left"/>
+        <w:rPr>
+          <w:rFonts w:hint="default" w:ascii="Consolas" w:hAnsi="Consolas" w:eastAsia="Consolas" w:cs="Consolas"/>
+          <w:b w:val="0"/>
+          <w:bCs w:val="0"/>
+          <w:color w:val="D4D4D4"/>
+          <w:sz w:val="16"/>
+          <w:szCs w:val="16"/>
+        </w:rPr>
+      </w:pPr>
+      <w:r>
+        <w:rPr>
+          <w:rFonts w:hint="default" w:ascii="Consolas" w:hAnsi="Consolas" w:eastAsia="Consolas" w:cs="Consolas"/>
+          <w:b w:val="0"/>
+          <w:bCs w:val="0"/>
+          <w:color w:val="D4D4D4"/>
+          <w:kern w:val="0"/>
+          <w:sz w:val="16"/>
+          <w:szCs w:val="16"/>
+          <w:shd w:val="clear" w:fill="1E1E1E"/>
+          <w:lang w:val="en-US" w:eastAsia="zh-CN" w:bidi="ar"/>
+        </w:rPr>
+        <w:t>                            st.write(user_message)</w:t>
+      </w:r>
+    </w:p>
+    <w:p>
+      <w:pPr>
+        <w:keepNext w:val="0"/>
+        <w:keepLines w:val="0"/>
+        <w:widowControl/>
+        <w:suppressLineNumbers w:val="0"/>
+        <w:shd w:val="clear" w:fill="1E1E1E"/>
+        <w:spacing w:line="228" w:lineRule="atLeast"/>
+        <w:jc w:val="left"/>
+        <w:rPr>
+          <w:rFonts w:hint="default" w:ascii="Consolas" w:hAnsi="Consolas" w:eastAsia="Consolas" w:cs="Consolas"/>
+          <w:b w:val="0"/>
+          <w:bCs w:val="0"/>
+          <w:color w:val="D4D4D4"/>
+          <w:sz w:val="16"/>
+          <w:szCs w:val="16"/>
+        </w:rPr>
+      </w:pPr>
+      <w:r>
+        <w:rPr>
+          <w:rFonts w:hint="default" w:ascii="Consolas" w:hAnsi="Consolas" w:eastAsia="Consolas" w:cs="Consolas"/>
+          <w:b w:val="0"/>
+          <w:bCs w:val="0"/>
+          <w:color w:val="D4D4D4"/>
+          <w:kern w:val="0"/>
+          <w:sz w:val="16"/>
+          <w:szCs w:val="16"/>
+          <w:shd w:val="clear" w:fill="1E1E1E"/>
+          <w:lang w:val="en-US" w:eastAsia="zh-CN" w:bidi="ar"/>
+        </w:rPr>
+        <w:t xml:space="preserve">                        </w:t>
+      </w:r>
+      <w:r>
+        <w:rPr>
+          <w:rFonts w:hint="default" w:ascii="Consolas" w:hAnsi="Consolas" w:eastAsia="Consolas" w:cs="Consolas"/>
+          <w:b w:val="0"/>
+          <w:bCs w:val="0"/>
+          <w:color w:val="569CD6"/>
+          <w:kern w:val="0"/>
+          <w:sz w:val="16"/>
+          <w:szCs w:val="16"/>
+          <w:shd w:val="clear" w:fill="1E1E1E"/>
+          <w:lang w:val="en-US" w:eastAsia="zh-CN" w:bidi="ar"/>
+        </w:rPr>
+        <w:t>with</w:t>
+      </w:r>
+      <w:r>
+        <w:rPr>
+          <w:rFonts w:hint="default" w:ascii="Consolas" w:hAnsi="Consolas" w:eastAsia="Consolas" w:cs="Consolas"/>
+          <w:b w:val="0"/>
+          <w:bCs w:val="0"/>
+          <w:color w:val="D4D4D4"/>
+          <w:kern w:val="0"/>
+          <w:sz w:val="16"/>
+          <w:szCs w:val="16"/>
+          <w:shd w:val="clear" w:fill="1E1E1E"/>
+          <w:lang w:val="en-US" w:eastAsia="zh-CN" w:bidi="ar"/>
+        </w:rPr>
+        <w:t xml:space="preserve"> st.chat_message(</w:t>
+      </w:r>
+      <w:r>
+        <w:rPr>
+          <w:rFonts w:hint="default" w:ascii="Consolas" w:hAnsi="Consolas" w:eastAsia="Consolas" w:cs="Consolas"/>
+          <w:b w:val="0"/>
+          <w:bCs w:val="0"/>
+          <w:color w:val="CE9178"/>
+          <w:kern w:val="0"/>
+          <w:sz w:val="16"/>
+          <w:szCs w:val="16"/>
+          <w:shd w:val="clear" w:fill="1E1E1E"/>
+          <w:lang w:val="en-US" w:eastAsia="zh-CN" w:bidi="ar"/>
+        </w:rPr>
+        <w:t>"assistant"</w:t>
+      </w:r>
+      <w:r>
+        <w:rPr>
+          <w:rFonts w:hint="default" w:ascii="Consolas" w:hAnsi="Consolas" w:eastAsia="Consolas" w:cs="Consolas"/>
+          <w:b w:val="0"/>
+          <w:bCs w:val="0"/>
+          <w:color w:val="D4D4D4"/>
+          <w:kern w:val="0"/>
+          <w:sz w:val="16"/>
+          <w:szCs w:val="16"/>
+          <w:shd w:val="clear" w:fill="1E1E1E"/>
+          <w:lang w:val="en-US" w:eastAsia="zh-CN" w:bidi="ar"/>
+        </w:rPr>
+        <w:t>):</w:t>
+      </w:r>
+    </w:p>
+    <w:p>
+      <w:pPr>
+        <w:keepNext w:val="0"/>
+        <w:keepLines w:val="0"/>
+        <w:widowControl/>
+        <w:suppressLineNumbers w:val="0"/>
+        <w:shd w:val="clear" w:fill="1E1E1E"/>
+        <w:spacing w:line="228" w:lineRule="atLeast"/>
+        <w:jc w:val="left"/>
+        <w:rPr>
+          <w:rFonts w:hint="default" w:ascii="Consolas" w:hAnsi="Consolas" w:eastAsia="Consolas" w:cs="Consolas"/>
+          <w:b w:val="0"/>
+          <w:bCs w:val="0"/>
+          <w:color w:val="D4D4D4"/>
+          <w:sz w:val="16"/>
+          <w:szCs w:val="16"/>
+        </w:rPr>
+      </w:pPr>
+      <w:r>
+        <w:rPr>
+          <w:rFonts w:hint="default" w:ascii="Consolas" w:hAnsi="Consolas" w:eastAsia="Consolas" w:cs="Consolas"/>
+          <w:b w:val="0"/>
+          <w:bCs w:val="0"/>
+          <w:color w:val="D4D4D4"/>
+          <w:kern w:val="0"/>
+          <w:sz w:val="16"/>
+          <w:szCs w:val="16"/>
+          <w:shd w:val="clear" w:fill="1E1E1E"/>
+          <w:lang w:val="en-US" w:eastAsia="zh-CN" w:bidi="ar"/>
+        </w:rPr>
+        <w:t>                            st.write(value[</w:t>
+      </w:r>
+      <w:r>
+        <w:rPr>
+          <w:rFonts w:hint="default" w:ascii="Consolas" w:hAnsi="Consolas" w:eastAsia="Consolas" w:cs="Consolas"/>
+          <w:b w:val="0"/>
+          <w:bCs w:val="0"/>
+          <w:color w:val="CE9178"/>
+          <w:kern w:val="0"/>
+          <w:sz w:val="16"/>
+          <w:szCs w:val="16"/>
+          <w:shd w:val="clear" w:fill="1E1E1E"/>
+          <w:lang w:val="en-US" w:eastAsia="zh-CN" w:bidi="ar"/>
+        </w:rPr>
+        <w:t>"messages"</w:t>
+      </w:r>
+      <w:r>
+        <w:rPr>
+          <w:rFonts w:hint="default" w:ascii="Consolas" w:hAnsi="Consolas" w:eastAsia="Consolas" w:cs="Consolas"/>
+          <w:b w:val="0"/>
+          <w:bCs w:val="0"/>
+          <w:color w:val="D4D4D4"/>
+          <w:kern w:val="0"/>
+          <w:sz w:val="16"/>
+          <w:szCs w:val="16"/>
+          <w:shd w:val="clear" w:fill="1E1E1E"/>
+          <w:lang w:val="en-US" w:eastAsia="zh-CN" w:bidi="ar"/>
+        </w:rPr>
+        <w:t>].content)</w:t>
+      </w:r>
+    </w:p>
+    <w:p>
+      <w:pPr>
+        <w:keepNext w:val="0"/>
+        <w:keepLines w:val="0"/>
+        <w:widowControl/>
+        <w:suppressLineNumbers w:val="0"/>
+        <w:jc w:val="left"/>
+      </w:pPr>
+    </w:p>
+    <w:p>
+      <w:pPr>
+        <w:keepNext w:val="0"/>
+        <w:keepLines w:val="0"/>
+        <w:widowControl/>
+        <w:suppressLineNumbers w:val="0"/>
+        <w:shd w:val="clear" w:fill="1E1E1E"/>
+        <w:spacing w:line="228" w:lineRule="atLeast"/>
+        <w:jc w:val="left"/>
+        <w:rPr>
+          <w:rFonts w:hint="default" w:ascii="Consolas" w:hAnsi="Consolas" w:eastAsia="Consolas" w:cs="Consolas"/>
+          <w:b w:val="0"/>
+          <w:bCs w:val="0"/>
+          <w:color w:val="D4D4D4"/>
+          <w:sz w:val="16"/>
+          <w:szCs w:val="16"/>
+        </w:rPr>
+      </w:pPr>
+      <w:r>
+        <w:rPr>
+          <w:rFonts w:hint="default" w:ascii="Consolas" w:hAnsi="Consolas" w:eastAsia="Consolas" w:cs="Consolas"/>
+          <w:b w:val="0"/>
+          <w:bCs w:val="0"/>
+          <w:color w:val="D4D4D4"/>
+          <w:kern w:val="0"/>
+          <w:sz w:val="16"/>
+          <w:szCs w:val="16"/>
+          <w:shd w:val="clear" w:fill="1E1E1E"/>
+          <w:lang w:val="en-US" w:eastAsia="zh-CN" w:bidi="ar"/>
+        </w:rPr>
+        <w:t xml:space="preserve">        </w:t>
+      </w:r>
+      <w:r>
+        <w:rPr>
+          <w:rFonts w:hint="default" w:ascii="Consolas" w:hAnsi="Consolas" w:eastAsia="Consolas" w:cs="Consolas"/>
+          <w:b w:val="0"/>
+          <w:bCs w:val="0"/>
+          <w:color w:val="569CD6"/>
+          <w:kern w:val="0"/>
+          <w:sz w:val="16"/>
+          <w:szCs w:val="16"/>
+          <w:shd w:val="clear" w:fill="1E1E1E"/>
+          <w:lang w:val="en-US" w:eastAsia="zh-CN" w:bidi="ar"/>
+        </w:rPr>
+        <w:t>elif</w:t>
+      </w:r>
+      <w:r>
+        <w:rPr>
+          <w:rFonts w:hint="default" w:ascii="Consolas" w:hAnsi="Consolas" w:eastAsia="Consolas" w:cs="Consolas"/>
+          <w:b w:val="0"/>
+          <w:bCs w:val="0"/>
+          <w:color w:val="D4D4D4"/>
+          <w:kern w:val="0"/>
+          <w:sz w:val="16"/>
+          <w:szCs w:val="16"/>
+          <w:shd w:val="clear" w:fill="1E1E1E"/>
+          <w:lang w:val="en-US" w:eastAsia="zh-CN" w:bidi="ar"/>
+        </w:rPr>
+        <w:t xml:space="preserve"> usecase==</w:t>
+      </w:r>
+      <w:r>
+        <w:rPr>
+          <w:rFonts w:hint="default" w:ascii="Consolas" w:hAnsi="Consolas" w:eastAsia="Consolas" w:cs="Consolas"/>
+          <w:b w:val="0"/>
+          <w:bCs w:val="0"/>
+          <w:color w:val="CE9178"/>
+          <w:kern w:val="0"/>
+          <w:sz w:val="16"/>
+          <w:szCs w:val="16"/>
+          <w:shd w:val="clear" w:fill="1E1E1E"/>
+          <w:lang w:val="en-US" w:eastAsia="zh-CN" w:bidi="ar"/>
+        </w:rPr>
+        <w:t>"Chatbot with Tool"</w:t>
+      </w:r>
+      <w:r>
+        <w:rPr>
+          <w:rFonts w:hint="default" w:ascii="Consolas" w:hAnsi="Consolas" w:eastAsia="Consolas" w:cs="Consolas"/>
+          <w:b w:val="0"/>
+          <w:bCs w:val="0"/>
+          <w:color w:val="D4D4D4"/>
+          <w:kern w:val="0"/>
+          <w:sz w:val="16"/>
+          <w:szCs w:val="16"/>
+          <w:shd w:val="clear" w:fill="1E1E1E"/>
+          <w:lang w:val="en-US" w:eastAsia="zh-CN" w:bidi="ar"/>
+        </w:rPr>
+        <w:t>:</w:t>
+      </w:r>
+    </w:p>
+    <w:p>
+      <w:pPr>
+        <w:keepNext w:val="0"/>
+        <w:keepLines w:val="0"/>
+        <w:widowControl/>
+        <w:suppressLineNumbers w:val="0"/>
+        <w:shd w:val="clear" w:fill="1E1E1E"/>
+        <w:spacing w:line="228" w:lineRule="atLeast"/>
+        <w:jc w:val="left"/>
+        <w:rPr>
+          <w:rFonts w:hint="default" w:ascii="Consolas" w:hAnsi="Consolas" w:eastAsia="Consolas" w:cs="Consolas"/>
+          <w:b w:val="0"/>
+          <w:bCs w:val="0"/>
+          <w:color w:val="D4D4D4"/>
+          <w:sz w:val="16"/>
+          <w:szCs w:val="16"/>
+        </w:rPr>
+      </w:pPr>
+      <w:r>
+        <w:rPr>
+          <w:rFonts w:hint="default" w:ascii="Consolas" w:hAnsi="Consolas" w:eastAsia="Consolas" w:cs="Consolas"/>
+          <w:b w:val="0"/>
+          <w:bCs w:val="0"/>
+          <w:color w:val="D4D4D4"/>
+          <w:kern w:val="0"/>
+          <w:sz w:val="16"/>
+          <w:szCs w:val="16"/>
+          <w:shd w:val="clear" w:fill="1E1E1E"/>
+          <w:lang w:val="en-US" w:eastAsia="zh-CN" w:bidi="ar"/>
+        </w:rPr>
+        <w:t>             </w:t>
+      </w:r>
+      <w:r>
+        <w:rPr>
+          <w:rFonts w:hint="default" w:ascii="Consolas" w:hAnsi="Consolas" w:eastAsia="Consolas" w:cs="Consolas"/>
+          <w:b w:val="0"/>
+          <w:bCs w:val="0"/>
+          <w:color w:val="6A9955"/>
+          <w:kern w:val="0"/>
+          <w:sz w:val="16"/>
+          <w:szCs w:val="16"/>
+          <w:shd w:val="clear" w:fill="1E1E1E"/>
+          <w:lang w:val="en-US" w:eastAsia="zh-CN" w:bidi="ar"/>
+        </w:rPr>
+        <w:t># Prepare state and invoke the graph</w:t>
+      </w:r>
+    </w:p>
+    <w:p>
+      <w:pPr>
+        <w:keepNext w:val="0"/>
+        <w:keepLines w:val="0"/>
+        <w:widowControl/>
+        <w:suppressLineNumbers w:val="0"/>
+        <w:shd w:val="clear" w:fill="1E1E1E"/>
+        <w:spacing w:line="228" w:lineRule="atLeast"/>
+        <w:jc w:val="left"/>
+        <w:rPr>
+          <w:rFonts w:hint="default" w:ascii="Consolas" w:hAnsi="Consolas" w:eastAsia="Consolas" w:cs="Consolas"/>
+          <w:b w:val="0"/>
+          <w:bCs w:val="0"/>
+          <w:color w:val="D4D4D4"/>
+          <w:sz w:val="16"/>
+          <w:szCs w:val="16"/>
+        </w:rPr>
+      </w:pPr>
+      <w:r>
+        <w:rPr>
+          <w:rFonts w:hint="default" w:ascii="Consolas" w:hAnsi="Consolas" w:eastAsia="Consolas" w:cs="Consolas"/>
+          <w:b w:val="0"/>
+          <w:bCs w:val="0"/>
+          <w:color w:val="D4D4D4"/>
+          <w:kern w:val="0"/>
+          <w:sz w:val="16"/>
+          <w:szCs w:val="16"/>
+          <w:shd w:val="clear" w:fill="1E1E1E"/>
+          <w:lang w:val="en-US" w:eastAsia="zh-CN" w:bidi="ar"/>
+        </w:rPr>
+        <w:t>            initial_state = {</w:t>
+      </w:r>
+      <w:r>
+        <w:rPr>
+          <w:rFonts w:hint="default" w:ascii="Consolas" w:hAnsi="Consolas" w:eastAsia="Consolas" w:cs="Consolas"/>
+          <w:b w:val="0"/>
+          <w:bCs w:val="0"/>
+          <w:color w:val="CE9178"/>
+          <w:kern w:val="0"/>
+          <w:sz w:val="16"/>
+          <w:szCs w:val="16"/>
+          <w:shd w:val="clear" w:fill="1E1E1E"/>
+          <w:lang w:val="en-US" w:eastAsia="zh-CN" w:bidi="ar"/>
+        </w:rPr>
+        <w:t>"messages"</w:t>
+      </w:r>
+      <w:r>
+        <w:rPr>
+          <w:rFonts w:hint="default" w:ascii="Consolas" w:hAnsi="Consolas" w:eastAsia="Consolas" w:cs="Consolas"/>
+          <w:b w:val="0"/>
+          <w:bCs w:val="0"/>
+          <w:color w:val="D4D4D4"/>
+          <w:kern w:val="0"/>
+          <w:sz w:val="16"/>
+          <w:szCs w:val="16"/>
+          <w:shd w:val="clear" w:fill="1E1E1E"/>
+          <w:lang w:val="en-US" w:eastAsia="zh-CN" w:bidi="ar"/>
+        </w:rPr>
+        <w:t>: [user_message]}</w:t>
+      </w:r>
+    </w:p>
+    <w:p>
+      <w:pPr>
+        <w:keepNext w:val="0"/>
+        <w:keepLines w:val="0"/>
+        <w:widowControl/>
+        <w:suppressLineNumbers w:val="0"/>
+        <w:shd w:val="clear" w:fill="1E1E1E"/>
+        <w:spacing w:line="228" w:lineRule="atLeast"/>
+        <w:jc w:val="left"/>
+        <w:rPr>
+          <w:rFonts w:hint="default" w:ascii="Consolas" w:hAnsi="Consolas" w:eastAsia="Consolas" w:cs="Consolas"/>
+          <w:b w:val="0"/>
+          <w:bCs w:val="0"/>
+          <w:color w:val="D4D4D4"/>
+          <w:sz w:val="16"/>
+          <w:szCs w:val="16"/>
+        </w:rPr>
+      </w:pPr>
+      <w:r>
+        <w:rPr>
+          <w:rFonts w:hint="default" w:ascii="Consolas" w:hAnsi="Consolas" w:eastAsia="Consolas" w:cs="Consolas"/>
+          <w:b w:val="0"/>
+          <w:bCs w:val="0"/>
+          <w:color w:val="D4D4D4"/>
+          <w:kern w:val="0"/>
+          <w:sz w:val="16"/>
+          <w:szCs w:val="16"/>
+          <w:shd w:val="clear" w:fill="1E1E1E"/>
+          <w:lang w:val="en-US" w:eastAsia="zh-CN" w:bidi="ar"/>
+        </w:rPr>
+        <w:t>            res = graph.invoke(initial_state)</w:t>
+      </w:r>
+    </w:p>
+    <w:p>
+      <w:pPr>
+        <w:keepNext w:val="0"/>
+        <w:keepLines w:val="0"/>
+        <w:widowControl/>
+        <w:suppressLineNumbers w:val="0"/>
+        <w:shd w:val="clear" w:fill="1E1E1E"/>
+        <w:spacing w:line="228" w:lineRule="atLeast"/>
+        <w:jc w:val="left"/>
+        <w:rPr>
+          <w:rFonts w:hint="default" w:ascii="Consolas" w:hAnsi="Consolas" w:eastAsia="Consolas" w:cs="Consolas"/>
+          <w:b w:val="0"/>
+          <w:bCs w:val="0"/>
+          <w:color w:val="D4D4D4"/>
+          <w:sz w:val="16"/>
+          <w:szCs w:val="16"/>
+        </w:rPr>
+      </w:pPr>
+      <w:r>
+        <w:rPr>
+          <w:rFonts w:hint="default" w:ascii="Consolas" w:hAnsi="Consolas" w:eastAsia="Consolas" w:cs="Consolas"/>
+          <w:b w:val="0"/>
+          <w:bCs w:val="0"/>
+          <w:color w:val="D4D4D4"/>
+          <w:kern w:val="0"/>
+          <w:sz w:val="16"/>
+          <w:szCs w:val="16"/>
+          <w:shd w:val="clear" w:fill="1E1E1E"/>
+          <w:lang w:val="en-US" w:eastAsia="zh-CN" w:bidi="ar"/>
+        </w:rPr>
+        <w:t xml:space="preserve">            </w:t>
+      </w:r>
+      <w:r>
+        <w:rPr>
+          <w:rFonts w:hint="default" w:ascii="Consolas" w:hAnsi="Consolas" w:eastAsia="Consolas" w:cs="Consolas"/>
+          <w:b w:val="0"/>
+          <w:bCs w:val="0"/>
+          <w:color w:val="569CD6"/>
+          <w:kern w:val="0"/>
+          <w:sz w:val="16"/>
+          <w:szCs w:val="16"/>
+          <w:shd w:val="clear" w:fill="1E1E1E"/>
+          <w:lang w:val="en-US" w:eastAsia="zh-CN" w:bidi="ar"/>
+        </w:rPr>
+        <w:t>for</w:t>
+      </w:r>
+      <w:r>
+        <w:rPr>
+          <w:rFonts w:hint="default" w:ascii="Consolas" w:hAnsi="Consolas" w:eastAsia="Consolas" w:cs="Consolas"/>
+          <w:b w:val="0"/>
+          <w:bCs w:val="0"/>
+          <w:color w:val="D4D4D4"/>
+          <w:kern w:val="0"/>
+          <w:sz w:val="16"/>
+          <w:szCs w:val="16"/>
+          <w:shd w:val="clear" w:fill="1E1E1E"/>
+          <w:lang w:val="en-US" w:eastAsia="zh-CN" w:bidi="ar"/>
+        </w:rPr>
+        <w:t xml:space="preserve"> message </w:t>
+      </w:r>
+      <w:r>
+        <w:rPr>
+          <w:rFonts w:hint="default" w:ascii="Consolas" w:hAnsi="Consolas" w:eastAsia="Consolas" w:cs="Consolas"/>
+          <w:b w:val="0"/>
+          <w:bCs w:val="0"/>
+          <w:color w:val="569CD6"/>
+          <w:kern w:val="0"/>
+          <w:sz w:val="16"/>
+          <w:szCs w:val="16"/>
+          <w:shd w:val="clear" w:fill="1E1E1E"/>
+          <w:lang w:val="en-US" w:eastAsia="zh-CN" w:bidi="ar"/>
+        </w:rPr>
+        <w:t>in</w:t>
+      </w:r>
+      <w:r>
+        <w:rPr>
+          <w:rFonts w:hint="default" w:ascii="Consolas" w:hAnsi="Consolas" w:eastAsia="Consolas" w:cs="Consolas"/>
+          <w:b w:val="0"/>
+          <w:bCs w:val="0"/>
+          <w:color w:val="D4D4D4"/>
+          <w:kern w:val="0"/>
+          <w:sz w:val="16"/>
+          <w:szCs w:val="16"/>
+          <w:shd w:val="clear" w:fill="1E1E1E"/>
+          <w:lang w:val="en-US" w:eastAsia="zh-CN" w:bidi="ar"/>
+        </w:rPr>
+        <w:t xml:space="preserve"> res[</w:t>
+      </w:r>
+      <w:r>
+        <w:rPr>
+          <w:rFonts w:hint="default" w:ascii="Consolas" w:hAnsi="Consolas" w:eastAsia="Consolas" w:cs="Consolas"/>
+          <w:b w:val="0"/>
+          <w:bCs w:val="0"/>
+          <w:color w:val="CE9178"/>
+          <w:kern w:val="0"/>
+          <w:sz w:val="16"/>
+          <w:szCs w:val="16"/>
+          <w:shd w:val="clear" w:fill="1E1E1E"/>
+          <w:lang w:val="en-US" w:eastAsia="zh-CN" w:bidi="ar"/>
+        </w:rPr>
+        <w:t>'messages'</w:t>
+      </w:r>
+      <w:r>
+        <w:rPr>
+          <w:rFonts w:hint="default" w:ascii="Consolas" w:hAnsi="Consolas" w:eastAsia="Consolas" w:cs="Consolas"/>
+          <w:b w:val="0"/>
+          <w:bCs w:val="0"/>
+          <w:color w:val="D4D4D4"/>
+          <w:kern w:val="0"/>
+          <w:sz w:val="16"/>
+          <w:szCs w:val="16"/>
+          <w:shd w:val="clear" w:fill="1E1E1E"/>
+          <w:lang w:val="en-US" w:eastAsia="zh-CN" w:bidi="ar"/>
+        </w:rPr>
+        <w:t>]:</w:t>
+      </w:r>
+    </w:p>
+    <w:p>
+      <w:pPr>
+        <w:keepNext w:val="0"/>
+        <w:keepLines w:val="0"/>
+        <w:widowControl/>
+        <w:suppressLineNumbers w:val="0"/>
+        <w:shd w:val="clear" w:fill="1E1E1E"/>
+        <w:spacing w:line="228" w:lineRule="atLeast"/>
+        <w:jc w:val="left"/>
+        <w:rPr>
+          <w:rFonts w:hint="default" w:ascii="Consolas" w:hAnsi="Consolas" w:eastAsia="Consolas" w:cs="Consolas"/>
+          <w:b w:val="0"/>
+          <w:bCs w:val="0"/>
+          <w:color w:val="D4D4D4"/>
+          <w:sz w:val="16"/>
+          <w:szCs w:val="16"/>
+        </w:rPr>
+      </w:pPr>
+      <w:r>
+        <w:rPr>
+          <w:rFonts w:hint="default" w:ascii="Consolas" w:hAnsi="Consolas" w:eastAsia="Consolas" w:cs="Consolas"/>
+          <w:b w:val="0"/>
+          <w:bCs w:val="0"/>
+          <w:color w:val="D4D4D4"/>
+          <w:kern w:val="0"/>
+          <w:sz w:val="16"/>
+          <w:szCs w:val="16"/>
+          <w:shd w:val="clear" w:fill="1E1E1E"/>
+          <w:lang w:val="en-US" w:eastAsia="zh-CN" w:bidi="ar"/>
+        </w:rPr>
+        <w:t xml:space="preserve">                </w:t>
+      </w:r>
+      <w:r>
+        <w:rPr>
+          <w:rFonts w:hint="default" w:ascii="Consolas" w:hAnsi="Consolas" w:eastAsia="Consolas" w:cs="Consolas"/>
+          <w:b w:val="0"/>
+          <w:bCs w:val="0"/>
+          <w:color w:val="569CD6"/>
+          <w:kern w:val="0"/>
+          <w:sz w:val="16"/>
+          <w:szCs w:val="16"/>
+          <w:shd w:val="clear" w:fill="1E1E1E"/>
+          <w:lang w:val="en-US" w:eastAsia="zh-CN" w:bidi="ar"/>
+        </w:rPr>
+        <w:t>if</w:t>
+      </w:r>
+      <w:r>
+        <w:rPr>
+          <w:rFonts w:hint="default" w:ascii="Consolas" w:hAnsi="Consolas" w:eastAsia="Consolas" w:cs="Consolas"/>
+          <w:b w:val="0"/>
+          <w:bCs w:val="0"/>
+          <w:color w:val="D4D4D4"/>
+          <w:kern w:val="0"/>
+          <w:sz w:val="16"/>
+          <w:szCs w:val="16"/>
+          <w:shd w:val="clear" w:fill="1E1E1E"/>
+          <w:lang w:val="en-US" w:eastAsia="zh-CN" w:bidi="ar"/>
+        </w:rPr>
+        <w:t xml:space="preserve"> type(message) == HumanMessage:</w:t>
+      </w:r>
+    </w:p>
+    <w:p>
+      <w:pPr>
+        <w:keepNext w:val="0"/>
+        <w:keepLines w:val="0"/>
+        <w:widowControl/>
+        <w:suppressLineNumbers w:val="0"/>
+        <w:shd w:val="clear" w:fill="1E1E1E"/>
+        <w:spacing w:line="228" w:lineRule="atLeast"/>
+        <w:jc w:val="left"/>
+        <w:rPr>
+          <w:rFonts w:hint="default" w:ascii="Consolas" w:hAnsi="Consolas" w:eastAsia="Consolas" w:cs="Consolas"/>
+          <w:b w:val="0"/>
+          <w:bCs w:val="0"/>
+          <w:color w:val="D4D4D4"/>
+          <w:sz w:val="16"/>
+          <w:szCs w:val="16"/>
+        </w:rPr>
+      </w:pPr>
+      <w:r>
+        <w:rPr>
+          <w:rFonts w:hint="default" w:ascii="Consolas" w:hAnsi="Consolas" w:eastAsia="Consolas" w:cs="Consolas"/>
+          <w:b w:val="0"/>
+          <w:bCs w:val="0"/>
+          <w:color w:val="D4D4D4"/>
+          <w:kern w:val="0"/>
+          <w:sz w:val="16"/>
+          <w:szCs w:val="16"/>
+          <w:shd w:val="clear" w:fill="1E1E1E"/>
+          <w:lang w:val="en-US" w:eastAsia="zh-CN" w:bidi="ar"/>
+        </w:rPr>
+        <w:t xml:space="preserve">                    </w:t>
+      </w:r>
+      <w:r>
+        <w:rPr>
+          <w:rFonts w:hint="default" w:ascii="Consolas" w:hAnsi="Consolas" w:eastAsia="Consolas" w:cs="Consolas"/>
+          <w:b w:val="0"/>
+          <w:bCs w:val="0"/>
+          <w:color w:val="569CD6"/>
+          <w:kern w:val="0"/>
+          <w:sz w:val="16"/>
+          <w:szCs w:val="16"/>
+          <w:shd w:val="clear" w:fill="1E1E1E"/>
+          <w:lang w:val="en-US" w:eastAsia="zh-CN" w:bidi="ar"/>
+        </w:rPr>
+        <w:t>with</w:t>
+      </w:r>
+      <w:r>
+        <w:rPr>
+          <w:rFonts w:hint="default" w:ascii="Consolas" w:hAnsi="Consolas" w:eastAsia="Consolas" w:cs="Consolas"/>
+          <w:b w:val="0"/>
+          <w:bCs w:val="0"/>
+          <w:color w:val="D4D4D4"/>
+          <w:kern w:val="0"/>
+          <w:sz w:val="16"/>
+          <w:szCs w:val="16"/>
+          <w:shd w:val="clear" w:fill="1E1E1E"/>
+          <w:lang w:val="en-US" w:eastAsia="zh-CN" w:bidi="ar"/>
+        </w:rPr>
+        <w:t xml:space="preserve"> st.chat_message(</w:t>
+      </w:r>
+      <w:r>
+        <w:rPr>
+          <w:rFonts w:hint="default" w:ascii="Consolas" w:hAnsi="Consolas" w:eastAsia="Consolas" w:cs="Consolas"/>
+          <w:b w:val="0"/>
+          <w:bCs w:val="0"/>
+          <w:color w:val="CE9178"/>
+          <w:kern w:val="0"/>
+          <w:sz w:val="16"/>
+          <w:szCs w:val="16"/>
+          <w:shd w:val="clear" w:fill="1E1E1E"/>
+          <w:lang w:val="en-US" w:eastAsia="zh-CN" w:bidi="ar"/>
+        </w:rPr>
+        <w:t>"user"</w:t>
+      </w:r>
+      <w:r>
+        <w:rPr>
+          <w:rFonts w:hint="default" w:ascii="Consolas" w:hAnsi="Consolas" w:eastAsia="Consolas" w:cs="Consolas"/>
+          <w:b w:val="0"/>
+          <w:bCs w:val="0"/>
+          <w:color w:val="D4D4D4"/>
+          <w:kern w:val="0"/>
+          <w:sz w:val="16"/>
+          <w:szCs w:val="16"/>
+          <w:shd w:val="clear" w:fill="1E1E1E"/>
+          <w:lang w:val="en-US" w:eastAsia="zh-CN" w:bidi="ar"/>
+        </w:rPr>
+        <w:t>):</w:t>
+      </w:r>
+    </w:p>
+    <w:p>
+      <w:pPr>
+        <w:keepNext w:val="0"/>
+        <w:keepLines w:val="0"/>
+        <w:widowControl/>
+        <w:suppressLineNumbers w:val="0"/>
+        <w:shd w:val="clear" w:fill="1E1E1E"/>
+        <w:spacing w:line="228" w:lineRule="atLeast"/>
+        <w:jc w:val="left"/>
+        <w:rPr>
+          <w:rFonts w:hint="default" w:ascii="Consolas" w:hAnsi="Consolas" w:eastAsia="Consolas" w:cs="Consolas"/>
+          <w:b w:val="0"/>
+          <w:bCs w:val="0"/>
+          <w:color w:val="D4D4D4"/>
+          <w:sz w:val="16"/>
+          <w:szCs w:val="16"/>
+        </w:rPr>
+      </w:pPr>
+      <w:r>
+        <w:rPr>
+          <w:rFonts w:hint="default" w:ascii="Consolas" w:hAnsi="Consolas" w:eastAsia="Consolas" w:cs="Consolas"/>
+          <w:b w:val="0"/>
+          <w:bCs w:val="0"/>
+          <w:color w:val="D4D4D4"/>
+          <w:kern w:val="0"/>
+          <w:sz w:val="16"/>
+          <w:szCs w:val="16"/>
+          <w:shd w:val="clear" w:fill="1E1E1E"/>
+          <w:lang w:val="en-US" w:eastAsia="zh-CN" w:bidi="ar"/>
+        </w:rPr>
+        <w:t>                        st.write(message.content)</w:t>
+      </w:r>
+    </w:p>
+    <w:p>
+      <w:pPr>
+        <w:keepNext w:val="0"/>
+        <w:keepLines w:val="0"/>
+        <w:widowControl/>
+        <w:suppressLineNumbers w:val="0"/>
+        <w:shd w:val="clear" w:fill="1E1E1E"/>
+        <w:spacing w:line="228" w:lineRule="atLeast"/>
+        <w:jc w:val="left"/>
+        <w:rPr>
+          <w:rFonts w:hint="default" w:ascii="Consolas" w:hAnsi="Consolas" w:eastAsia="Consolas" w:cs="Consolas"/>
+          <w:b w:val="0"/>
+          <w:bCs w:val="0"/>
+          <w:color w:val="D4D4D4"/>
+          <w:sz w:val="16"/>
+          <w:szCs w:val="16"/>
+        </w:rPr>
+      </w:pPr>
+      <w:r>
+        <w:rPr>
+          <w:rFonts w:hint="default" w:ascii="Consolas" w:hAnsi="Consolas" w:eastAsia="Consolas" w:cs="Consolas"/>
+          <w:b w:val="0"/>
+          <w:bCs w:val="0"/>
+          <w:color w:val="D4D4D4"/>
+          <w:kern w:val="0"/>
+          <w:sz w:val="16"/>
+          <w:szCs w:val="16"/>
+          <w:shd w:val="clear" w:fill="1E1E1E"/>
+          <w:lang w:val="en-US" w:eastAsia="zh-CN" w:bidi="ar"/>
+        </w:rPr>
+        <w:t xml:space="preserve">                </w:t>
+      </w:r>
+      <w:r>
+        <w:rPr>
+          <w:rFonts w:hint="default" w:ascii="Consolas" w:hAnsi="Consolas" w:eastAsia="Consolas" w:cs="Consolas"/>
+          <w:b w:val="0"/>
+          <w:bCs w:val="0"/>
+          <w:color w:val="569CD6"/>
+          <w:kern w:val="0"/>
+          <w:sz w:val="16"/>
+          <w:szCs w:val="16"/>
+          <w:shd w:val="clear" w:fill="1E1E1E"/>
+          <w:lang w:val="en-US" w:eastAsia="zh-CN" w:bidi="ar"/>
+        </w:rPr>
+        <w:t>elif</w:t>
+      </w:r>
+      <w:r>
+        <w:rPr>
+          <w:rFonts w:hint="default" w:ascii="Consolas" w:hAnsi="Consolas" w:eastAsia="Consolas" w:cs="Consolas"/>
+          <w:b w:val="0"/>
+          <w:bCs w:val="0"/>
+          <w:color w:val="D4D4D4"/>
+          <w:kern w:val="0"/>
+          <w:sz w:val="16"/>
+          <w:szCs w:val="16"/>
+          <w:shd w:val="clear" w:fill="1E1E1E"/>
+          <w:lang w:val="en-US" w:eastAsia="zh-CN" w:bidi="ar"/>
+        </w:rPr>
+        <w:t xml:space="preserve"> type(message)==ToolMessage:</w:t>
+      </w:r>
+    </w:p>
+    <w:p>
+      <w:pPr>
+        <w:keepNext w:val="0"/>
+        <w:keepLines w:val="0"/>
+        <w:widowControl/>
+        <w:suppressLineNumbers w:val="0"/>
+        <w:shd w:val="clear" w:fill="1E1E1E"/>
+        <w:spacing w:line="228" w:lineRule="atLeast"/>
+        <w:jc w:val="left"/>
+        <w:rPr>
+          <w:rFonts w:hint="default" w:ascii="Consolas" w:hAnsi="Consolas" w:eastAsia="Consolas" w:cs="Consolas"/>
+          <w:b w:val="0"/>
+          <w:bCs w:val="0"/>
+          <w:color w:val="D4D4D4"/>
+          <w:sz w:val="16"/>
+          <w:szCs w:val="16"/>
+        </w:rPr>
+      </w:pPr>
+      <w:r>
+        <w:rPr>
+          <w:rFonts w:hint="default" w:ascii="Consolas" w:hAnsi="Consolas" w:eastAsia="Consolas" w:cs="Consolas"/>
+          <w:b w:val="0"/>
+          <w:bCs w:val="0"/>
+          <w:color w:val="D4D4D4"/>
+          <w:kern w:val="0"/>
+          <w:sz w:val="16"/>
+          <w:szCs w:val="16"/>
+          <w:shd w:val="clear" w:fill="1E1E1E"/>
+          <w:lang w:val="en-US" w:eastAsia="zh-CN" w:bidi="ar"/>
+        </w:rPr>
+        <w:t xml:space="preserve">                    </w:t>
+      </w:r>
+      <w:r>
+        <w:rPr>
+          <w:rFonts w:hint="default" w:ascii="Consolas" w:hAnsi="Consolas" w:eastAsia="Consolas" w:cs="Consolas"/>
+          <w:b w:val="0"/>
+          <w:bCs w:val="0"/>
+          <w:color w:val="569CD6"/>
+          <w:kern w:val="0"/>
+          <w:sz w:val="16"/>
+          <w:szCs w:val="16"/>
+          <w:shd w:val="clear" w:fill="1E1E1E"/>
+          <w:lang w:val="en-US" w:eastAsia="zh-CN" w:bidi="ar"/>
+        </w:rPr>
+        <w:t>with</w:t>
+      </w:r>
+      <w:r>
+        <w:rPr>
+          <w:rFonts w:hint="default" w:ascii="Consolas" w:hAnsi="Consolas" w:eastAsia="Consolas" w:cs="Consolas"/>
+          <w:b w:val="0"/>
+          <w:bCs w:val="0"/>
+          <w:color w:val="D4D4D4"/>
+          <w:kern w:val="0"/>
+          <w:sz w:val="16"/>
+          <w:szCs w:val="16"/>
+          <w:shd w:val="clear" w:fill="1E1E1E"/>
+          <w:lang w:val="en-US" w:eastAsia="zh-CN" w:bidi="ar"/>
+        </w:rPr>
+        <w:t xml:space="preserve"> st.chat_message(</w:t>
+      </w:r>
+      <w:r>
+        <w:rPr>
+          <w:rFonts w:hint="default" w:ascii="Consolas" w:hAnsi="Consolas" w:eastAsia="Consolas" w:cs="Consolas"/>
+          <w:b w:val="0"/>
+          <w:bCs w:val="0"/>
+          <w:color w:val="CE9178"/>
+          <w:kern w:val="0"/>
+          <w:sz w:val="16"/>
+          <w:szCs w:val="16"/>
+          <w:shd w:val="clear" w:fill="1E1E1E"/>
+          <w:lang w:val="en-US" w:eastAsia="zh-CN" w:bidi="ar"/>
+        </w:rPr>
+        <w:t>"ai"</w:t>
+      </w:r>
+      <w:r>
+        <w:rPr>
+          <w:rFonts w:hint="default" w:ascii="Consolas" w:hAnsi="Consolas" w:eastAsia="Consolas" w:cs="Consolas"/>
+          <w:b w:val="0"/>
+          <w:bCs w:val="0"/>
+          <w:color w:val="D4D4D4"/>
+          <w:kern w:val="0"/>
+          <w:sz w:val="16"/>
+          <w:szCs w:val="16"/>
+          <w:shd w:val="clear" w:fill="1E1E1E"/>
+          <w:lang w:val="en-US" w:eastAsia="zh-CN" w:bidi="ar"/>
+        </w:rPr>
+        <w:t>):</w:t>
+      </w:r>
+    </w:p>
+    <w:p>
+      <w:pPr>
+        <w:keepNext w:val="0"/>
+        <w:keepLines w:val="0"/>
+        <w:widowControl/>
+        <w:suppressLineNumbers w:val="0"/>
+        <w:shd w:val="clear" w:fill="1E1E1E"/>
+        <w:spacing w:line="228" w:lineRule="atLeast"/>
+        <w:jc w:val="left"/>
+        <w:rPr>
+          <w:rFonts w:hint="default" w:ascii="Consolas" w:hAnsi="Consolas" w:eastAsia="Consolas" w:cs="Consolas"/>
+          <w:b w:val="0"/>
+          <w:bCs w:val="0"/>
+          <w:color w:val="D4D4D4"/>
+          <w:sz w:val="16"/>
+          <w:szCs w:val="16"/>
+        </w:rPr>
+      </w:pPr>
+      <w:r>
+        <w:rPr>
+          <w:rFonts w:hint="default" w:ascii="Consolas" w:hAnsi="Consolas" w:eastAsia="Consolas" w:cs="Consolas"/>
+          <w:b w:val="0"/>
+          <w:bCs w:val="0"/>
+          <w:color w:val="D4D4D4"/>
+          <w:kern w:val="0"/>
+          <w:sz w:val="16"/>
+          <w:szCs w:val="16"/>
+          <w:shd w:val="clear" w:fill="1E1E1E"/>
+          <w:lang w:val="en-US" w:eastAsia="zh-CN" w:bidi="ar"/>
+        </w:rPr>
+        <w:t>                        st.write(</w:t>
+      </w:r>
+      <w:r>
+        <w:rPr>
+          <w:rFonts w:hint="default" w:ascii="Consolas" w:hAnsi="Consolas" w:eastAsia="Consolas" w:cs="Consolas"/>
+          <w:b w:val="0"/>
+          <w:bCs w:val="0"/>
+          <w:color w:val="CE9178"/>
+          <w:kern w:val="0"/>
+          <w:sz w:val="16"/>
+          <w:szCs w:val="16"/>
+          <w:shd w:val="clear" w:fill="1E1E1E"/>
+          <w:lang w:val="en-US" w:eastAsia="zh-CN" w:bidi="ar"/>
+        </w:rPr>
+        <w:t>"Tool Call Start"</w:t>
+      </w:r>
+      <w:r>
+        <w:rPr>
+          <w:rFonts w:hint="default" w:ascii="Consolas" w:hAnsi="Consolas" w:eastAsia="Consolas" w:cs="Consolas"/>
+          <w:b w:val="0"/>
+          <w:bCs w:val="0"/>
+          <w:color w:val="D4D4D4"/>
+          <w:kern w:val="0"/>
+          <w:sz w:val="16"/>
+          <w:szCs w:val="16"/>
+          <w:shd w:val="clear" w:fill="1E1E1E"/>
+          <w:lang w:val="en-US" w:eastAsia="zh-CN" w:bidi="ar"/>
+        </w:rPr>
+        <w:t>)</w:t>
+      </w:r>
+    </w:p>
+    <w:p>
+      <w:pPr>
+        <w:keepNext w:val="0"/>
+        <w:keepLines w:val="0"/>
+        <w:widowControl/>
+        <w:suppressLineNumbers w:val="0"/>
+        <w:shd w:val="clear" w:fill="1E1E1E"/>
+        <w:spacing w:line="228" w:lineRule="atLeast"/>
+        <w:jc w:val="left"/>
+        <w:rPr>
+          <w:rFonts w:hint="default" w:ascii="Consolas" w:hAnsi="Consolas" w:eastAsia="Consolas" w:cs="Consolas"/>
+          <w:b w:val="0"/>
+          <w:bCs w:val="0"/>
+          <w:color w:val="D4D4D4"/>
+          <w:sz w:val="16"/>
+          <w:szCs w:val="16"/>
+        </w:rPr>
+      </w:pPr>
+      <w:r>
+        <w:rPr>
+          <w:rFonts w:hint="default" w:ascii="Consolas" w:hAnsi="Consolas" w:eastAsia="Consolas" w:cs="Consolas"/>
+          <w:b w:val="0"/>
+          <w:bCs w:val="0"/>
+          <w:color w:val="D4D4D4"/>
+          <w:kern w:val="0"/>
+          <w:sz w:val="16"/>
+          <w:szCs w:val="16"/>
+          <w:shd w:val="clear" w:fill="1E1E1E"/>
+          <w:lang w:val="en-US" w:eastAsia="zh-CN" w:bidi="ar"/>
+        </w:rPr>
+        <w:t>                        st.write(message.content)</w:t>
+      </w:r>
+    </w:p>
+    <w:p>
+      <w:pPr>
+        <w:keepNext w:val="0"/>
+        <w:keepLines w:val="0"/>
+        <w:widowControl/>
+        <w:suppressLineNumbers w:val="0"/>
+        <w:shd w:val="clear" w:fill="1E1E1E"/>
+        <w:spacing w:line="228" w:lineRule="atLeast"/>
+        <w:jc w:val="left"/>
+        <w:rPr>
+          <w:rFonts w:hint="default" w:ascii="Consolas" w:hAnsi="Consolas" w:eastAsia="Consolas" w:cs="Consolas"/>
+          <w:b w:val="0"/>
+          <w:bCs w:val="0"/>
+          <w:color w:val="D4D4D4"/>
+          <w:sz w:val="16"/>
+          <w:szCs w:val="16"/>
+        </w:rPr>
+      </w:pPr>
+      <w:r>
+        <w:rPr>
+          <w:rFonts w:hint="default" w:ascii="Consolas" w:hAnsi="Consolas" w:eastAsia="Consolas" w:cs="Consolas"/>
+          <w:b w:val="0"/>
+          <w:bCs w:val="0"/>
+          <w:color w:val="D4D4D4"/>
+          <w:kern w:val="0"/>
+          <w:sz w:val="16"/>
+          <w:szCs w:val="16"/>
+          <w:shd w:val="clear" w:fill="1E1E1E"/>
+          <w:lang w:val="en-US" w:eastAsia="zh-CN" w:bidi="ar"/>
+        </w:rPr>
+        <w:t>                        st.write(</w:t>
+      </w:r>
+      <w:r>
+        <w:rPr>
+          <w:rFonts w:hint="default" w:ascii="Consolas" w:hAnsi="Consolas" w:eastAsia="Consolas" w:cs="Consolas"/>
+          <w:b w:val="0"/>
+          <w:bCs w:val="0"/>
+          <w:color w:val="CE9178"/>
+          <w:kern w:val="0"/>
+          <w:sz w:val="16"/>
+          <w:szCs w:val="16"/>
+          <w:shd w:val="clear" w:fill="1E1E1E"/>
+          <w:lang w:val="en-US" w:eastAsia="zh-CN" w:bidi="ar"/>
+        </w:rPr>
+        <w:t>"Tool Call End"</w:t>
+      </w:r>
+      <w:r>
+        <w:rPr>
+          <w:rFonts w:hint="default" w:ascii="Consolas" w:hAnsi="Consolas" w:eastAsia="Consolas" w:cs="Consolas"/>
+          <w:b w:val="0"/>
+          <w:bCs w:val="0"/>
+          <w:color w:val="D4D4D4"/>
+          <w:kern w:val="0"/>
+          <w:sz w:val="16"/>
+          <w:szCs w:val="16"/>
+          <w:shd w:val="clear" w:fill="1E1E1E"/>
+          <w:lang w:val="en-US" w:eastAsia="zh-CN" w:bidi="ar"/>
+        </w:rPr>
+        <w:t>)</w:t>
+      </w:r>
+    </w:p>
+    <w:p>
+      <w:pPr>
+        <w:keepNext w:val="0"/>
+        <w:keepLines w:val="0"/>
+        <w:widowControl/>
+        <w:suppressLineNumbers w:val="0"/>
+        <w:shd w:val="clear" w:fill="1E1E1E"/>
+        <w:spacing w:line="228" w:lineRule="atLeast"/>
+        <w:jc w:val="left"/>
+        <w:rPr>
+          <w:rFonts w:hint="default" w:ascii="Consolas" w:hAnsi="Consolas" w:eastAsia="Consolas" w:cs="Consolas"/>
+          <w:b w:val="0"/>
+          <w:bCs w:val="0"/>
+          <w:color w:val="D4D4D4"/>
+          <w:sz w:val="16"/>
+          <w:szCs w:val="16"/>
+        </w:rPr>
+      </w:pPr>
+      <w:r>
+        <w:rPr>
+          <w:rFonts w:hint="default" w:ascii="Consolas" w:hAnsi="Consolas" w:eastAsia="Consolas" w:cs="Consolas"/>
+          <w:b w:val="0"/>
+          <w:bCs w:val="0"/>
+          <w:color w:val="D4D4D4"/>
+          <w:kern w:val="0"/>
+          <w:sz w:val="16"/>
+          <w:szCs w:val="16"/>
+          <w:shd w:val="clear" w:fill="1E1E1E"/>
+          <w:lang w:val="en-US" w:eastAsia="zh-CN" w:bidi="ar"/>
+        </w:rPr>
+        <w:t xml:space="preserve">                </w:t>
+      </w:r>
+      <w:r>
+        <w:rPr>
+          <w:rFonts w:hint="default" w:ascii="Consolas" w:hAnsi="Consolas" w:eastAsia="Consolas" w:cs="Consolas"/>
+          <w:b w:val="0"/>
+          <w:bCs w:val="0"/>
+          <w:color w:val="569CD6"/>
+          <w:kern w:val="0"/>
+          <w:sz w:val="16"/>
+          <w:szCs w:val="16"/>
+          <w:shd w:val="clear" w:fill="1E1E1E"/>
+          <w:lang w:val="en-US" w:eastAsia="zh-CN" w:bidi="ar"/>
+        </w:rPr>
+        <w:t>elif</w:t>
+      </w:r>
+      <w:r>
+        <w:rPr>
+          <w:rFonts w:hint="default" w:ascii="Consolas" w:hAnsi="Consolas" w:eastAsia="Consolas" w:cs="Consolas"/>
+          <w:b w:val="0"/>
+          <w:bCs w:val="0"/>
+          <w:color w:val="D4D4D4"/>
+          <w:kern w:val="0"/>
+          <w:sz w:val="16"/>
+          <w:szCs w:val="16"/>
+          <w:shd w:val="clear" w:fill="1E1E1E"/>
+          <w:lang w:val="en-US" w:eastAsia="zh-CN" w:bidi="ar"/>
+        </w:rPr>
+        <w:t xml:space="preserve"> type(message)==AIMessage </w:t>
+      </w:r>
+      <w:r>
+        <w:rPr>
+          <w:rFonts w:hint="default" w:ascii="Consolas" w:hAnsi="Consolas" w:eastAsia="Consolas" w:cs="Consolas"/>
+          <w:b w:val="0"/>
+          <w:bCs w:val="0"/>
+          <w:color w:val="569CD6"/>
+          <w:kern w:val="0"/>
+          <w:sz w:val="16"/>
+          <w:szCs w:val="16"/>
+          <w:shd w:val="clear" w:fill="1E1E1E"/>
+          <w:lang w:val="en-US" w:eastAsia="zh-CN" w:bidi="ar"/>
+        </w:rPr>
+        <w:t>and</w:t>
+      </w:r>
+      <w:r>
+        <w:rPr>
+          <w:rFonts w:hint="default" w:ascii="Consolas" w:hAnsi="Consolas" w:eastAsia="Consolas" w:cs="Consolas"/>
+          <w:b w:val="0"/>
+          <w:bCs w:val="0"/>
+          <w:color w:val="D4D4D4"/>
+          <w:kern w:val="0"/>
+          <w:sz w:val="16"/>
+          <w:szCs w:val="16"/>
+          <w:shd w:val="clear" w:fill="1E1E1E"/>
+          <w:lang w:val="en-US" w:eastAsia="zh-CN" w:bidi="ar"/>
+        </w:rPr>
+        <w:t xml:space="preserve"> message.content:</w:t>
+      </w:r>
+    </w:p>
+    <w:p>
+      <w:pPr>
+        <w:keepNext w:val="0"/>
+        <w:keepLines w:val="0"/>
+        <w:widowControl/>
+        <w:suppressLineNumbers w:val="0"/>
+        <w:shd w:val="clear" w:fill="1E1E1E"/>
+        <w:spacing w:line="228" w:lineRule="atLeast"/>
+        <w:jc w:val="left"/>
+        <w:rPr>
+          <w:rFonts w:hint="default" w:ascii="Consolas" w:hAnsi="Consolas" w:eastAsia="Consolas" w:cs="Consolas"/>
+          <w:b w:val="0"/>
+          <w:bCs w:val="0"/>
+          <w:color w:val="D4D4D4"/>
+          <w:sz w:val="16"/>
+          <w:szCs w:val="16"/>
+        </w:rPr>
+      </w:pPr>
+      <w:r>
+        <w:rPr>
+          <w:rFonts w:hint="default" w:ascii="Consolas" w:hAnsi="Consolas" w:eastAsia="Consolas" w:cs="Consolas"/>
+          <w:b w:val="0"/>
+          <w:bCs w:val="0"/>
+          <w:color w:val="D4D4D4"/>
+          <w:kern w:val="0"/>
+          <w:sz w:val="16"/>
+          <w:szCs w:val="16"/>
+          <w:shd w:val="clear" w:fill="1E1E1E"/>
+          <w:lang w:val="en-US" w:eastAsia="zh-CN" w:bidi="ar"/>
+        </w:rPr>
+        <w:t xml:space="preserve">                    </w:t>
+      </w:r>
+      <w:r>
+        <w:rPr>
+          <w:rFonts w:hint="default" w:ascii="Consolas" w:hAnsi="Consolas" w:eastAsia="Consolas" w:cs="Consolas"/>
+          <w:b w:val="0"/>
+          <w:bCs w:val="0"/>
+          <w:color w:val="569CD6"/>
+          <w:kern w:val="0"/>
+          <w:sz w:val="16"/>
+          <w:szCs w:val="16"/>
+          <w:shd w:val="clear" w:fill="1E1E1E"/>
+          <w:lang w:val="en-US" w:eastAsia="zh-CN" w:bidi="ar"/>
+        </w:rPr>
+        <w:t>with</w:t>
+      </w:r>
+      <w:r>
+        <w:rPr>
+          <w:rFonts w:hint="default" w:ascii="Consolas" w:hAnsi="Consolas" w:eastAsia="Consolas" w:cs="Consolas"/>
+          <w:b w:val="0"/>
+          <w:bCs w:val="0"/>
+          <w:color w:val="D4D4D4"/>
+          <w:kern w:val="0"/>
+          <w:sz w:val="16"/>
+          <w:szCs w:val="16"/>
+          <w:shd w:val="clear" w:fill="1E1E1E"/>
+          <w:lang w:val="en-US" w:eastAsia="zh-CN" w:bidi="ar"/>
+        </w:rPr>
+        <w:t xml:space="preserve"> st.chat_message(</w:t>
+      </w:r>
+      <w:r>
+        <w:rPr>
+          <w:rFonts w:hint="default" w:ascii="Consolas" w:hAnsi="Consolas" w:eastAsia="Consolas" w:cs="Consolas"/>
+          <w:b w:val="0"/>
+          <w:bCs w:val="0"/>
+          <w:color w:val="CE9178"/>
+          <w:kern w:val="0"/>
+          <w:sz w:val="16"/>
+          <w:szCs w:val="16"/>
+          <w:shd w:val="clear" w:fill="1E1E1E"/>
+          <w:lang w:val="en-US" w:eastAsia="zh-CN" w:bidi="ar"/>
+        </w:rPr>
+        <w:t>"assistant"</w:t>
+      </w:r>
+      <w:r>
+        <w:rPr>
+          <w:rFonts w:hint="default" w:ascii="Consolas" w:hAnsi="Consolas" w:eastAsia="Consolas" w:cs="Consolas"/>
+          <w:b w:val="0"/>
+          <w:bCs w:val="0"/>
+          <w:color w:val="D4D4D4"/>
+          <w:kern w:val="0"/>
+          <w:sz w:val="16"/>
+          <w:szCs w:val="16"/>
+          <w:shd w:val="clear" w:fill="1E1E1E"/>
+          <w:lang w:val="en-US" w:eastAsia="zh-CN" w:bidi="ar"/>
+        </w:rPr>
+        <w:t>):</w:t>
+      </w:r>
+    </w:p>
+    <w:p>
+      <w:pPr>
+        <w:keepNext w:val="0"/>
+        <w:keepLines w:val="0"/>
+        <w:widowControl/>
+        <w:suppressLineNumbers w:val="0"/>
+        <w:shd w:val="clear" w:fill="1E1E1E"/>
+        <w:spacing w:line="228" w:lineRule="atLeast"/>
+        <w:jc w:val="left"/>
+        <w:rPr>
+          <w:rFonts w:hint="default" w:ascii="Consolas" w:hAnsi="Consolas" w:eastAsia="Consolas" w:cs="Consolas"/>
+          <w:b w:val="0"/>
+          <w:bCs w:val="0"/>
+          <w:color w:val="D4D4D4"/>
+          <w:sz w:val="16"/>
+          <w:szCs w:val="16"/>
+        </w:rPr>
+      </w:pPr>
+      <w:r>
+        <w:rPr>
+          <w:rFonts w:hint="default" w:ascii="Consolas" w:hAnsi="Consolas" w:eastAsia="Consolas" w:cs="Consolas"/>
+          <w:b w:val="0"/>
+          <w:bCs w:val="0"/>
+          <w:color w:val="D4D4D4"/>
+          <w:kern w:val="0"/>
+          <w:sz w:val="16"/>
+          <w:szCs w:val="16"/>
+          <w:shd w:val="clear" w:fill="1E1E1E"/>
+          <w:lang w:val="en-US" w:eastAsia="zh-CN" w:bidi="ar"/>
+        </w:rPr>
+        <w:t>                        st.write(message.content)</w:t>
+      </w:r>
+    </w:p>
+    <w:p>
+      <w:pPr>
+        <w:keepNext w:val="0"/>
+        <w:keepLines w:val="0"/>
+        <w:widowControl/>
+        <w:suppressLineNumbers w:val="0"/>
+        <w:jc w:val="left"/>
+      </w:pPr>
+    </w:p>
+    <w:p>
+      <w:pPr>
+        <w:keepNext w:val="0"/>
+        <w:keepLines w:val="0"/>
+        <w:widowControl/>
+        <w:suppressLineNumbers w:val="0"/>
+        <w:shd w:val="clear" w:fill="1E1E1E"/>
+        <w:spacing w:line="228" w:lineRule="atLeast"/>
+        <w:jc w:val="left"/>
+        <w:rPr>
+          <w:rFonts w:hint="default" w:ascii="Consolas" w:hAnsi="Consolas" w:eastAsia="Consolas" w:cs="Consolas"/>
+          <w:b w:val="0"/>
+          <w:bCs w:val="0"/>
+          <w:color w:val="D4D4D4"/>
+          <w:sz w:val="16"/>
+          <w:szCs w:val="16"/>
+        </w:rPr>
+      </w:pPr>
+      <w:r>
+        <w:rPr>
+          <w:rFonts w:hint="default" w:ascii="Consolas" w:hAnsi="Consolas" w:eastAsia="Consolas" w:cs="Consolas"/>
+          <w:b w:val="0"/>
+          <w:bCs w:val="0"/>
+          <w:color w:val="D4D4D4"/>
+          <w:kern w:val="0"/>
+          <w:sz w:val="16"/>
+          <w:szCs w:val="16"/>
+          <w:shd w:val="clear" w:fill="1E1E1E"/>
+          <w:lang w:val="en-US" w:eastAsia="zh-CN" w:bidi="ar"/>
+        </w:rPr>
+        <w:t xml:space="preserve">        </w:t>
+      </w:r>
+      <w:r>
+        <w:rPr>
+          <w:rFonts w:hint="default" w:ascii="Consolas" w:hAnsi="Consolas" w:eastAsia="Consolas" w:cs="Consolas"/>
+          <w:b w:val="0"/>
+          <w:bCs w:val="0"/>
+          <w:color w:val="569CD6"/>
+          <w:kern w:val="0"/>
+          <w:sz w:val="16"/>
+          <w:szCs w:val="16"/>
+          <w:shd w:val="clear" w:fill="1E1E1E"/>
+          <w:lang w:val="en-US" w:eastAsia="zh-CN" w:bidi="ar"/>
+        </w:rPr>
+        <w:t>elif</w:t>
+      </w:r>
+      <w:r>
+        <w:rPr>
+          <w:rFonts w:hint="default" w:ascii="Consolas" w:hAnsi="Consolas" w:eastAsia="Consolas" w:cs="Consolas"/>
+          <w:b w:val="0"/>
+          <w:bCs w:val="0"/>
+          <w:color w:val="D4D4D4"/>
+          <w:kern w:val="0"/>
+          <w:sz w:val="16"/>
+          <w:szCs w:val="16"/>
+          <w:shd w:val="clear" w:fill="1E1E1E"/>
+          <w:lang w:val="en-US" w:eastAsia="zh-CN" w:bidi="ar"/>
+        </w:rPr>
+        <w:t xml:space="preserve"> usecase == </w:t>
+      </w:r>
+      <w:r>
+        <w:rPr>
+          <w:rFonts w:hint="default" w:ascii="Consolas" w:hAnsi="Consolas" w:eastAsia="Consolas" w:cs="Consolas"/>
+          <w:b w:val="0"/>
+          <w:bCs w:val="0"/>
+          <w:color w:val="CE9178"/>
+          <w:kern w:val="0"/>
+          <w:sz w:val="16"/>
+          <w:szCs w:val="16"/>
+          <w:shd w:val="clear" w:fill="1E1E1E"/>
+          <w:lang w:val="en-US" w:eastAsia="zh-CN" w:bidi="ar"/>
+        </w:rPr>
+        <w:t>"AI News"</w:t>
+      </w:r>
+      <w:r>
+        <w:rPr>
+          <w:rFonts w:hint="default" w:ascii="Consolas" w:hAnsi="Consolas" w:eastAsia="Consolas" w:cs="Consolas"/>
+          <w:b w:val="0"/>
+          <w:bCs w:val="0"/>
+          <w:color w:val="D4D4D4"/>
+          <w:kern w:val="0"/>
+          <w:sz w:val="16"/>
+          <w:szCs w:val="16"/>
+          <w:shd w:val="clear" w:fill="1E1E1E"/>
+          <w:lang w:val="en-US" w:eastAsia="zh-CN" w:bidi="ar"/>
+        </w:rPr>
+        <w:t>:</w:t>
+      </w:r>
+    </w:p>
+    <w:p>
+      <w:pPr>
+        <w:keepNext w:val="0"/>
+        <w:keepLines w:val="0"/>
+        <w:widowControl/>
+        <w:suppressLineNumbers w:val="0"/>
+        <w:shd w:val="clear" w:fill="1E1E1E"/>
+        <w:spacing w:line="228" w:lineRule="atLeast"/>
+        <w:jc w:val="left"/>
+        <w:rPr>
+          <w:rFonts w:hint="default" w:ascii="Consolas" w:hAnsi="Consolas" w:eastAsia="Consolas" w:cs="Consolas"/>
+          <w:b w:val="0"/>
+          <w:bCs w:val="0"/>
+          <w:color w:val="D4D4D4"/>
+          <w:sz w:val="16"/>
+          <w:szCs w:val="16"/>
+        </w:rPr>
+      </w:pPr>
+      <w:r>
+        <w:rPr>
+          <w:rFonts w:hint="default" w:ascii="Consolas" w:hAnsi="Consolas" w:eastAsia="Consolas" w:cs="Consolas"/>
+          <w:b w:val="0"/>
+          <w:bCs w:val="0"/>
+          <w:color w:val="D4D4D4"/>
+          <w:kern w:val="0"/>
+          <w:sz w:val="16"/>
+          <w:szCs w:val="16"/>
+          <w:shd w:val="clear" w:fill="1E1E1E"/>
+          <w:lang w:val="en-US" w:eastAsia="zh-CN" w:bidi="ar"/>
+        </w:rPr>
+        <w:t xml:space="preserve">            frequency = </w:t>
+      </w:r>
+      <w:r>
+        <w:rPr>
+          <w:rFonts w:hint="default" w:ascii="Consolas" w:hAnsi="Consolas" w:eastAsia="Consolas" w:cs="Consolas"/>
+          <w:b w:val="0"/>
+          <w:bCs w:val="0"/>
+          <w:color w:val="569CD6"/>
+          <w:kern w:val="0"/>
+          <w:sz w:val="16"/>
+          <w:szCs w:val="16"/>
+          <w:shd w:val="clear" w:fill="1E1E1E"/>
+          <w:lang w:val="en-US" w:eastAsia="zh-CN" w:bidi="ar"/>
+        </w:rPr>
+        <w:t>self</w:t>
+      </w:r>
+      <w:r>
+        <w:rPr>
+          <w:rFonts w:hint="default" w:ascii="Consolas" w:hAnsi="Consolas" w:eastAsia="Consolas" w:cs="Consolas"/>
+          <w:b w:val="0"/>
+          <w:bCs w:val="0"/>
+          <w:color w:val="D4D4D4"/>
+          <w:kern w:val="0"/>
+          <w:sz w:val="16"/>
+          <w:szCs w:val="16"/>
+          <w:shd w:val="clear" w:fill="1E1E1E"/>
+          <w:lang w:val="en-US" w:eastAsia="zh-CN" w:bidi="ar"/>
+        </w:rPr>
+        <w:t>.user_message</w:t>
+      </w:r>
+    </w:p>
+    <w:p>
+      <w:pPr>
+        <w:keepNext w:val="0"/>
+        <w:keepLines w:val="0"/>
+        <w:widowControl/>
+        <w:suppressLineNumbers w:val="0"/>
+        <w:shd w:val="clear" w:fill="1E1E1E"/>
+        <w:spacing w:line="228" w:lineRule="atLeast"/>
+        <w:jc w:val="left"/>
+        <w:rPr>
+          <w:rFonts w:hint="default" w:ascii="Consolas" w:hAnsi="Consolas" w:eastAsia="Consolas" w:cs="Consolas"/>
+          <w:b w:val="0"/>
+          <w:bCs w:val="0"/>
+          <w:color w:val="D4D4D4"/>
+          <w:sz w:val="16"/>
+          <w:szCs w:val="16"/>
+        </w:rPr>
+      </w:pPr>
+      <w:r>
+        <w:rPr>
+          <w:rFonts w:hint="default" w:ascii="Consolas" w:hAnsi="Consolas" w:eastAsia="Consolas" w:cs="Consolas"/>
+          <w:b w:val="0"/>
+          <w:bCs w:val="0"/>
+          <w:color w:val="D4D4D4"/>
+          <w:kern w:val="0"/>
+          <w:sz w:val="16"/>
+          <w:szCs w:val="16"/>
+          <w:shd w:val="clear" w:fill="1E1E1E"/>
+          <w:lang w:val="en-US" w:eastAsia="zh-CN" w:bidi="ar"/>
+        </w:rPr>
+        <w:t xml:space="preserve">            </w:t>
+      </w:r>
+      <w:r>
+        <w:rPr>
+          <w:rFonts w:hint="default" w:ascii="Consolas" w:hAnsi="Consolas" w:eastAsia="Consolas" w:cs="Consolas"/>
+          <w:b w:val="0"/>
+          <w:bCs w:val="0"/>
+          <w:color w:val="569CD6"/>
+          <w:kern w:val="0"/>
+          <w:sz w:val="16"/>
+          <w:szCs w:val="16"/>
+          <w:shd w:val="clear" w:fill="1E1E1E"/>
+          <w:lang w:val="en-US" w:eastAsia="zh-CN" w:bidi="ar"/>
+        </w:rPr>
+        <w:t>with</w:t>
+      </w:r>
+      <w:r>
+        <w:rPr>
+          <w:rFonts w:hint="default" w:ascii="Consolas" w:hAnsi="Consolas" w:eastAsia="Consolas" w:cs="Consolas"/>
+          <w:b w:val="0"/>
+          <w:bCs w:val="0"/>
+          <w:color w:val="D4D4D4"/>
+          <w:kern w:val="0"/>
+          <w:sz w:val="16"/>
+          <w:szCs w:val="16"/>
+          <w:shd w:val="clear" w:fill="1E1E1E"/>
+          <w:lang w:val="en-US" w:eastAsia="zh-CN" w:bidi="ar"/>
+        </w:rPr>
+        <w:t xml:space="preserve"> st.spinner(</w:t>
+      </w:r>
+      <w:r>
+        <w:rPr>
+          <w:rFonts w:hint="default" w:ascii="Consolas" w:hAnsi="Consolas" w:eastAsia="Consolas" w:cs="Consolas"/>
+          <w:b w:val="0"/>
+          <w:bCs w:val="0"/>
+          <w:color w:val="CE9178"/>
+          <w:kern w:val="0"/>
+          <w:sz w:val="16"/>
+          <w:szCs w:val="16"/>
+          <w:shd w:val="clear" w:fill="1E1E1E"/>
+          <w:lang w:val="en-US" w:eastAsia="zh-CN" w:bidi="ar"/>
+        </w:rPr>
+        <w:t>"Fetching and summarizing news... ⏳"</w:t>
+      </w:r>
+      <w:r>
+        <w:rPr>
+          <w:rFonts w:hint="default" w:ascii="Consolas" w:hAnsi="Consolas" w:eastAsia="Consolas" w:cs="Consolas"/>
+          <w:b w:val="0"/>
+          <w:bCs w:val="0"/>
+          <w:color w:val="D4D4D4"/>
+          <w:kern w:val="0"/>
+          <w:sz w:val="16"/>
+          <w:szCs w:val="16"/>
+          <w:shd w:val="clear" w:fill="1E1E1E"/>
+          <w:lang w:val="en-US" w:eastAsia="zh-CN" w:bidi="ar"/>
+        </w:rPr>
+        <w:t>):</w:t>
+      </w:r>
+    </w:p>
+    <w:p>
+      <w:pPr>
+        <w:keepNext w:val="0"/>
+        <w:keepLines w:val="0"/>
+        <w:widowControl/>
+        <w:suppressLineNumbers w:val="0"/>
+        <w:shd w:val="clear" w:fill="1E1E1E"/>
+        <w:spacing w:line="228" w:lineRule="atLeast"/>
+        <w:jc w:val="left"/>
+        <w:rPr>
+          <w:rFonts w:hint="default" w:ascii="Consolas" w:hAnsi="Consolas" w:eastAsia="Consolas" w:cs="Consolas"/>
+          <w:b w:val="0"/>
+          <w:bCs w:val="0"/>
+          <w:color w:val="D4D4D4"/>
+          <w:sz w:val="16"/>
+          <w:szCs w:val="16"/>
+        </w:rPr>
+      </w:pPr>
+      <w:r>
+        <w:rPr>
+          <w:rFonts w:hint="default" w:ascii="Consolas" w:hAnsi="Consolas" w:eastAsia="Consolas" w:cs="Consolas"/>
+          <w:b w:val="0"/>
+          <w:bCs w:val="0"/>
+          <w:color w:val="D4D4D4"/>
+          <w:kern w:val="0"/>
+          <w:sz w:val="16"/>
+          <w:szCs w:val="16"/>
+          <w:shd w:val="clear" w:fill="1E1E1E"/>
+          <w:lang w:val="en-US" w:eastAsia="zh-CN" w:bidi="ar"/>
+        </w:rPr>
+        <w:t>                result = graph.invoke({</w:t>
+      </w:r>
+      <w:r>
+        <w:rPr>
+          <w:rFonts w:hint="default" w:ascii="Consolas" w:hAnsi="Consolas" w:eastAsia="Consolas" w:cs="Consolas"/>
+          <w:b w:val="0"/>
+          <w:bCs w:val="0"/>
+          <w:color w:val="CE9178"/>
+          <w:kern w:val="0"/>
+          <w:sz w:val="16"/>
+          <w:szCs w:val="16"/>
+          <w:shd w:val="clear" w:fill="1E1E1E"/>
+          <w:lang w:val="en-US" w:eastAsia="zh-CN" w:bidi="ar"/>
+        </w:rPr>
+        <w:t>"messages"</w:t>
+      </w:r>
+      <w:r>
+        <w:rPr>
+          <w:rFonts w:hint="default" w:ascii="Consolas" w:hAnsi="Consolas" w:eastAsia="Consolas" w:cs="Consolas"/>
+          <w:b w:val="0"/>
+          <w:bCs w:val="0"/>
+          <w:color w:val="D4D4D4"/>
+          <w:kern w:val="0"/>
+          <w:sz w:val="16"/>
+          <w:szCs w:val="16"/>
+          <w:shd w:val="clear" w:fill="1E1E1E"/>
+          <w:lang w:val="en-US" w:eastAsia="zh-CN" w:bidi="ar"/>
+        </w:rPr>
+        <w:t>: frequency})</w:t>
+      </w:r>
+    </w:p>
+    <w:p>
+      <w:pPr>
+        <w:keepNext w:val="0"/>
+        <w:keepLines w:val="0"/>
+        <w:widowControl/>
+        <w:suppressLineNumbers w:val="0"/>
+        <w:shd w:val="clear" w:fill="1E1E1E"/>
+        <w:spacing w:line="228" w:lineRule="atLeast"/>
+        <w:jc w:val="left"/>
+        <w:rPr>
+          <w:rFonts w:hint="default" w:ascii="Consolas" w:hAnsi="Consolas" w:eastAsia="Consolas" w:cs="Consolas"/>
+          <w:b w:val="0"/>
+          <w:bCs w:val="0"/>
+          <w:color w:val="D4D4D4"/>
+          <w:sz w:val="16"/>
+          <w:szCs w:val="16"/>
+        </w:rPr>
+      </w:pPr>
+      <w:r>
+        <w:rPr>
+          <w:rFonts w:hint="default" w:ascii="Consolas" w:hAnsi="Consolas" w:eastAsia="Consolas" w:cs="Consolas"/>
+          <w:b w:val="0"/>
+          <w:bCs w:val="0"/>
+          <w:color w:val="D4D4D4"/>
+          <w:kern w:val="0"/>
+          <w:sz w:val="16"/>
+          <w:szCs w:val="16"/>
+          <w:shd w:val="clear" w:fill="1E1E1E"/>
+          <w:lang w:val="en-US" w:eastAsia="zh-CN" w:bidi="ar"/>
+        </w:rPr>
+        <w:t xml:space="preserve">                </w:t>
+      </w:r>
+      <w:r>
+        <w:rPr>
+          <w:rFonts w:hint="default" w:ascii="Consolas" w:hAnsi="Consolas" w:eastAsia="Consolas" w:cs="Consolas"/>
+          <w:b w:val="0"/>
+          <w:bCs w:val="0"/>
+          <w:color w:val="569CD6"/>
+          <w:kern w:val="0"/>
+          <w:sz w:val="16"/>
+          <w:szCs w:val="16"/>
+          <w:shd w:val="clear" w:fill="1E1E1E"/>
+          <w:lang w:val="en-US" w:eastAsia="zh-CN" w:bidi="ar"/>
+        </w:rPr>
+        <w:t>try</w:t>
+      </w:r>
+      <w:r>
+        <w:rPr>
+          <w:rFonts w:hint="default" w:ascii="Consolas" w:hAnsi="Consolas" w:eastAsia="Consolas" w:cs="Consolas"/>
+          <w:b w:val="0"/>
+          <w:bCs w:val="0"/>
+          <w:color w:val="D4D4D4"/>
+          <w:kern w:val="0"/>
+          <w:sz w:val="16"/>
+          <w:szCs w:val="16"/>
+          <w:shd w:val="clear" w:fill="1E1E1E"/>
+          <w:lang w:val="en-US" w:eastAsia="zh-CN" w:bidi="ar"/>
+        </w:rPr>
+        <w:t>:</w:t>
+      </w:r>
+    </w:p>
+    <w:p>
+      <w:pPr>
+        <w:keepNext w:val="0"/>
+        <w:keepLines w:val="0"/>
+        <w:widowControl/>
+        <w:suppressLineNumbers w:val="0"/>
+        <w:shd w:val="clear" w:fill="1E1E1E"/>
+        <w:spacing w:line="228" w:lineRule="atLeast"/>
+        <w:jc w:val="left"/>
+        <w:rPr>
+          <w:rFonts w:hint="default" w:ascii="Consolas" w:hAnsi="Consolas" w:eastAsia="Consolas" w:cs="Consolas"/>
+          <w:b w:val="0"/>
+          <w:bCs w:val="0"/>
+          <w:color w:val="D4D4D4"/>
+          <w:sz w:val="16"/>
+          <w:szCs w:val="16"/>
+        </w:rPr>
+      </w:pPr>
+      <w:r>
+        <w:rPr>
+          <w:rFonts w:hint="default" w:ascii="Consolas" w:hAnsi="Consolas" w:eastAsia="Consolas" w:cs="Consolas"/>
+          <w:b w:val="0"/>
+          <w:bCs w:val="0"/>
+          <w:color w:val="D4D4D4"/>
+          <w:kern w:val="0"/>
+          <w:sz w:val="16"/>
+          <w:szCs w:val="16"/>
+          <w:shd w:val="clear" w:fill="1E1E1E"/>
+          <w:lang w:val="en-US" w:eastAsia="zh-CN" w:bidi="ar"/>
+        </w:rPr>
+        <w:t xml:space="preserve">                    </w:t>
+      </w:r>
+      <w:r>
+        <w:rPr>
+          <w:rFonts w:hint="default" w:ascii="Consolas" w:hAnsi="Consolas" w:eastAsia="Consolas" w:cs="Consolas"/>
+          <w:b w:val="0"/>
+          <w:bCs w:val="0"/>
+          <w:color w:val="6A9955"/>
+          <w:kern w:val="0"/>
+          <w:sz w:val="16"/>
+          <w:szCs w:val="16"/>
+          <w:shd w:val="clear" w:fill="1E1E1E"/>
+          <w:lang w:val="en-US" w:eastAsia="zh-CN" w:bidi="ar"/>
+        </w:rPr>
+        <w:t># Read the markdown file</w:t>
+      </w:r>
+    </w:p>
+    <w:p>
+      <w:pPr>
+        <w:keepNext w:val="0"/>
+        <w:keepLines w:val="0"/>
+        <w:widowControl/>
+        <w:suppressLineNumbers w:val="0"/>
+        <w:shd w:val="clear" w:fill="1E1E1E"/>
+        <w:spacing w:line="228" w:lineRule="atLeast"/>
+        <w:jc w:val="left"/>
+        <w:rPr>
+          <w:rFonts w:hint="default" w:ascii="Consolas" w:hAnsi="Consolas" w:eastAsia="Consolas" w:cs="Consolas"/>
+          <w:b w:val="0"/>
+          <w:bCs w:val="0"/>
+          <w:color w:val="D4D4D4"/>
+          <w:sz w:val="16"/>
+          <w:szCs w:val="16"/>
+        </w:rPr>
+      </w:pPr>
+      <w:r>
+        <w:rPr>
+          <w:rFonts w:hint="default" w:ascii="Consolas" w:hAnsi="Consolas" w:eastAsia="Consolas" w:cs="Consolas"/>
+          <w:b w:val="0"/>
+          <w:bCs w:val="0"/>
+          <w:color w:val="D4D4D4"/>
+          <w:kern w:val="0"/>
+          <w:sz w:val="16"/>
+          <w:szCs w:val="16"/>
+          <w:shd w:val="clear" w:fill="1E1E1E"/>
+          <w:lang w:val="en-US" w:eastAsia="zh-CN" w:bidi="ar"/>
+        </w:rPr>
+        <w:t xml:space="preserve">                    AI_NEWS_PATH = </w:t>
+      </w:r>
+      <w:r>
+        <w:rPr>
+          <w:rFonts w:hint="default" w:ascii="Consolas" w:hAnsi="Consolas" w:eastAsia="Consolas" w:cs="Consolas"/>
+          <w:b w:val="0"/>
+          <w:bCs w:val="0"/>
+          <w:color w:val="569CD6"/>
+          <w:kern w:val="0"/>
+          <w:sz w:val="16"/>
+          <w:szCs w:val="16"/>
+          <w:shd w:val="clear" w:fill="1E1E1E"/>
+          <w:lang w:val="en-US" w:eastAsia="zh-CN" w:bidi="ar"/>
+        </w:rPr>
+        <w:t>f</w:t>
+      </w:r>
+      <w:r>
+        <w:rPr>
+          <w:rFonts w:hint="default" w:ascii="Consolas" w:hAnsi="Consolas" w:eastAsia="Consolas" w:cs="Consolas"/>
+          <w:b w:val="0"/>
+          <w:bCs w:val="0"/>
+          <w:color w:val="CE9178"/>
+          <w:kern w:val="0"/>
+          <w:sz w:val="16"/>
+          <w:szCs w:val="16"/>
+          <w:shd w:val="clear" w:fill="1E1E1E"/>
+          <w:lang w:val="en-US" w:eastAsia="zh-CN" w:bidi="ar"/>
+        </w:rPr>
+        <w:t>"./AINews/</w:t>
+      </w:r>
+      <w:r>
+        <w:rPr>
+          <w:rFonts w:hint="default" w:ascii="Consolas" w:hAnsi="Consolas" w:eastAsia="Consolas" w:cs="Consolas"/>
+          <w:b w:val="0"/>
+          <w:bCs w:val="0"/>
+          <w:color w:val="D4D4D4"/>
+          <w:kern w:val="0"/>
+          <w:sz w:val="16"/>
+          <w:szCs w:val="16"/>
+          <w:shd w:val="clear" w:fill="1E1E1E"/>
+          <w:lang w:val="en-US" w:eastAsia="zh-CN" w:bidi="ar"/>
+        </w:rPr>
+        <w:t>{frequency.lower()}</w:t>
+      </w:r>
+      <w:r>
+        <w:rPr>
+          <w:rFonts w:hint="default" w:ascii="Consolas" w:hAnsi="Consolas" w:eastAsia="Consolas" w:cs="Consolas"/>
+          <w:b w:val="0"/>
+          <w:bCs w:val="0"/>
+          <w:color w:val="CE9178"/>
+          <w:kern w:val="0"/>
+          <w:sz w:val="16"/>
+          <w:szCs w:val="16"/>
+          <w:shd w:val="clear" w:fill="1E1E1E"/>
+          <w:lang w:val="en-US" w:eastAsia="zh-CN" w:bidi="ar"/>
+        </w:rPr>
+        <w:t>_summary.md"</w:t>
+      </w:r>
+    </w:p>
+    <w:p>
+      <w:pPr>
+        <w:keepNext w:val="0"/>
+        <w:keepLines w:val="0"/>
+        <w:widowControl/>
+        <w:suppressLineNumbers w:val="0"/>
+        <w:shd w:val="clear" w:fill="1E1E1E"/>
+        <w:spacing w:line="228" w:lineRule="atLeast"/>
+        <w:jc w:val="left"/>
+        <w:rPr>
+          <w:rFonts w:hint="default" w:ascii="Consolas" w:hAnsi="Consolas" w:eastAsia="Consolas" w:cs="Consolas"/>
+          <w:b w:val="0"/>
+          <w:bCs w:val="0"/>
+          <w:color w:val="D4D4D4"/>
+          <w:sz w:val="16"/>
+          <w:szCs w:val="16"/>
+        </w:rPr>
+      </w:pPr>
+      <w:r>
+        <w:rPr>
+          <w:rFonts w:hint="default" w:ascii="Consolas" w:hAnsi="Consolas" w:eastAsia="Consolas" w:cs="Consolas"/>
+          <w:b w:val="0"/>
+          <w:bCs w:val="0"/>
+          <w:color w:val="D4D4D4"/>
+          <w:kern w:val="0"/>
+          <w:sz w:val="16"/>
+          <w:szCs w:val="16"/>
+          <w:shd w:val="clear" w:fill="1E1E1E"/>
+          <w:lang w:val="en-US" w:eastAsia="zh-CN" w:bidi="ar"/>
+        </w:rPr>
+        <w:t xml:space="preserve">                    </w:t>
+      </w:r>
+      <w:r>
+        <w:rPr>
+          <w:rFonts w:hint="default" w:ascii="Consolas" w:hAnsi="Consolas" w:eastAsia="Consolas" w:cs="Consolas"/>
+          <w:b w:val="0"/>
+          <w:bCs w:val="0"/>
+          <w:color w:val="569CD6"/>
+          <w:kern w:val="0"/>
+          <w:sz w:val="16"/>
+          <w:szCs w:val="16"/>
+          <w:shd w:val="clear" w:fill="1E1E1E"/>
+          <w:lang w:val="en-US" w:eastAsia="zh-CN" w:bidi="ar"/>
+        </w:rPr>
+        <w:t>with</w:t>
+      </w:r>
+      <w:r>
+        <w:rPr>
+          <w:rFonts w:hint="default" w:ascii="Consolas" w:hAnsi="Consolas" w:eastAsia="Consolas" w:cs="Consolas"/>
+          <w:b w:val="0"/>
+          <w:bCs w:val="0"/>
+          <w:color w:val="D4D4D4"/>
+          <w:kern w:val="0"/>
+          <w:sz w:val="16"/>
+          <w:szCs w:val="16"/>
+          <w:shd w:val="clear" w:fill="1E1E1E"/>
+          <w:lang w:val="en-US" w:eastAsia="zh-CN" w:bidi="ar"/>
+        </w:rPr>
+        <w:t xml:space="preserve"> open(AI_NEWS_PATH, </w:t>
+      </w:r>
+      <w:r>
+        <w:rPr>
+          <w:rFonts w:hint="default" w:ascii="Consolas" w:hAnsi="Consolas" w:eastAsia="Consolas" w:cs="Consolas"/>
+          <w:b w:val="0"/>
+          <w:bCs w:val="0"/>
+          <w:color w:val="CE9178"/>
+          <w:kern w:val="0"/>
+          <w:sz w:val="16"/>
+          <w:szCs w:val="16"/>
+          <w:shd w:val="clear" w:fill="1E1E1E"/>
+          <w:lang w:val="en-US" w:eastAsia="zh-CN" w:bidi="ar"/>
+        </w:rPr>
+        <w:t>"r"</w:t>
+      </w:r>
+      <w:r>
+        <w:rPr>
+          <w:rFonts w:hint="default" w:ascii="Consolas" w:hAnsi="Consolas" w:eastAsia="Consolas" w:cs="Consolas"/>
+          <w:b w:val="0"/>
+          <w:bCs w:val="0"/>
+          <w:color w:val="D4D4D4"/>
+          <w:kern w:val="0"/>
+          <w:sz w:val="16"/>
+          <w:szCs w:val="16"/>
+          <w:shd w:val="clear" w:fill="1E1E1E"/>
+          <w:lang w:val="en-US" w:eastAsia="zh-CN" w:bidi="ar"/>
+        </w:rPr>
+        <w:t xml:space="preserve">) </w:t>
+      </w:r>
+      <w:r>
+        <w:rPr>
+          <w:rFonts w:hint="default" w:ascii="Consolas" w:hAnsi="Consolas" w:eastAsia="Consolas" w:cs="Consolas"/>
+          <w:b w:val="0"/>
+          <w:bCs w:val="0"/>
+          <w:color w:val="569CD6"/>
+          <w:kern w:val="0"/>
+          <w:sz w:val="16"/>
+          <w:szCs w:val="16"/>
+          <w:shd w:val="clear" w:fill="1E1E1E"/>
+          <w:lang w:val="en-US" w:eastAsia="zh-CN" w:bidi="ar"/>
+        </w:rPr>
+        <w:t>as</w:t>
+      </w:r>
+      <w:r>
+        <w:rPr>
+          <w:rFonts w:hint="default" w:ascii="Consolas" w:hAnsi="Consolas" w:eastAsia="Consolas" w:cs="Consolas"/>
+          <w:b w:val="0"/>
+          <w:bCs w:val="0"/>
+          <w:color w:val="D4D4D4"/>
+          <w:kern w:val="0"/>
+          <w:sz w:val="16"/>
+          <w:szCs w:val="16"/>
+          <w:shd w:val="clear" w:fill="1E1E1E"/>
+          <w:lang w:val="en-US" w:eastAsia="zh-CN" w:bidi="ar"/>
+        </w:rPr>
+        <w:t xml:space="preserve"> file:</w:t>
+      </w:r>
+    </w:p>
+    <w:p>
+      <w:pPr>
+        <w:keepNext w:val="0"/>
+        <w:keepLines w:val="0"/>
+        <w:widowControl/>
+        <w:suppressLineNumbers w:val="0"/>
+        <w:shd w:val="clear" w:fill="1E1E1E"/>
+        <w:spacing w:line="228" w:lineRule="atLeast"/>
+        <w:jc w:val="left"/>
+        <w:rPr>
+          <w:rFonts w:hint="default" w:ascii="Consolas" w:hAnsi="Consolas" w:eastAsia="Consolas" w:cs="Consolas"/>
+          <w:b w:val="0"/>
+          <w:bCs w:val="0"/>
+          <w:color w:val="D4D4D4"/>
+          <w:sz w:val="16"/>
+          <w:szCs w:val="16"/>
+        </w:rPr>
+      </w:pPr>
+      <w:r>
+        <w:rPr>
+          <w:rFonts w:hint="default" w:ascii="Consolas" w:hAnsi="Consolas" w:eastAsia="Consolas" w:cs="Consolas"/>
+          <w:b w:val="0"/>
+          <w:bCs w:val="0"/>
+          <w:color w:val="D4D4D4"/>
+          <w:kern w:val="0"/>
+          <w:sz w:val="16"/>
+          <w:szCs w:val="16"/>
+          <w:shd w:val="clear" w:fill="1E1E1E"/>
+          <w:lang w:val="en-US" w:eastAsia="zh-CN" w:bidi="ar"/>
+        </w:rPr>
+        <w:t>                        markdown_content = file.read()</w:t>
+      </w:r>
+    </w:p>
+    <w:p>
+      <w:pPr>
+        <w:keepNext w:val="0"/>
+        <w:keepLines w:val="0"/>
+        <w:widowControl/>
+        <w:suppressLineNumbers w:val="0"/>
+        <w:jc w:val="left"/>
+      </w:pPr>
+    </w:p>
+    <w:p>
+      <w:pPr>
+        <w:keepNext w:val="0"/>
+        <w:keepLines w:val="0"/>
+        <w:widowControl/>
+        <w:suppressLineNumbers w:val="0"/>
+        <w:shd w:val="clear" w:fill="1E1E1E"/>
+        <w:spacing w:line="228" w:lineRule="atLeast"/>
+        <w:jc w:val="left"/>
+        <w:rPr>
+          <w:rFonts w:hint="default" w:ascii="Consolas" w:hAnsi="Consolas" w:eastAsia="Consolas" w:cs="Consolas"/>
+          <w:b w:val="0"/>
+          <w:bCs w:val="0"/>
+          <w:color w:val="D4D4D4"/>
+          <w:sz w:val="16"/>
+          <w:szCs w:val="16"/>
+        </w:rPr>
+      </w:pPr>
+      <w:r>
+        <w:rPr>
+          <w:rFonts w:hint="default" w:ascii="Consolas" w:hAnsi="Consolas" w:eastAsia="Consolas" w:cs="Consolas"/>
+          <w:b w:val="0"/>
+          <w:bCs w:val="0"/>
+          <w:color w:val="D4D4D4"/>
+          <w:kern w:val="0"/>
+          <w:sz w:val="16"/>
+          <w:szCs w:val="16"/>
+          <w:shd w:val="clear" w:fill="1E1E1E"/>
+          <w:lang w:val="en-US" w:eastAsia="zh-CN" w:bidi="ar"/>
+        </w:rPr>
+        <w:t xml:space="preserve">                    </w:t>
+      </w:r>
+      <w:r>
+        <w:rPr>
+          <w:rFonts w:hint="default" w:ascii="Consolas" w:hAnsi="Consolas" w:eastAsia="Consolas" w:cs="Consolas"/>
+          <w:b w:val="0"/>
+          <w:bCs w:val="0"/>
+          <w:color w:val="6A9955"/>
+          <w:kern w:val="0"/>
+          <w:sz w:val="16"/>
+          <w:szCs w:val="16"/>
+          <w:shd w:val="clear" w:fill="1E1E1E"/>
+          <w:lang w:val="en-US" w:eastAsia="zh-CN" w:bidi="ar"/>
+        </w:rPr>
+        <w:t># Display the markdown content in Streamlit</w:t>
+      </w:r>
+    </w:p>
+    <w:p>
+      <w:pPr>
+        <w:keepNext w:val="0"/>
+        <w:keepLines w:val="0"/>
+        <w:widowControl/>
+        <w:suppressLineNumbers w:val="0"/>
+        <w:shd w:val="clear" w:fill="1E1E1E"/>
+        <w:spacing w:line="228" w:lineRule="atLeast"/>
+        <w:jc w:val="left"/>
+        <w:rPr>
+          <w:rFonts w:hint="default" w:ascii="Consolas" w:hAnsi="Consolas" w:eastAsia="Consolas" w:cs="Consolas"/>
+          <w:b w:val="0"/>
+          <w:bCs w:val="0"/>
+          <w:color w:val="D4D4D4"/>
+          <w:sz w:val="16"/>
+          <w:szCs w:val="16"/>
+        </w:rPr>
+      </w:pPr>
+      <w:r>
+        <w:rPr>
+          <w:rFonts w:hint="default" w:ascii="Consolas" w:hAnsi="Consolas" w:eastAsia="Consolas" w:cs="Consolas"/>
+          <w:b w:val="0"/>
+          <w:bCs w:val="0"/>
+          <w:color w:val="D4D4D4"/>
+          <w:kern w:val="0"/>
+          <w:sz w:val="16"/>
+          <w:szCs w:val="16"/>
+          <w:shd w:val="clear" w:fill="1E1E1E"/>
+          <w:lang w:val="en-US" w:eastAsia="zh-CN" w:bidi="ar"/>
+        </w:rPr>
+        <w:t>                    st.markdown(markdown_content, unsafe_allow_html=</w:t>
+      </w:r>
+      <w:r>
+        <w:rPr>
+          <w:rFonts w:hint="default" w:ascii="Consolas" w:hAnsi="Consolas" w:eastAsia="Consolas" w:cs="Consolas"/>
+          <w:b w:val="0"/>
+          <w:bCs w:val="0"/>
+          <w:color w:val="569CD6"/>
+          <w:kern w:val="0"/>
+          <w:sz w:val="16"/>
+          <w:szCs w:val="16"/>
+          <w:shd w:val="clear" w:fill="1E1E1E"/>
+          <w:lang w:val="en-US" w:eastAsia="zh-CN" w:bidi="ar"/>
+        </w:rPr>
+        <w:t>True</w:t>
+      </w:r>
+      <w:r>
+        <w:rPr>
+          <w:rFonts w:hint="default" w:ascii="Consolas" w:hAnsi="Consolas" w:eastAsia="Consolas" w:cs="Consolas"/>
+          <w:b w:val="0"/>
+          <w:bCs w:val="0"/>
+          <w:color w:val="D4D4D4"/>
+          <w:kern w:val="0"/>
+          <w:sz w:val="16"/>
+          <w:szCs w:val="16"/>
+          <w:shd w:val="clear" w:fill="1E1E1E"/>
+          <w:lang w:val="en-US" w:eastAsia="zh-CN" w:bidi="ar"/>
+        </w:rPr>
+        <w:t>)</w:t>
+      </w:r>
+    </w:p>
+    <w:p>
+      <w:pPr>
+        <w:keepNext w:val="0"/>
+        <w:keepLines w:val="0"/>
+        <w:widowControl/>
+        <w:suppressLineNumbers w:val="0"/>
+        <w:shd w:val="clear" w:fill="1E1E1E"/>
+        <w:spacing w:line="228" w:lineRule="atLeast"/>
+        <w:jc w:val="left"/>
+        <w:rPr>
+          <w:rFonts w:hint="default" w:ascii="Consolas" w:hAnsi="Consolas" w:eastAsia="Consolas" w:cs="Consolas"/>
+          <w:b w:val="0"/>
+          <w:bCs w:val="0"/>
+          <w:color w:val="D4D4D4"/>
+          <w:sz w:val="16"/>
+          <w:szCs w:val="16"/>
+        </w:rPr>
+      </w:pPr>
+      <w:r>
+        <w:rPr>
+          <w:rFonts w:hint="default" w:ascii="Consolas" w:hAnsi="Consolas" w:eastAsia="Consolas" w:cs="Consolas"/>
+          <w:b w:val="0"/>
+          <w:bCs w:val="0"/>
+          <w:color w:val="D4D4D4"/>
+          <w:kern w:val="0"/>
+          <w:sz w:val="16"/>
+          <w:szCs w:val="16"/>
+          <w:shd w:val="clear" w:fill="1E1E1E"/>
+          <w:lang w:val="en-US" w:eastAsia="zh-CN" w:bidi="ar"/>
+        </w:rPr>
+        <w:t xml:space="preserve">                </w:t>
+      </w:r>
+      <w:r>
+        <w:rPr>
+          <w:rFonts w:hint="default" w:ascii="Consolas" w:hAnsi="Consolas" w:eastAsia="Consolas" w:cs="Consolas"/>
+          <w:b w:val="0"/>
+          <w:bCs w:val="0"/>
+          <w:color w:val="569CD6"/>
+          <w:kern w:val="0"/>
+          <w:sz w:val="16"/>
+          <w:szCs w:val="16"/>
+          <w:shd w:val="clear" w:fill="1E1E1E"/>
+          <w:lang w:val="en-US" w:eastAsia="zh-CN" w:bidi="ar"/>
+        </w:rPr>
+        <w:t>except</w:t>
+      </w:r>
+      <w:r>
+        <w:rPr>
+          <w:rFonts w:hint="default" w:ascii="Consolas" w:hAnsi="Consolas" w:eastAsia="Consolas" w:cs="Consolas"/>
+          <w:b w:val="0"/>
+          <w:bCs w:val="0"/>
+          <w:color w:val="D4D4D4"/>
+          <w:kern w:val="0"/>
+          <w:sz w:val="16"/>
+          <w:szCs w:val="16"/>
+          <w:shd w:val="clear" w:fill="1E1E1E"/>
+          <w:lang w:val="en-US" w:eastAsia="zh-CN" w:bidi="ar"/>
+        </w:rPr>
+        <w:t xml:space="preserve"> FileNotFoundError:</w:t>
+      </w:r>
+    </w:p>
+    <w:p>
+      <w:pPr>
+        <w:keepNext w:val="0"/>
+        <w:keepLines w:val="0"/>
+        <w:widowControl/>
+        <w:suppressLineNumbers w:val="0"/>
+        <w:shd w:val="clear" w:fill="1E1E1E"/>
+        <w:spacing w:line="228" w:lineRule="atLeast"/>
+        <w:jc w:val="left"/>
+        <w:rPr>
+          <w:rFonts w:hint="default" w:ascii="Consolas" w:hAnsi="Consolas" w:eastAsia="Consolas" w:cs="Consolas"/>
+          <w:b w:val="0"/>
+          <w:bCs w:val="0"/>
+          <w:color w:val="D4D4D4"/>
+          <w:sz w:val="16"/>
+          <w:szCs w:val="16"/>
+        </w:rPr>
+      </w:pPr>
+      <w:r>
+        <w:rPr>
+          <w:rFonts w:hint="default" w:ascii="Consolas" w:hAnsi="Consolas" w:eastAsia="Consolas" w:cs="Consolas"/>
+          <w:b w:val="0"/>
+          <w:bCs w:val="0"/>
+          <w:color w:val="D4D4D4"/>
+          <w:kern w:val="0"/>
+          <w:sz w:val="16"/>
+          <w:szCs w:val="16"/>
+          <w:shd w:val="clear" w:fill="1E1E1E"/>
+          <w:lang w:val="en-US" w:eastAsia="zh-CN" w:bidi="ar"/>
+        </w:rPr>
+        <w:t>                    st.error(</w:t>
+      </w:r>
+      <w:r>
+        <w:rPr>
+          <w:rFonts w:hint="default" w:ascii="Consolas" w:hAnsi="Consolas" w:eastAsia="Consolas" w:cs="Consolas"/>
+          <w:b w:val="0"/>
+          <w:bCs w:val="0"/>
+          <w:color w:val="569CD6"/>
+          <w:kern w:val="0"/>
+          <w:sz w:val="16"/>
+          <w:szCs w:val="16"/>
+          <w:shd w:val="clear" w:fill="1E1E1E"/>
+          <w:lang w:val="en-US" w:eastAsia="zh-CN" w:bidi="ar"/>
+        </w:rPr>
+        <w:t>f</w:t>
+      </w:r>
+      <w:r>
+        <w:rPr>
+          <w:rFonts w:hint="default" w:ascii="Consolas" w:hAnsi="Consolas" w:eastAsia="Consolas" w:cs="Consolas"/>
+          <w:b w:val="0"/>
+          <w:bCs w:val="0"/>
+          <w:color w:val="CE9178"/>
+          <w:kern w:val="0"/>
+          <w:sz w:val="16"/>
+          <w:szCs w:val="16"/>
+          <w:shd w:val="clear" w:fill="1E1E1E"/>
+          <w:lang w:val="en-US" w:eastAsia="zh-CN" w:bidi="ar"/>
+        </w:rPr>
+        <w:t xml:space="preserve">"News Not Generated or File not found: </w:t>
+      </w:r>
+      <w:r>
+        <w:rPr>
+          <w:rFonts w:hint="default" w:ascii="Consolas" w:hAnsi="Consolas" w:eastAsia="Consolas" w:cs="Consolas"/>
+          <w:b w:val="0"/>
+          <w:bCs w:val="0"/>
+          <w:color w:val="D4D4D4"/>
+          <w:kern w:val="0"/>
+          <w:sz w:val="16"/>
+          <w:szCs w:val="16"/>
+          <w:shd w:val="clear" w:fill="1E1E1E"/>
+          <w:lang w:val="en-US" w:eastAsia="zh-CN" w:bidi="ar"/>
+        </w:rPr>
+        <w:t>{AI_NEWS_PATH}</w:t>
+      </w:r>
+      <w:r>
+        <w:rPr>
+          <w:rFonts w:hint="default" w:ascii="Consolas" w:hAnsi="Consolas" w:eastAsia="Consolas" w:cs="Consolas"/>
+          <w:b w:val="0"/>
+          <w:bCs w:val="0"/>
+          <w:color w:val="CE9178"/>
+          <w:kern w:val="0"/>
+          <w:sz w:val="16"/>
+          <w:szCs w:val="16"/>
+          <w:shd w:val="clear" w:fill="1E1E1E"/>
+          <w:lang w:val="en-US" w:eastAsia="zh-CN" w:bidi="ar"/>
+        </w:rPr>
+        <w:t>"</w:t>
+      </w:r>
+      <w:r>
+        <w:rPr>
+          <w:rFonts w:hint="default" w:ascii="Consolas" w:hAnsi="Consolas" w:eastAsia="Consolas" w:cs="Consolas"/>
+          <w:b w:val="0"/>
+          <w:bCs w:val="0"/>
+          <w:color w:val="D4D4D4"/>
+          <w:kern w:val="0"/>
+          <w:sz w:val="16"/>
+          <w:szCs w:val="16"/>
+          <w:shd w:val="clear" w:fill="1E1E1E"/>
+          <w:lang w:val="en-US" w:eastAsia="zh-CN" w:bidi="ar"/>
+        </w:rPr>
+        <w:t>)</w:t>
+      </w:r>
+    </w:p>
+    <w:p>
+      <w:pPr>
+        <w:keepNext w:val="0"/>
+        <w:keepLines w:val="0"/>
+        <w:widowControl/>
+        <w:suppressLineNumbers w:val="0"/>
+        <w:shd w:val="clear" w:fill="1E1E1E"/>
+        <w:spacing w:line="228" w:lineRule="atLeast"/>
+        <w:jc w:val="left"/>
+        <w:rPr>
+          <w:rFonts w:hint="default" w:ascii="Consolas" w:hAnsi="Consolas" w:eastAsia="Consolas" w:cs="Consolas"/>
+          <w:b w:val="0"/>
+          <w:bCs w:val="0"/>
+          <w:color w:val="D4D4D4"/>
+          <w:sz w:val="16"/>
+          <w:szCs w:val="16"/>
+        </w:rPr>
+      </w:pPr>
+      <w:r>
+        <w:rPr>
+          <w:rFonts w:hint="default" w:ascii="Consolas" w:hAnsi="Consolas" w:eastAsia="Consolas" w:cs="Consolas"/>
+          <w:b w:val="0"/>
+          <w:bCs w:val="0"/>
+          <w:color w:val="D4D4D4"/>
+          <w:kern w:val="0"/>
+          <w:sz w:val="16"/>
+          <w:szCs w:val="16"/>
+          <w:shd w:val="clear" w:fill="1E1E1E"/>
+          <w:lang w:val="en-US" w:eastAsia="zh-CN" w:bidi="ar"/>
+        </w:rPr>
+        <w:t xml:space="preserve">                </w:t>
+      </w:r>
+      <w:r>
+        <w:rPr>
+          <w:rFonts w:hint="default" w:ascii="Consolas" w:hAnsi="Consolas" w:eastAsia="Consolas" w:cs="Consolas"/>
+          <w:b w:val="0"/>
+          <w:bCs w:val="0"/>
+          <w:color w:val="569CD6"/>
+          <w:kern w:val="0"/>
+          <w:sz w:val="16"/>
+          <w:szCs w:val="16"/>
+          <w:shd w:val="clear" w:fill="1E1E1E"/>
+          <w:lang w:val="en-US" w:eastAsia="zh-CN" w:bidi="ar"/>
+        </w:rPr>
+        <w:t>except</w:t>
+      </w:r>
+      <w:r>
+        <w:rPr>
+          <w:rFonts w:hint="default" w:ascii="Consolas" w:hAnsi="Consolas" w:eastAsia="Consolas" w:cs="Consolas"/>
+          <w:b w:val="0"/>
+          <w:bCs w:val="0"/>
+          <w:color w:val="D4D4D4"/>
+          <w:kern w:val="0"/>
+          <w:sz w:val="16"/>
+          <w:szCs w:val="16"/>
+          <w:shd w:val="clear" w:fill="1E1E1E"/>
+          <w:lang w:val="en-US" w:eastAsia="zh-CN" w:bidi="ar"/>
+        </w:rPr>
+        <w:t xml:space="preserve"> Exception </w:t>
+      </w:r>
+      <w:r>
+        <w:rPr>
+          <w:rFonts w:hint="default" w:ascii="Consolas" w:hAnsi="Consolas" w:eastAsia="Consolas" w:cs="Consolas"/>
+          <w:b w:val="0"/>
+          <w:bCs w:val="0"/>
+          <w:color w:val="569CD6"/>
+          <w:kern w:val="0"/>
+          <w:sz w:val="16"/>
+          <w:szCs w:val="16"/>
+          <w:shd w:val="clear" w:fill="1E1E1E"/>
+          <w:lang w:val="en-US" w:eastAsia="zh-CN" w:bidi="ar"/>
+        </w:rPr>
+        <w:t>as</w:t>
+      </w:r>
+      <w:r>
+        <w:rPr>
+          <w:rFonts w:hint="default" w:ascii="Consolas" w:hAnsi="Consolas" w:eastAsia="Consolas" w:cs="Consolas"/>
+          <w:b w:val="0"/>
+          <w:bCs w:val="0"/>
+          <w:color w:val="D4D4D4"/>
+          <w:kern w:val="0"/>
+          <w:sz w:val="16"/>
+          <w:szCs w:val="16"/>
+          <w:shd w:val="clear" w:fill="1E1E1E"/>
+          <w:lang w:val="en-US" w:eastAsia="zh-CN" w:bidi="ar"/>
+        </w:rPr>
+        <w:t xml:space="preserve"> e:</w:t>
+      </w:r>
+    </w:p>
+    <w:p>
+      <w:pPr>
+        <w:keepNext w:val="0"/>
+        <w:keepLines w:val="0"/>
+        <w:widowControl/>
+        <w:suppressLineNumbers w:val="0"/>
+        <w:shd w:val="clear" w:fill="1E1E1E"/>
+        <w:spacing w:line="228" w:lineRule="atLeast"/>
+        <w:jc w:val="left"/>
+        <w:rPr>
+          <w:rFonts w:hint="default" w:ascii="Consolas" w:hAnsi="Consolas" w:eastAsia="Consolas" w:cs="Consolas"/>
+          <w:b w:val="0"/>
+          <w:bCs w:val="0"/>
+          <w:color w:val="D4D4D4"/>
+          <w:sz w:val="16"/>
+          <w:szCs w:val="16"/>
+        </w:rPr>
+      </w:pPr>
+      <w:r>
+        <w:rPr>
+          <w:rFonts w:hint="default" w:ascii="Consolas" w:hAnsi="Consolas" w:eastAsia="Consolas" w:cs="Consolas"/>
+          <w:b w:val="0"/>
+          <w:bCs w:val="0"/>
+          <w:color w:val="D4D4D4"/>
+          <w:kern w:val="0"/>
+          <w:sz w:val="16"/>
+          <w:szCs w:val="16"/>
+          <w:shd w:val="clear" w:fill="1E1E1E"/>
+          <w:lang w:val="en-US" w:eastAsia="zh-CN" w:bidi="ar"/>
+        </w:rPr>
+        <w:t>                    st.error(</w:t>
+      </w:r>
+      <w:r>
+        <w:rPr>
+          <w:rFonts w:hint="default" w:ascii="Consolas" w:hAnsi="Consolas" w:eastAsia="Consolas" w:cs="Consolas"/>
+          <w:b w:val="0"/>
+          <w:bCs w:val="0"/>
+          <w:color w:val="569CD6"/>
+          <w:kern w:val="0"/>
+          <w:sz w:val="16"/>
+          <w:szCs w:val="16"/>
+          <w:shd w:val="clear" w:fill="1E1E1E"/>
+          <w:lang w:val="en-US" w:eastAsia="zh-CN" w:bidi="ar"/>
+        </w:rPr>
+        <w:t>f</w:t>
+      </w:r>
+      <w:r>
+        <w:rPr>
+          <w:rFonts w:hint="default" w:ascii="Consolas" w:hAnsi="Consolas" w:eastAsia="Consolas" w:cs="Consolas"/>
+          <w:b w:val="0"/>
+          <w:bCs w:val="0"/>
+          <w:color w:val="CE9178"/>
+          <w:kern w:val="0"/>
+          <w:sz w:val="16"/>
+          <w:szCs w:val="16"/>
+          <w:shd w:val="clear" w:fill="1E1E1E"/>
+          <w:lang w:val="en-US" w:eastAsia="zh-CN" w:bidi="ar"/>
+        </w:rPr>
+        <w:t xml:space="preserve">"An error occurred: </w:t>
+      </w:r>
+      <w:r>
+        <w:rPr>
+          <w:rFonts w:hint="default" w:ascii="Consolas" w:hAnsi="Consolas" w:eastAsia="Consolas" w:cs="Consolas"/>
+          <w:b w:val="0"/>
+          <w:bCs w:val="0"/>
+          <w:color w:val="D4D4D4"/>
+          <w:kern w:val="0"/>
+          <w:sz w:val="16"/>
+          <w:szCs w:val="16"/>
+          <w:shd w:val="clear" w:fill="1E1E1E"/>
+          <w:lang w:val="en-US" w:eastAsia="zh-CN" w:bidi="ar"/>
+        </w:rPr>
+        <w:t>{str(e)}</w:t>
+      </w:r>
+      <w:r>
+        <w:rPr>
+          <w:rFonts w:hint="default" w:ascii="Consolas" w:hAnsi="Consolas" w:eastAsia="Consolas" w:cs="Consolas"/>
+          <w:b w:val="0"/>
+          <w:bCs w:val="0"/>
+          <w:color w:val="CE9178"/>
+          <w:kern w:val="0"/>
+          <w:sz w:val="16"/>
+          <w:szCs w:val="16"/>
+          <w:shd w:val="clear" w:fill="1E1E1E"/>
+          <w:lang w:val="en-US" w:eastAsia="zh-CN" w:bidi="ar"/>
+        </w:rPr>
+        <w:t>"</w:t>
+      </w:r>
+      <w:r>
+        <w:rPr>
+          <w:rFonts w:hint="default" w:ascii="Consolas" w:hAnsi="Consolas" w:eastAsia="Consolas" w:cs="Consolas"/>
+          <w:b w:val="0"/>
+          <w:bCs w:val="0"/>
+          <w:color w:val="D4D4D4"/>
+          <w:kern w:val="0"/>
+          <w:sz w:val="16"/>
+          <w:szCs w:val="16"/>
+          <w:shd w:val="clear" w:fill="1E1E1E"/>
+          <w:lang w:val="en-US" w:eastAsia="zh-CN" w:bidi="ar"/>
+        </w:rPr>
+        <w:t>)</w:t>
+      </w:r>
+    </w:p>
+    <w:p>
+      <w:pPr>
+        <w:keepNext w:val="0"/>
+        <w:keepLines w:val="0"/>
+        <w:widowControl/>
+        <w:suppressLineNumbers w:val="0"/>
+        <w:shd w:val="clear" w:fill="1E1E1E"/>
+        <w:spacing w:line="228" w:lineRule="atLeast"/>
+        <w:jc w:val="left"/>
+        <w:rPr>
+          <w:rFonts w:hint="default" w:ascii="Consolas" w:hAnsi="Consolas" w:eastAsia="Consolas" w:cs="Consolas"/>
+          <w:b w:val="0"/>
+          <w:bCs w:val="0"/>
+          <w:color w:val="D4D4D4"/>
+          <w:sz w:val="16"/>
+          <w:szCs w:val="16"/>
+        </w:rPr>
+      </w:pPr>
+      <w:r>
+        <w:rPr>
+          <w:rFonts w:hint="default" w:ascii="Consolas" w:hAnsi="Consolas" w:eastAsia="Consolas" w:cs="Consolas"/>
+          <w:b w:val="0"/>
+          <w:bCs w:val="0"/>
+          <w:color w:val="D4D4D4"/>
+          <w:kern w:val="0"/>
+          <w:sz w:val="16"/>
+          <w:szCs w:val="16"/>
+          <w:shd w:val="clear" w:fill="1E1E1E"/>
+          <w:lang w:val="en-US" w:eastAsia="zh-CN" w:bidi="ar"/>
+        </w:rPr>
+        <w:t xml:space="preserve">                    </w:t>
+      </w:r>
+    </w:p>
+    <w:p>
+      <w:pPr>
+        <w:keepNext w:val="0"/>
+        <w:keepLines w:val="0"/>
+        <w:widowControl/>
+        <w:suppressLineNumbers w:val="0"/>
+        <w:shd w:val="clear" w:fill="1E1E1E"/>
+        <w:spacing w:line="228" w:lineRule="atLeast"/>
+        <w:jc w:val="left"/>
+        <w:rPr>
+          <w:rFonts w:hint="default" w:ascii="Consolas" w:hAnsi="Consolas" w:eastAsia="Consolas" w:cs="Consolas"/>
+          <w:b w:val="0"/>
+          <w:bCs w:val="0"/>
+          <w:color w:val="D4D4D4"/>
+          <w:sz w:val="16"/>
+          <w:szCs w:val="16"/>
+        </w:rPr>
+      </w:pPr>
+      <w:r>
+        <w:rPr>
+          <w:rFonts w:hint="default" w:ascii="Consolas" w:hAnsi="Consolas" w:eastAsia="Consolas" w:cs="Consolas"/>
+          <w:b w:val="0"/>
+          <w:bCs w:val="0"/>
+          <w:color w:val="D4D4D4"/>
+          <w:kern w:val="0"/>
+          <w:sz w:val="16"/>
+          <w:szCs w:val="16"/>
+          <w:shd w:val="clear" w:fill="1E1E1E"/>
+          <w:lang w:val="en-US" w:eastAsia="zh-CN" w:bidi="ar"/>
+        </w:rPr>
+        <w:t xml:space="preserve">                </w:t>
+      </w:r>
+    </w:p>
+    <w:p>
+      <w:pPr>
+        <w:keepNext w:val="0"/>
+        <w:keepLines w:val="0"/>
+        <w:widowControl/>
+        <w:suppressLineNumbers w:val="0"/>
+        <w:shd w:val="clear" w:fill="1E1E1E"/>
+        <w:spacing w:line="228" w:lineRule="atLeast"/>
+        <w:jc w:val="left"/>
+        <w:rPr>
+          <w:rFonts w:hint="default" w:ascii="Consolas" w:hAnsi="Consolas" w:eastAsia="Consolas" w:cs="Consolas"/>
+          <w:b w:val="0"/>
+          <w:bCs w:val="0"/>
+          <w:color w:val="D4D4D4"/>
+          <w:sz w:val="16"/>
+          <w:szCs w:val="16"/>
+        </w:rPr>
+      </w:pPr>
+      <w:r>
+        <w:rPr>
+          <w:rFonts w:hint="default" w:ascii="Consolas" w:hAnsi="Consolas" w:eastAsia="Consolas" w:cs="Consolas"/>
+          <w:b w:val="0"/>
+          <w:bCs w:val="0"/>
+          <w:color w:val="D4D4D4"/>
+          <w:kern w:val="0"/>
+          <w:sz w:val="16"/>
+          <w:szCs w:val="16"/>
+          <w:shd w:val="clear" w:fill="1E1E1E"/>
+          <w:lang w:val="en-US" w:eastAsia="zh-CN" w:bidi="ar"/>
+        </w:rPr>
+        <w:t xml:space="preserve">                </w:t>
+      </w:r>
+      <w:r>
+        <w:rPr>
+          <w:rFonts w:hint="default" w:ascii="Consolas" w:hAnsi="Consolas" w:eastAsia="Consolas" w:cs="Consolas"/>
+          <w:b w:val="0"/>
+          <w:bCs w:val="0"/>
+          <w:color w:val="569CD6"/>
+          <w:kern w:val="0"/>
+          <w:sz w:val="16"/>
+          <w:szCs w:val="16"/>
+          <w:shd w:val="clear" w:fill="1E1E1E"/>
+          <w:lang w:val="en-US" w:eastAsia="zh-CN" w:bidi="ar"/>
+        </w:rPr>
+        <w:t>with</w:t>
+      </w:r>
+      <w:r>
+        <w:rPr>
+          <w:rFonts w:hint="default" w:ascii="Consolas" w:hAnsi="Consolas" w:eastAsia="Consolas" w:cs="Consolas"/>
+          <w:b w:val="0"/>
+          <w:bCs w:val="0"/>
+          <w:color w:val="D4D4D4"/>
+          <w:kern w:val="0"/>
+          <w:sz w:val="16"/>
+          <w:szCs w:val="16"/>
+          <w:shd w:val="clear" w:fill="1E1E1E"/>
+          <w:lang w:val="en-US" w:eastAsia="zh-CN" w:bidi="ar"/>
+        </w:rPr>
+        <w:t xml:space="preserve"> open(AI_NEWS_PATH, </w:t>
+      </w:r>
+      <w:r>
+        <w:rPr>
+          <w:rFonts w:hint="default" w:ascii="Consolas" w:hAnsi="Consolas" w:eastAsia="Consolas" w:cs="Consolas"/>
+          <w:b w:val="0"/>
+          <w:bCs w:val="0"/>
+          <w:color w:val="CE9178"/>
+          <w:kern w:val="0"/>
+          <w:sz w:val="16"/>
+          <w:szCs w:val="16"/>
+          <w:shd w:val="clear" w:fill="1E1E1E"/>
+          <w:lang w:val="en-US" w:eastAsia="zh-CN" w:bidi="ar"/>
+        </w:rPr>
+        <w:t>'r'</w:t>
+      </w:r>
+      <w:r>
+        <w:rPr>
+          <w:rFonts w:hint="default" w:ascii="Consolas" w:hAnsi="Consolas" w:eastAsia="Consolas" w:cs="Consolas"/>
+          <w:b w:val="0"/>
+          <w:bCs w:val="0"/>
+          <w:color w:val="D4D4D4"/>
+          <w:kern w:val="0"/>
+          <w:sz w:val="16"/>
+          <w:szCs w:val="16"/>
+          <w:shd w:val="clear" w:fill="1E1E1E"/>
+          <w:lang w:val="en-US" w:eastAsia="zh-CN" w:bidi="ar"/>
+        </w:rPr>
+        <w:t xml:space="preserve">) </w:t>
+      </w:r>
+      <w:r>
+        <w:rPr>
+          <w:rFonts w:hint="default" w:ascii="Consolas" w:hAnsi="Consolas" w:eastAsia="Consolas" w:cs="Consolas"/>
+          <w:b w:val="0"/>
+          <w:bCs w:val="0"/>
+          <w:color w:val="569CD6"/>
+          <w:kern w:val="0"/>
+          <w:sz w:val="16"/>
+          <w:szCs w:val="16"/>
+          <w:shd w:val="clear" w:fill="1E1E1E"/>
+          <w:lang w:val="en-US" w:eastAsia="zh-CN" w:bidi="ar"/>
+        </w:rPr>
+        <w:t>as</w:t>
+      </w:r>
+      <w:r>
+        <w:rPr>
+          <w:rFonts w:hint="default" w:ascii="Consolas" w:hAnsi="Consolas" w:eastAsia="Consolas" w:cs="Consolas"/>
+          <w:b w:val="0"/>
+          <w:bCs w:val="0"/>
+          <w:color w:val="D4D4D4"/>
+          <w:kern w:val="0"/>
+          <w:sz w:val="16"/>
+          <w:szCs w:val="16"/>
+          <w:shd w:val="clear" w:fill="1E1E1E"/>
+          <w:lang w:val="en-US" w:eastAsia="zh-CN" w:bidi="ar"/>
+        </w:rPr>
+        <w:t xml:space="preserve"> f:</w:t>
+      </w:r>
+    </w:p>
+    <w:p>
+      <w:pPr>
+        <w:keepNext w:val="0"/>
+        <w:keepLines w:val="0"/>
+        <w:widowControl/>
+        <w:suppressLineNumbers w:val="0"/>
+        <w:shd w:val="clear" w:fill="1E1E1E"/>
+        <w:spacing w:line="228" w:lineRule="atLeast"/>
+        <w:jc w:val="left"/>
+        <w:rPr>
+          <w:rFonts w:hint="default" w:ascii="Consolas" w:hAnsi="Consolas" w:eastAsia="Consolas" w:cs="Consolas"/>
+          <w:b w:val="0"/>
+          <w:bCs w:val="0"/>
+          <w:color w:val="D4D4D4"/>
+          <w:sz w:val="16"/>
+          <w:szCs w:val="16"/>
+        </w:rPr>
+      </w:pPr>
+      <w:r>
+        <w:rPr>
+          <w:rFonts w:hint="default" w:ascii="Consolas" w:hAnsi="Consolas" w:eastAsia="Consolas" w:cs="Consolas"/>
+          <w:b w:val="0"/>
+          <w:bCs w:val="0"/>
+          <w:color w:val="D4D4D4"/>
+          <w:kern w:val="0"/>
+          <w:sz w:val="16"/>
+          <w:szCs w:val="16"/>
+          <w:shd w:val="clear" w:fill="1E1E1E"/>
+          <w:lang w:val="en-US" w:eastAsia="zh-CN" w:bidi="ar"/>
+        </w:rPr>
+        <w:t>                    st.download_button(</w:t>
+      </w:r>
+    </w:p>
+    <w:p>
+      <w:pPr>
+        <w:keepNext w:val="0"/>
+        <w:keepLines w:val="0"/>
+        <w:widowControl/>
+        <w:suppressLineNumbers w:val="0"/>
+        <w:shd w:val="clear" w:fill="1E1E1E"/>
+        <w:spacing w:line="228" w:lineRule="atLeast"/>
+        <w:jc w:val="left"/>
+        <w:rPr>
+          <w:rFonts w:hint="default" w:ascii="Consolas" w:hAnsi="Consolas" w:eastAsia="Consolas" w:cs="Consolas"/>
+          <w:b w:val="0"/>
+          <w:bCs w:val="0"/>
+          <w:color w:val="D4D4D4"/>
+          <w:sz w:val="16"/>
+          <w:szCs w:val="16"/>
+        </w:rPr>
+      </w:pPr>
+      <w:r>
+        <w:rPr>
+          <w:rFonts w:hint="default" w:ascii="Consolas" w:hAnsi="Consolas" w:eastAsia="Consolas" w:cs="Consolas"/>
+          <w:b w:val="0"/>
+          <w:bCs w:val="0"/>
+          <w:color w:val="D4D4D4"/>
+          <w:kern w:val="0"/>
+          <w:sz w:val="16"/>
+          <w:szCs w:val="16"/>
+          <w:shd w:val="clear" w:fill="1E1E1E"/>
+          <w:lang w:val="en-US" w:eastAsia="zh-CN" w:bidi="ar"/>
+        </w:rPr>
+        <w:t xml:space="preserve">                        </w:t>
+      </w:r>
+      <w:r>
+        <w:rPr>
+          <w:rFonts w:hint="default" w:ascii="Consolas" w:hAnsi="Consolas" w:eastAsia="Consolas" w:cs="Consolas"/>
+          <w:b w:val="0"/>
+          <w:bCs w:val="0"/>
+          <w:color w:val="CE9178"/>
+          <w:kern w:val="0"/>
+          <w:sz w:val="16"/>
+          <w:szCs w:val="16"/>
+          <w:shd w:val="clear" w:fill="1E1E1E"/>
+          <w:lang w:val="en-US" w:eastAsia="zh-CN" w:bidi="ar"/>
+        </w:rPr>
+        <w:t>"💾 Download Summary"</w:t>
+      </w:r>
+      <w:r>
+        <w:rPr>
+          <w:rFonts w:hint="default" w:ascii="Consolas" w:hAnsi="Consolas" w:eastAsia="Consolas" w:cs="Consolas"/>
+          <w:b w:val="0"/>
+          <w:bCs w:val="0"/>
+          <w:color w:val="D4D4D4"/>
+          <w:kern w:val="0"/>
+          <w:sz w:val="16"/>
+          <w:szCs w:val="16"/>
+          <w:shd w:val="clear" w:fill="1E1E1E"/>
+          <w:lang w:val="en-US" w:eastAsia="zh-CN" w:bidi="ar"/>
+        </w:rPr>
+        <w:t>,</w:t>
+      </w:r>
+    </w:p>
+    <w:p>
+      <w:pPr>
+        <w:keepNext w:val="0"/>
+        <w:keepLines w:val="0"/>
+        <w:widowControl/>
+        <w:suppressLineNumbers w:val="0"/>
+        <w:shd w:val="clear" w:fill="1E1E1E"/>
+        <w:spacing w:line="228" w:lineRule="atLeast"/>
+        <w:jc w:val="left"/>
+        <w:rPr>
+          <w:rFonts w:hint="default" w:ascii="Consolas" w:hAnsi="Consolas" w:eastAsia="Consolas" w:cs="Consolas"/>
+          <w:b w:val="0"/>
+          <w:bCs w:val="0"/>
+          <w:color w:val="D4D4D4"/>
+          <w:sz w:val="16"/>
+          <w:szCs w:val="16"/>
+        </w:rPr>
+      </w:pPr>
+      <w:r>
+        <w:rPr>
+          <w:rFonts w:hint="default" w:ascii="Consolas" w:hAnsi="Consolas" w:eastAsia="Consolas" w:cs="Consolas"/>
+          <w:b w:val="0"/>
+          <w:bCs w:val="0"/>
+          <w:color w:val="D4D4D4"/>
+          <w:kern w:val="0"/>
+          <w:sz w:val="16"/>
+          <w:szCs w:val="16"/>
+          <w:shd w:val="clear" w:fill="1E1E1E"/>
+          <w:lang w:val="en-US" w:eastAsia="zh-CN" w:bidi="ar"/>
+        </w:rPr>
+        <w:t>                        f.read(),</w:t>
+      </w:r>
+    </w:p>
+    <w:p>
+      <w:pPr>
+        <w:keepNext w:val="0"/>
+        <w:keepLines w:val="0"/>
+        <w:widowControl/>
+        <w:suppressLineNumbers w:val="0"/>
+        <w:shd w:val="clear" w:fill="1E1E1E"/>
+        <w:spacing w:line="228" w:lineRule="atLeast"/>
+        <w:jc w:val="left"/>
+        <w:rPr>
+          <w:rFonts w:hint="default" w:ascii="Consolas" w:hAnsi="Consolas" w:eastAsia="Consolas" w:cs="Consolas"/>
+          <w:b w:val="0"/>
+          <w:bCs w:val="0"/>
+          <w:color w:val="D4D4D4"/>
+          <w:sz w:val="16"/>
+          <w:szCs w:val="16"/>
+        </w:rPr>
+      </w:pPr>
+      <w:r>
+        <w:rPr>
+          <w:rFonts w:hint="default" w:ascii="Consolas" w:hAnsi="Consolas" w:eastAsia="Consolas" w:cs="Consolas"/>
+          <w:b w:val="0"/>
+          <w:bCs w:val="0"/>
+          <w:color w:val="D4D4D4"/>
+          <w:kern w:val="0"/>
+          <w:sz w:val="16"/>
+          <w:szCs w:val="16"/>
+          <w:shd w:val="clear" w:fill="1E1E1E"/>
+          <w:lang w:val="en-US" w:eastAsia="zh-CN" w:bidi="ar"/>
+        </w:rPr>
+        <w:t>                        file_name=AI_NEWS_PATH,</w:t>
+      </w:r>
+    </w:p>
+    <w:p>
+      <w:pPr>
+        <w:keepNext w:val="0"/>
+        <w:keepLines w:val="0"/>
+        <w:widowControl/>
+        <w:suppressLineNumbers w:val="0"/>
+        <w:shd w:val="clear" w:fill="1E1E1E"/>
+        <w:spacing w:line="228" w:lineRule="atLeast"/>
+        <w:jc w:val="left"/>
+        <w:rPr>
+          <w:rFonts w:hint="default" w:ascii="Consolas" w:hAnsi="Consolas" w:eastAsia="Consolas" w:cs="Consolas"/>
+          <w:b w:val="0"/>
+          <w:bCs w:val="0"/>
+          <w:color w:val="D4D4D4"/>
+          <w:sz w:val="16"/>
+          <w:szCs w:val="16"/>
+        </w:rPr>
+      </w:pPr>
+      <w:r>
+        <w:rPr>
+          <w:rFonts w:hint="default" w:ascii="Consolas" w:hAnsi="Consolas" w:eastAsia="Consolas" w:cs="Consolas"/>
+          <w:b w:val="0"/>
+          <w:bCs w:val="0"/>
+          <w:color w:val="D4D4D4"/>
+          <w:kern w:val="0"/>
+          <w:sz w:val="16"/>
+          <w:szCs w:val="16"/>
+          <w:shd w:val="clear" w:fill="1E1E1E"/>
+          <w:lang w:val="en-US" w:eastAsia="zh-CN" w:bidi="ar"/>
+        </w:rPr>
+        <w:t>                        mime=</w:t>
+      </w:r>
+      <w:r>
+        <w:rPr>
+          <w:rFonts w:hint="default" w:ascii="Consolas" w:hAnsi="Consolas" w:eastAsia="Consolas" w:cs="Consolas"/>
+          <w:b w:val="0"/>
+          <w:bCs w:val="0"/>
+          <w:color w:val="CE9178"/>
+          <w:kern w:val="0"/>
+          <w:sz w:val="16"/>
+          <w:szCs w:val="16"/>
+          <w:shd w:val="clear" w:fill="1E1E1E"/>
+          <w:lang w:val="en-US" w:eastAsia="zh-CN" w:bidi="ar"/>
+        </w:rPr>
+        <w:t>"text/markdown"</w:t>
+      </w:r>
+    </w:p>
+    <w:p>
+      <w:pPr>
+        <w:keepNext w:val="0"/>
+        <w:keepLines w:val="0"/>
+        <w:widowControl/>
+        <w:suppressLineNumbers w:val="0"/>
+        <w:shd w:val="clear" w:fill="1E1E1E"/>
+        <w:spacing w:line="228" w:lineRule="atLeast"/>
+        <w:jc w:val="left"/>
+        <w:rPr>
+          <w:rFonts w:hint="default" w:ascii="Consolas" w:hAnsi="Consolas" w:eastAsia="Consolas" w:cs="Consolas"/>
+          <w:b w:val="0"/>
+          <w:bCs w:val="0"/>
+          <w:color w:val="D4D4D4"/>
+          <w:sz w:val="16"/>
+          <w:szCs w:val="16"/>
+        </w:rPr>
+      </w:pPr>
+      <w:r>
+        <w:rPr>
+          <w:rFonts w:hint="default" w:ascii="Consolas" w:hAnsi="Consolas" w:eastAsia="Consolas" w:cs="Consolas"/>
+          <w:b w:val="0"/>
+          <w:bCs w:val="0"/>
+          <w:color w:val="D4D4D4"/>
+          <w:kern w:val="0"/>
+          <w:sz w:val="16"/>
+          <w:szCs w:val="16"/>
+          <w:shd w:val="clear" w:fill="1E1E1E"/>
+          <w:lang w:val="en-US" w:eastAsia="zh-CN" w:bidi="ar"/>
+        </w:rPr>
+        <w:t>                    )</w:t>
+      </w:r>
+    </w:p>
+    <w:p>
+      <w:pPr>
+        <w:keepNext w:val="0"/>
+        <w:keepLines w:val="0"/>
+        <w:widowControl/>
+        <w:suppressLineNumbers w:val="0"/>
+        <w:shd w:val="clear" w:fill="1E1E1E"/>
+        <w:spacing w:line="228" w:lineRule="atLeast"/>
+        <w:jc w:val="left"/>
+        <w:rPr>
+          <w:rFonts w:hint="default" w:ascii="Consolas" w:hAnsi="Consolas" w:eastAsia="Consolas" w:cs="Consolas"/>
+          <w:b w:val="0"/>
+          <w:bCs w:val="0"/>
+          <w:color w:val="D4D4D4"/>
+          <w:kern w:val="0"/>
+          <w:sz w:val="16"/>
+          <w:szCs w:val="16"/>
+          <w:shd w:val="clear" w:fill="1E1E1E"/>
+          <w:lang w:val="en-US" w:eastAsia="zh-CN" w:bidi="ar"/>
+        </w:rPr>
+      </w:pPr>
+      <w:r>
+        <w:rPr>
+          <w:rFonts w:hint="default" w:ascii="Consolas" w:hAnsi="Consolas" w:eastAsia="Consolas" w:cs="Consolas"/>
+          <w:b w:val="0"/>
+          <w:bCs w:val="0"/>
+          <w:color w:val="D4D4D4"/>
+          <w:kern w:val="0"/>
+          <w:sz w:val="16"/>
+          <w:szCs w:val="16"/>
+          <w:shd w:val="clear" w:fill="1E1E1E"/>
+          <w:lang w:val="en-US" w:eastAsia="zh-CN" w:bidi="ar"/>
+        </w:rPr>
+        <w:t>                st.success(</w:t>
+      </w:r>
+      <w:r>
+        <w:rPr>
+          <w:rFonts w:hint="default" w:ascii="Consolas" w:hAnsi="Consolas" w:eastAsia="Consolas" w:cs="Consolas"/>
+          <w:b w:val="0"/>
+          <w:bCs w:val="0"/>
+          <w:color w:val="569CD6"/>
+          <w:kern w:val="0"/>
+          <w:sz w:val="16"/>
+          <w:szCs w:val="16"/>
+          <w:shd w:val="clear" w:fill="1E1E1E"/>
+          <w:lang w:val="en-US" w:eastAsia="zh-CN" w:bidi="ar"/>
+        </w:rPr>
+        <w:t>f</w:t>
+      </w:r>
+      <w:r>
+        <w:rPr>
+          <w:rFonts w:hint="default" w:ascii="Consolas" w:hAnsi="Consolas" w:eastAsia="Consolas" w:cs="Consolas"/>
+          <w:b w:val="0"/>
+          <w:bCs w:val="0"/>
+          <w:color w:val="CE9178"/>
+          <w:kern w:val="0"/>
+          <w:sz w:val="16"/>
+          <w:szCs w:val="16"/>
+          <w:shd w:val="clear" w:fill="1E1E1E"/>
+          <w:lang w:val="en-US" w:eastAsia="zh-CN" w:bidi="ar"/>
+        </w:rPr>
+        <w:t xml:space="preserve">"✅ Summary saved to </w:t>
+      </w:r>
+      <w:r>
+        <w:rPr>
+          <w:rFonts w:hint="default" w:ascii="Consolas" w:hAnsi="Consolas" w:eastAsia="Consolas" w:cs="Consolas"/>
+          <w:b w:val="0"/>
+          <w:bCs w:val="0"/>
+          <w:color w:val="D4D4D4"/>
+          <w:kern w:val="0"/>
+          <w:sz w:val="16"/>
+          <w:szCs w:val="16"/>
+          <w:shd w:val="clear" w:fill="1E1E1E"/>
+          <w:lang w:val="en-US" w:eastAsia="zh-CN" w:bidi="ar"/>
+        </w:rPr>
+        <w:t>{AI_NEWS_PATH}</w:t>
+      </w:r>
+      <w:r>
+        <w:rPr>
+          <w:rFonts w:hint="default" w:ascii="Consolas" w:hAnsi="Consolas" w:eastAsia="Consolas" w:cs="Consolas"/>
+          <w:b w:val="0"/>
+          <w:bCs w:val="0"/>
+          <w:color w:val="CE9178"/>
+          <w:kern w:val="0"/>
+          <w:sz w:val="16"/>
+          <w:szCs w:val="16"/>
+          <w:shd w:val="clear" w:fill="1E1E1E"/>
+          <w:lang w:val="en-US" w:eastAsia="zh-CN" w:bidi="ar"/>
+        </w:rPr>
+        <w:t>"</w:t>
+      </w:r>
+      <w:r>
+        <w:rPr>
+          <w:rFonts w:hint="default" w:ascii="Consolas" w:hAnsi="Consolas" w:eastAsia="Consolas" w:cs="Consolas"/>
+          <w:b w:val="0"/>
+          <w:bCs w:val="0"/>
+          <w:color w:val="D4D4D4"/>
+          <w:kern w:val="0"/>
+          <w:sz w:val="16"/>
+          <w:szCs w:val="16"/>
+          <w:shd w:val="clear" w:fill="1E1E1E"/>
+          <w:lang w:val="en-US" w:eastAsia="zh-CN" w:bidi="ar"/>
+        </w:rPr>
+        <w:t>)</w:t>
+      </w:r>
+    </w:p>
+    <w:p>
+      <w:pPr>
+        <w:pStyle w:val="5"/>
+        <w:keepNext w:val="0"/>
+        <w:keepLines w:val="0"/>
+        <w:widowControl/>
+        <w:numPr>
+          <w:ilvl w:val="0"/>
+          <w:numId w:val="0"/>
+        </w:numPr>
+        <w:suppressLineNumbers w:val="0"/>
+        <w:spacing w:before="0" w:beforeAutospacing="0" w:after="0" w:afterAutospacing="0"/>
+        <w:ind w:leftChars="0"/>
+        <w:jc w:val="left"/>
+        <w:rPr>
+          <w:rFonts w:hint="default"/>
+          <w:lang w:val="en-US" w:eastAsia="zh-CN"/>
+        </w:rPr>
+      </w:pPr>
+      <w:r>
+        <w:rPr>
+          <w:rFonts w:hint="default"/>
+          <w:lang w:val="en-US" w:eastAsia="zh-CN"/>
+        </w:rPr>
+        <w:t>Update main.py file</w:t>
+      </w:r>
+    </w:p>
+    <w:p>
+      <w:pPr>
+        <w:keepNext w:val="0"/>
+        <w:keepLines w:val="0"/>
+        <w:widowControl/>
+        <w:suppressLineNumbers w:val="0"/>
+        <w:shd w:val="clear" w:fill="1E1E1E"/>
+        <w:spacing w:line="228" w:lineRule="atLeast"/>
+        <w:jc w:val="left"/>
+        <w:rPr>
+          <w:rFonts w:ascii="Consolas" w:hAnsi="Consolas" w:eastAsia="Consolas" w:cs="Consolas"/>
+          <w:b w:val="0"/>
+          <w:bCs w:val="0"/>
+          <w:color w:val="D4D4D4"/>
+          <w:sz w:val="16"/>
+          <w:szCs w:val="16"/>
+        </w:rPr>
+      </w:pPr>
+      <w:r>
+        <w:rPr>
+          <w:rFonts w:hint="default" w:ascii="Consolas" w:hAnsi="Consolas" w:eastAsia="Consolas" w:cs="Consolas"/>
+          <w:b w:val="0"/>
+          <w:bCs w:val="0"/>
+          <w:color w:val="569CD6"/>
+          <w:kern w:val="0"/>
+          <w:sz w:val="16"/>
+          <w:szCs w:val="16"/>
+          <w:shd w:val="clear" w:fill="1E1E1E"/>
+          <w:lang w:val="en-US" w:eastAsia="zh-CN" w:bidi="ar"/>
+        </w:rPr>
+        <w:t>from</w:t>
+      </w:r>
+      <w:r>
+        <w:rPr>
+          <w:rFonts w:hint="default" w:ascii="Consolas" w:hAnsi="Consolas" w:eastAsia="Consolas" w:cs="Consolas"/>
+          <w:b w:val="0"/>
+          <w:bCs w:val="0"/>
+          <w:color w:val="D4D4D4"/>
+          <w:kern w:val="0"/>
+          <w:sz w:val="16"/>
+          <w:szCs w:val="16"/>
+          <w:shd w:val="clear" w:fill="1E1E1E"/>
+          <w:lang w:val="en-US" w:eastAsia="zh-CN" w:bidi="ar"/>
+        </w:rPr>
+        <w:t xml:space="preserve"> src.langgraphagenticai.ui.streamlitui.loadui </w:t>
+      </w:r>
+      <w:r>
+        <w:rPr>
+          <w:rFonts w:hint="default" w:ascii="Consolas" w:hAnsi="Consolas" w:eastAsia="Consolas" w:cs="Consolas"/>
+          <w:b w:val="0"/>
+          <w:bCs w:val="0"/>
+          <w:color w:val="569CD6"/>
+          <w:kern w:val="0"/>
+          <w:sz w:val="16"/>
+          <w:szCs w:val="16"/>
+          <w:shd w:val="clear" w:fill="1E1E1E"/>
+          <w:lang w:val="en-US" w:eastAsia="zh-CN" w:bidi="ar"/>
+        </w:rPr>
+        <w:t>import</w:t>
+      </w:r>
+      <w:r>
+        <w:rPr>
+          <w:rFonts w:hint="default" w:ascii="Consolas" w:hAnsi="Consolas" w:eastAsia="Consolas" w:cs="Consolas"/>
+          <w:b w:val="0"/>
+          <w:bCs w:val="0"/>
+          <w:color w:val="D4D4D4"/>
+          <w:kern w:val="0"/>
+          <w:sz w:val="16"/>
+          <w:szCs w:val="16"/>
+          <w:shd w:val="clear" w:fill="1E1E1E"/>
+          <w:lang w:val="en-US" w:eastAsia="zh-CN" w:bidi="ar"/>
+        </w:rPr>
+        <w:t xml:space="preserve"> LoadStreamlitUI</w:t>
+      </w:r>
+    </w:p>
+    <w:p>
+      <w:pPr>
+        <w:keepNext w:val="0"/>
+        <w:keepLines w:val="0"/>
+        <w:widowControl/>
+        <w:suppressLineNumbers w:val="0"/>
+        <w:shd w:val="clear" w:fill="1E1E1E"/>
+        <w:spacing w:line="228" w:lineRule="atLeast"/>
+        <w:jc w:val="left"/>
+        <w:rPr>
+          <w:rFonts w:ascii="Consolas" w:hAnsi="Consolas" w:eastAsia="Consolas" w:cs="Consolas"/>
+          <w:b w:val="0"/>
+          <w:bCs w:val="0"/>
+          <w:color w:val="D4D4D4"/>
+          <w:sz w:val="16"/>
+          <w:szCs w:val="16"/>
+        </w:rPr>
+      </w:pPr>
+      <w:r>
+        <w:rPr>
+          <w:rFonts w:hint="default" w:ascii="Consolas" w:hAnsi="Consolas" w:eastAsia="Consolas" w:cs="Consolas"/>
+          <w:b w:val="0"/>
+          <w:bCs w:val="0"/>
+          <w:color w:val="569CD6"/>
+          <w:kern w:val="0"/>
+          <w:sz w:val="16"/>
+          <w:szCs w:val="16"/>
+          <w:shd w:val="clear" w:fill="1E1E1E"/>
+          <w:lang w:val="en-US" w:eastAsia="zh-CN" w:bidi="ar"/>
+        </w:rPr>
+        <w:t>from</w:t>
+      </w:r>
+      <w:r>
+        <w:rPr>
+          <w:rFonts w:hint="default" w:ascii="Consolas" w:hAnsi="Consolas" w:eastAsia="Consolas" w:cs="Consolas"/>
+          <w:b w:val="0"/>
+          <w:bCs w:val="0"/>
+          <w:color w:val="D4D4D4"/>
+          <w:kern w:val="0"/>
+          <w:sz w:val="16"/>
+          <w:szCs w:val="16"/>
+          <w:shd w:val="clear" w:fill="1E1E1E"/>
+          <w:lang w:val="en-US" w:eastAsia="zh-CN" w:bidi="ar"/>
+        </w:rPr>
+        <w:t xml:space="preserve"> src.langgraphagenticai.ui.streamlitui.display_result </w:t>
+      </w:r>
+      <w:r>
+        <w:rPr>
+          <w:rFonts w:hint="default" w:ascii="Consolas" w:hAnsi="Consolas" w:eastAsia="Consolas" w:cs="Consolas"/>
+          <w:b w:val="0"/>
+          <w:bCs w:val="0"/>
+          <w:color w:val="569CD6"/>
+          <w:kern w:val="0"/>
+          <w:sz w:val="16"/>
+          <w:szCs w:val="16"/>
+          <w:shd w:val="clear" w:fill="1E1E1E"/>
+          <w:lang w:val="en-US" w:eastAsia="zh-CN" w:bidi="ar"/>
+        </w:rPr>
+        <w:t>import</w:t>
+      </w:r>
+      <w:r>
+        <w:rPr>
+          <w:rFonts w:hint="default" w:ascii="Consolas" w:hAnsi="Consolas" w:eastAsia="Consolas" w:cs="Consolas"/>
+          <w:b w:val="0"/>
+          <w:bCs w:val="0"/>
+          <w:color w:val="D4D4D4"/>
+          <w:kern w:val="0"/>
+          <w:sz w:val="16"/>
+          <w:szCs w:val="16"/>
+          <w:shd w:val="clear" w:fill="1E1E1E"/>
+          <w:lang w:val="en-US" w:eastAsia="zh-CN" w:bidi="ar"/>
+        </w:rPr>
+        <w:t xml:space="preserve"> DisplayResultStreamlit</w:t>
+      </w:r>
+    </w:p>
+    <w:p>
+      <w:pPr>
+        <w:pStyle w:val="5"/>
+        <w:keepNext w:val="0"/>
+        <w:keepLines w:val="0"/>
+        <w:widowControl/>
+        <w:numPr>
+          <w:ilvl w:val="0"/>
+          <w:numId w:val="0"/>
+        </w:numPr>
+        <w:suppressLineNumbers w:val="0"/>
+        <w:spacing w:before="0" w:beforeAutospacing="0" w:after="0" w:afterAutospacing="0"/>
+        <w:ind w:leftChars="0"/>
+        <w:jc w:val="left"/>
+        <w:rPr>
+          <w:rFonts w:hint="default"/>
+          <w:lang w:val="en-US" w:eastAsia="zh-CN"/>
+        </w:rPr>
+      </w:pPr>
+    </w:p>
+    <w:p>
+      <w:pPr>
+        <w:pStyle w:val="5"/>
+        <w:keepNext w:val="0"/>
+        <w:keepLines w:val="0"/>
+        <w:widowControl/>
+        <w:numPr>
+          <w:ilvl w:val="0"/>
+          <w:numId w:val="0"/>
+        </w:numPr>
+        <w:suppressLineNumbers w:val="0"/>
+        <w:spacing w:before="0" w:beforeAutospacing="0" w:after="0" w:afterAutospacing="0"/>
+        <w:ind w:leftChars="0"/>
+        <w:jc w:val="left"/>
+        <w:rPr>
+          <w:rFonts w:hint="default"/>
+          <w:lang w:val="en-US" w:eastAsia="zh-CN"/>
+        </w:rPr>
+      </w:pPr>
+      <w:r>
+        <w:rPr>
+          <w:rFonts w:hint="default"/>
+          <w:lang w:val="en-US" w:eastAsia="zh-CN"/>
+        </w:rPr>
+        <w:t>Streamlit run app.py</w:t>
+      </w:r>
+    </w:p>
+    <w:p>
+      <w:pPr>
+        <w:pStyle w:val="5"/>
+        <w:keepNext w:val="0"/>
+        <w:keepLines w:val="0"/>
+        <w:widowControl/>
+        <w:numPr>
+          <w:ilvl w:val="0"/>
+          <w:numId w:val="0"/>
+        </w:numPr>
+        <w:suppressLineNumbers w:val="0"/>
+        <w:spacing w:before="0" w:beforeAutospacing="0" w:after="0" w:afterAutospacing="0"/>
+        <w:ind w:leftChars="0"/>
+        <w:jc w:val="left"/>
+        <w:rPr>
+          <w:rFonts w:hint="default"/>
+          <w:lang w:val="en-US" w:eastAsia="zh-CN"/>
+        </w:rPr>
+      </w:pPr>
       <w:bookmarkStart w:id="0" w:name="_GoBack"/>
       <w:bookmarkEnd w:id="0"/>
     </w:p>

</xml_diff>